<commit_message>
added merging of listings and edited merging calendar
</commit_message>
<xml_diff>
--- a/datax_report_tym3.docx
+++ b/datax_report_tym3.docx
@@ -21213,6 +21213,64 @@
     </w:p>
     <w:p>
       <w:pPr>
+        <w:pStyle w:val="ListParagraph"/>
+        <w:numPr>
+          <w:ilvl w:val="0"/>
+          <w:numId w:val="30"/>
+        </w:numPr>
+      </w:pPr>
+      <w:r>
+        <w:t>Merging date datasets – three files merged using python into one, condition was to take always the newest records (e.g. from the june file it was only records up to 16.9.</w:t>
+      </w:r>
+      <w:commentRangeStart w:id="2"/>
+      <w:commentRangeStart w:id="3"/>
+      <w:r>
+        <w:t>2023</w:t>
+      </w:r>
+      <w:commentRangeEnd w:id="2"/>
+      <w:r>
+        <w:rPr>
+          <w:rStyle w:val="CommentReference"/>
+        </w:rPr>
+        <w:commentReference w:id="2"/>
+      </w:r>
+      <w:commentRangeEnd w:id="3"/>
+      <w:r>
+        <w:rPr>
+          <w:rStyle w:val="CommentReference"/>
+        </w:rPr>
+        <w:commentReference w:id="3"/>
+      </w:r>
+      <w:r>
+        <w:t>).</w:t>
+      </w:r>
+    </w:p>
+    <w:p>
+      <w:pPr>
+        <w:pStyle w:val="ListParagraph"/>
+        <w:numPr>
+          <w:ilvl w:val="0"/>
+          <w:numId w:val="30"/>
+        </w:numPr>
+      </w:pPr>
+      <w:r>
+        <w:t>Neighbourhoods – the same, kept only one</w:t>
+      </w:r>
+    </w:p>
+    <w:p>
+      <w:pPr>
+        <w:pStyle w:val="ListParagraph"/>
+        <w:numPr>
+          <w:ilvl w:val="0"/>
+          <w:numId w:val="30"/>
+        </w:numPr>
+      </w:pPr>
+      <w:r>
+        <w:t>Reviews – contains the same data, kept the newest with newest reviews</w:t>
+      </w:r>
+    </w:p>
+    <w:p>
+      <w:pPr>
         <w:numPr>
           <w:ilvl w:val="1"/>
           <w:numId w:val="27"/>
@@ -21245,7 +21303,7 @@
           <w:rFonts w:eastAsia="Arial"/>
         </w:rPr>
       </w:pPr>
-      <w:bookmarkStart w:id="2" w:name="_Toc164002800"/>
+      <w:bookmarkStart w:id="4" w:name="_Toc164002800"/>
       <w:r>
         <w:rPr>
           <w:rFonts w:eastAsia="Arial"/>
@@ -21253,7 +21311,7 @@
         <w:lastRenderedPageBreak/>
         <w:t>Data Visualization</w:t>
       </w:r>
-      <w:bookmarkEnd w:id="2"/>
+      <w:bookmarkEnd w:id="4"/>
     </w:p>
     <w:p>
       <w:pPr>
@@ -21292,27 +21350,27 @@
         </w:rPr>
         <w:t xml:space="preserve">What can you conclude about the dataset after doing some data </w:t>
       </w:r>
-      <w:commentRangeStart w:id="3"/>
-      <w:commentRangeStart w:id="4"/>
+      <w:commentRangeStart w:id="5"/>
+      <w:commentRangeStart w:id="6"/>
       <w:r>
         <w:rPr>
           <w:rFonts w:ascii="Arial" w:eastAsia="Arial" w:hAnsi="Arial" w:cs="Arial"/>
         </w:rPr>
         <w:t>visualization</w:t>
       </w:r>
-      <w:commentRangeEnd w:id="3"/>
+      <w:commentRangeEnd w:id="5"/>
       <w:r>
         <w:rPr>
           <w:rStyle w:val="CommentReference"/>
         </w:rPr>
-        <w:commentReference w:id="3"/>
+        <w:commentReference w:id="5"/>
       </w:r>
-      <w:commentRangeEnd w:id="4"/>
+      <w:commentRangeEnd w:id="6"/>
       <w:r>
         <w:rPr>
           <w:rStyle w:val="CommentReference"/>
         </w:rPr>
-        <w:commentReference w:id="4"/>
+        <w:commentReference w:id="6"/>
       </w:r>
       <w:r>
         <w:rPr>
@@ -21337,7 +21395,7 @@
           <w:rFonts w:eastAsia="Arial"/>
         </w:rPr>
       </w:pPr>
-      <w:bookmarkStart w:id="5" w:name="_Toc164002801"/>
+      <w:bookmarkStart w:id="7" w:name="_Toc164002801"/>
       <w:r>
         <w:rPr>
           <w:rFonts w:eastAsia="Arial"/>
@@ -21345,7 +21403,7 @@
         <w:lastRenderedPageBreak/>
         <w:t>Modelling</w:t>
       </w:r>
-      <w:bookmarkEnd w:id="5"/>
+      <w:bookmarkEnd w:id="7"/>
     </w:p>
     <w:p>
       <w:pPr>
@@ -21365,29 +21423,15 @@
         </w:rPr>
         <w:t xml:space="preserve">Try different models and provide a rationale for your selected model choice and architecture. Describe your validation process. Your model report must include the </w:t>
       </w:r>
-      <w:commentRangeStart w:id="6"/>
-      <w:commentRangeStart w:id="7"/>
       <w:commentRangeStart w:id="8"/>
       <w:commentRangeStart w:id="9"/>
+      <w:commentRangeStart w:id="10"/>
+      <w:commentRangeStart w:id="11"/>
       <w:r>
         <w:rPr>
           <w:rFonts w:ascii="Arial" w:eastAsia="Arial" w:hAnsi="Arial" w:cs="Arial"/>
         </w:rPr>
         <w:t>following</w:t>
-      </w:r>
-      <w:commentRangeEnd w:id="6"/>
-      <w:r>
-        <w:rPr>
-          <w:rStyle w:val="CommentReference"/>
-        </w:rPr>
-        <w:commentReference w:id="6"/>
-      </w:r>
-      <w:commentRangeEnd w:id="7"/>
-      <w:r>
-        <w:rPr>
-          <w:rStyle w:val="CommentReference"/>
-        </w:rPr>
-        <w:commentReference w:id="7"/>
       </w:r>
       <w:commentRangeEnd w:id="8"/>
       <w:r>
@@ -21403,25 +21447,39 @@
         </w:rPr>
         <w:commentReference w:id="9"/>
       </w:r>
+      <w:commentRangeEnd w:id="10"/>
+      <w:r>
+        <w:rPr>
+          <w:rStyle w:val="CommentReference"/>
+        </w:rPr>
+        <w:commentReference w:id="10"/>
+      </w:r>
+      <w:commentRangeEnd w:id="11"/>
+      <w:r>
+        <w:rPr>
+          <w:rStyle w:val="CommentReference"/>
+        </w:rPr>
+        <w:commentReference w:id="11"/>
+      </w:r>
       <w:r>
         <w:rPr>
           <w:rFonts w:ascii="Arial" w:eastAsia="Arial" w:hAnsi="Arial" w:cs="Arial"/>
         </w:rPr>
         <w:t>:</w:t>
       </w:r>
-      <w:commentRangeStart w:id="10"/>
+      <w:commentRangeStart w:id="12"/>
       <w:r>
         <w:rPr>
           <w:rFonts w:ascii="Arial" w:eastAsia="Arial" w:hAnsi="Arial" w:cs="Arial"/>
         </w:rPr>
         <w:t>n</w:t>
       </w:r>
-      <w:commentRangeEnd w:id="10"/>
+      <w:commentRangeEnd w:id="12"/>
       <w:r>
         <w:rPr>
           <w:rStyle w:val="CommentReference"/>
         </w:rPr>
-        <w:commentReference w:id="10"/>
+        <w:commentReference w:id="12"/>
       </w:r>
     </w:p>
     <w:p>
@@ -21488,7 +21546,7 @@
           <w:rFonts w:eastAsia="Arial"/>
         </w:rPr>
       </w:pPr>
-      <w:bookmarkStart w:id="11" w:name="_Toc164002802"/>
+      <w:bookmarkStart w:id="13" w:name="_Toc164002802"/>
       <w:r>
         <w:rPr>
           <w:rFonts w:eastAsia="Arial"/>
@@ -21496,7 +21554,7 @@
         <w:lastRenderedPageBreak/>
         <w:t>Model interpretation</w:t>
       </w:r>
-      <w:bookmarkEnd w:id="11"/>
+      <w:bookmarkEnd w:id="13"/>
     </w:p>
     <w:p>
       <w:pPr>
@@ -21554,7 +21612,7 @@
           <w:rFonts w:eastAsia="Arial"/>
         </w:rPr>
       </w:pPr>
-      <w:bookmarkStart w:id="12" w:name="_Toc164002803"/>
+      <w:bookmarkStart w:id="14" w:name="_Toc164002803"/>
       <w:r>
         <w:rPr>
           <w:rFonts w:eastAsia="Arial"/>
@@ -21562,7 +21620,7 @@
         <w:lastRenderedPageBreak/>
         <w:t>Bonus tasks</w:t>
       </w:r>
-      <w:bookmarkEnd w:id="12"/>
+      <w:bookmarkEnd w:id="14"/>
     </w:p>
     <w:p>
       <w:pPr>
@@ -21699,7 +21757,41 @@
 
 <file path=word/comments.xml><?xml version="1.0" encoding="utf-8"?>
 <w:comments xmlns:wpc="http://schemas.microsoft.com/office/word/2010/wordprocessingCanvas" xmlns:cx="http://schemas.microsoft.com/office/drawing/2014/chartex" xmlns:cx1="http://schemas.microsoft.com/office/drawing/2015/9/8/chartex" xmlns:cx2="http://schemas.microsoft.com/office/drawing/2015/10/21/chartex" xmlns:cx3="http://schemas.microsoft.com/office/drawing/2016/5/9/chartex" xmlns:cx4="http://schemas.microsoft.com/office/drawing/2016/5/10/chartex" xmlns:cx5="http://schemas.microsoft.com/office/drawing/2016/5/11/chartex" xmlns:cx6="http://schemas.microsoft.com/office/drawing/2016/5/12/chartex" xmlns:cx7="http://schemas.microsoft.com/office/drawing/2016/5/13/chartex" xmlns:cx8="http://schemas.microsoft.com/office/drawing/2016/5/14/chartex" xmlns:mc="http://schemas.openxmlformats.org/markup-compatibility/2006" xmlns:aink="http://schemas.microsoft.com/office/drawing/2016/ink" xmlns:am3d="http://schemas.microsoft.com/office/drawing/2017/model3d" xmlns:o="urn:schemas-microsoft-com:office:office" xmlns:oel="http://schemas.microsoft.com/office/2019/extlst" xmlns:r="http://schemas.openxmlformats.org/officeDocument/2006/relationships" xmlns:m="http://schemas.openxmlformats.org/officeDocument/2006/math" xmlns:v="urn:schemas-microsoft-com:vml" xmlns:wp14="http://schemas.microsoft.com/office/word/2010/wordprocessingDrawing" xmlns:wp="http://schemas.openxmlformats.org/drawingml/2006/wordprocessingDrawing" xmlns:w10="urn:schemas-microsoft-com:office:word" xmlns:w="http://schemas.openxmlformats.org/wordprocessingml/2006/main" xmlns:w14="http://schemas.microsoft.com/office/word/2010/wordml" xmlns:w15="http://schemas.microsoft.com/office/word/2012/wordml" xmlns:w16cex="http://schemas.microsoft.com/office/word/2018/wordml/cex" xmlns:w16cid="http://schemas.microsoft.com/office/word/2016/wordml/cid" xmlns:w16="http://schemas.microsoft.com/office/word/2018/wordml" xmlns:w16du="http://schemas.microsoft.com/office/word/2023/wordml/word16du" xmlns:w16sdtdh="http://schemas.microsoft.com/office/word/2020/wordml/sdtdatahash" xmlns:w16se="http://schemas.microsoft.com/office/word/2015/wordml/symex" xmlns:wpg="http://schemas.microsoft.com/office/word/2010/wordprocessingGroup" xmlns:wpi="http://schemas.microsoft.com/office/word/2010/wordprocessingInk" xmlns:wne="http://schemas.microsoft.com/office/word/2006/wordml" xmlns:wps="http://schemas.microsoft.com/office/word/2010/wordprocessingShape" mc:Ignorable="w14 w15 w16se w16cid w16 w16cex w16sdtdh w16du wp14">
-  <w:comment w:id="3" w:author="Jana Štolcová" w:date="2024-03-25T10:40:00Z" w:initials="JŠ">
+  <w:comment w:id="2" w:author="Jana Štolcová" w:date="2024-04-15T23:46:00Z" w:initials="JŠ">
+    <w:p>
+      <w:pPr>
+        <w:pStyle w:val="CommentText"/>
+        <w:jc w:val="left"/>
+      </w:pPr>
+      <w:r>
+        <w:rPr>
+          <w:rStyle w:val="CommentReference"/>
+        </w:rPr>
+        <w:annotationRef/>
+      </w:r>
+      <w:r>
+        <w:t>Jsou tam zvláštní skoky z toho posledního souboru</w:t>
+      </w:r>
+    </w:p>
+  </w:comment>
+  <w:comment w:id="3" w:author="Jana Štolcová" w:date="2024-04-15T23:48:00Z" w:initials="JŠ">
+    <w:p>
+      <w:pPr>
+        <w:pStyle w:val="CommentText"/>
+        <w:jc w:val="left"/>
+      </w:pPr>
+      <w:r>
+        <w:rPr>
+          <w:rStyle w:val="CommentReference"/>
+        </w:rPr>
+        <w:annotationRef/>
+      </w:r>
+      <w:r>
+        <w:t>Např. 3884 zmizela z prosincového, ale přitom tam má údaje v zářijovém</w:t>
+      </w:r>
+    </w:p>
+  </w:comment>
+  <w:comment w:id="5" w:author="Jana Štolcová" w:date="2024-03-25T10:40:00Z" w:initials="JŠ">
     <w:p>
       <w:pPr>
         <w:pStyle w:val="CommentText"/>
@@ -21715,7 +21807,7 @@
       </w:r>
     </w:p>
   </w:comment>
-  <w:comment w:id="4" w:author="Jana Štolcová" w:date="2024-03-25T10:46:00Z" w:initials="JŠ">
+  <w:comment w:id="6" w:author="Jana Štolcová" w:date="2024-03-25T10:46:00Z" w:initials="JŠ">
     <w:p>
       <w:pPr>
         <w:pStyle w:val="CommentText"/>
@@ -21731,7 +21823,7 @@
       </w:r>
     </w:p>
   </w:comment>
-  <w:comment w:id="6" w:author="Jana Štolcová" w:date="2024-03-25T10:18:00Z" w:initials="JŠ">
+  <w:comment w:id="8" w:author="Jana Štolcová" w:date="2024-03-25T10:18:00Z" w:initials="JŠ">
     <w:p>
       <w:pPr>
         <w:pStyle w:val="CommentText"/>
@@ -21747,7 +21839,7 @@
       </w:r>
     </w:p>
   </w:comment>
-  <w:comment w:id="7" w:author="Jana Štolcová" w:date="2024-03-25T10:21:00Z" w:initials="JŠ">
+  <w:comment w:id="9" w:author="Jana Štolcová" w:date="2024-03-25T10:21:00Z" w:initials="JŠ">
     <w:p>
       <w:pPr>
         <w:pStyle w:val="CommentText"/>
@@ -21763,7 +21855,7 @@
       </w:r>
     </w:p>
   </w:comment>
-  <w:comment w:id="8" w:author="Jana Štolcová" w:date="2024-03-25T10:30:00Z" w:initials="JŠ">
+  <w:comment w:id="10" w:author="Jana Štolcová" w:date="2024-03-25T10:30:00Z" w:initials="JŠ">
     <w:p>
       <w:pPr>
         <w:pStyle w:val="CommentText"/>
@@ -21779,7 +21871,7 @@
       </w:r>
     </w:p>
   </w:comment>
-  <w:comment w:id="9" w:author="Jana Štolcová" w:date="2024-03-25T10:32:00Z" w:initials="JŠ">
+  <w:comment w:id="11" w:author="Jana Štolcová" w:date="2024-03-25T10:32:00Z" w:initials="JŠ">
     <w:p>
       <w:pPr>
         <w:pStyle w:val="CommentText"/>
@@ -21795,7 +21887,7 @@
       </w:r>
     </w:p>
   </w:comment>
-  <w:comment w:id="10" w:author="Jana Štolcová" w:date="2024-03-26T10:27:00Z" w:initials="JŠ">
+  <w:comment w:id="12" w:author="Jana Štolcová" w:date="2024-03-26T10:27:00Z" w:initials="JŠ">
     <w:p>
       <w:pPr>
         <w:pStyle w:val="CommentText"/>
@@ -21816,6 +21908,8 @@
 
 <file path=word/commentsExtended.xml><?xml version="1.0" encoding="utf-8"?>
 <w15:commentsEx xmlns:wpc="http://schemas.microsoft.com/office/word/2010/wordprocessingCanvas" xmlns:cx="http://schemas.microsoft.com/office/drawing/2014/chartex" xmlns:cx1="http://schemas.microsoft.com/office/drawing/2015/9/8/chartex" xmlns:cx2="http://schemas.microsoft.com/office/drawing/2015/10/21/chartex" xmlns:cx3="http://schemas.microsoft.com/office/drawing/2016/5/9/chartex" xmlns:cx4="http://schemas.microsoft.com/office/drawing/2016/5/10/chartex" xmlns:cx5="http://schemas.microsoft.com/office/drawing/2016/5/11/chartex" xmlns:cx6="http://schemas.microsoft.com/office/drawing/2016/5/12/chartex" xmlns:cx7="http://schemas.microsoft.com/office/drawing/2016/5/13/chartex" xmlns:cx8="http://schemas.microsoft.com/office/drawing/2016/5/14/chartex" xmlns:mc="http://schemas.openxmlformats.org/markup-compatibility/2006" xmlns:aink="http://schemas.microsoft.com/office/drawing/2016/ink" xmlns:am3d="http://schemas.microsoft.com/office/drawing/2017/model3d" xmlns:o="urn:schemas-microsoft-com:office:office" xmlns:oel="http://schemas.microsoft.com/office/2019/extlst" xmlns:r="http://schemas.openxmlformats.org/officeDocument/2006/relationships" xmlns:m="http://schemas.openxmlformats.org/officeDocument/2006/math" xmlns:v="urn:schemas-microsoft-com:vml" xmlns:wp14="http://schemas.microsoft.com/office/word/2010/wordprocessingDrawing" xmlns:wp="http://schemas.openxmlformats.org/drawingml/2006/wordprocessingDrawing" xmlns:w10="urn:schemas-microsoft-com:office:word" xmlns:w="http://schemas.openxmlformats.org/wordprocessingml/2006/main" xmlns:w14="http://schemas.microsoft.com/office/word/2010/wordml" xmlns:w15="http://schemas.microsoft.com/office/word/2012/wordml" xmlns:w16cex="http://schemas.microsoft.com/office/word/2018/wordml/cex" xmlns:w16cid="http://schemas.microsoft.com/office/word/2016/wordml/cid" xmlns:w16="http://schemas.microsoft.com/office/word/2018/wordml" xmlns:w16du="http://schemas.microsoft.com/office/word/2023/wordml/word16du" xmlns:w16sdtdh="http://schemas.microsoft.com/office/word/2020/wordml/sdtdatahash" xmlns:w16se="http://schemas.microsoft.com/office/word/2015/wordml/symex" xmlns:wpg="http://schemas.microsoft.com/office/word/2010/wordprocessingGroup" xmlns:wpi="http://schemas.microsoft.com/office/word/2010/wordprocessingInk" xmlns:wne="http://schemas.microsoft.com/office/word/2006/wordml" xmlns:wps="http://schemas.microsoft.com/office/word/2010/wordprocessingShape" mc:Ignorable="w14 w15 w16se w16cid w16 w16cex w16sdtdh w16du wp14">
+  <w15:commentEx w15:paraId="05BF9248" w15:done="0"/>
+  <w15:commentEx w15:paraId="1AD8C707" w15:paraIdParent="05BF9248" w15:done="0"/>
   <w15:commentEx w15:paraId="43BF9A16" w15:done="0"/>
   <w15:commentEx w15:paraId="28870B2C" w15:paraIdParent="43BF9A16" w15:done="0"/>
   <w15:commentEx w15:paraId="5FC44DE8" w15:done="0"/>
@@ -21828,6 +21922,8 @@
 
 <file path=word/commentsExtensible.xml><?xml version="1.0" encoding="utf-8"?>
 <w16cex:commentsExtensible xmlns:wpc="http://schemas.microsoft.com/office/word/2010/wordprocessingCanvas" xmlns:cx="http://schemas.microsoft.com/office/drawing/2014/chartex" xmlns:cx1="http://schemas.microsoft.com/office/drawing/2015/9/8/chartex" xmlns:cx2="http://schemas.microsoft.com/office/drawing/2015/10/21/chartex" xmlns:cx3="http://schemas.microsoft.com/office/drawing/2016/5/9/chartex" xmlns:cx4="http://schemas.microsoft.com/office/drawing/2016/5/10/chartex" xmlns:cx5="http://schemas.microsoft.com/office/drawing/2016/5/11/chartex" xmlns:cx6="http://schemas.microsoft.com/office/drawing/2016/5/12/chartex" xmlns:cx7="http://schemas.microsoft.com/office/drawing/2016/5/13/chartex" xmlns:cx8="http://schemas.microsoft.com/office/drawing/2016/5/14/chartex" xmlns:cr="http://schemas.microsoft.com/office/comments/2020/reactions" xmlns:mc="http://schemas.openxmlformats.org/markup-compatibility/2006" xmlns:aink="http://schemas.microsoft.com/office/drawing/2016/ink" xmlns:am3d="http://schemas.microsoft.com/office/drawing/2017/model3d" xmlns:o="urn:schemas-microsoft-com:office:office" xmlns:oel="http://schemas.microsoft.com/office/2019/extlst" xmlns:r="http://schemas.openxmlformats.org/officeDocument/2006/relationships" xmlns:m="http://schemas.openxmlformats.org/officeDocument/2006/math" xmlns:v="urn:schemas-microsoft-com:vml" xmlns:wp14="http://schemas.microsoft.com/office/word/2010/wordprocessingDrawing" xmlns:wp="http://schemas.openxmlformats.org/drawingml/2006/wordprocessingDrawing" xmlns:w10="urn:schemas-microsoft-com:office:word" xmlns:w="http://schemas.openxmlformats.org/wordprocessingml/2006/main" xmlns:w14="http://schemas.microsoft.com/office/word/2010/wordml" xmlns:w15="http://schemas.microsoft.com/office/word/2012/wordml" xmlns:w16cex="http://schemas.microsoft.com/office/word/2018/wordml/cex" xmlns:w16cid="http://schemas.microsoft.com/office/word/2016/wordml/cid" xmlns:w16="http://schemas.microsoft.com/office/word/2018/wordml" xmlns:w16du="http://schemas.microsoft.com/office/word/2023/wordml/word16du" xmlns:w16sdtdh="http://schemas.microsoft.com/office/word/2020/wordml/sdtdatahash" xmlns:w16se="http://schemas.microsoft.com/office/word/2015/wordml/symex" xmlns:wpg="http://schemas.microsoft.com/office/word/2010/wordprocessingGroup" xmlns:wpi="http://schemas.microsoft.com/office/word/2010/wordprocessingInk" xmlns:wne="http://schemas.microsoft.com/office/word/2006/wordml" xmlns:wps="http://schemas.microsoft.com/office/word/2010/wordprocessingShape" mc:Ignorable="w14 w15 w16se w16cid w16 w16cex w16sdtdh cr w16du wp14">
+  <w16cex:commentExtensible w16cex:durableId="4E35F0EC" w16cex:dateUtc="2024-04-15T21:46:00Z"/>
+  <w16cex:commentExtensible w16cex:durableId="61289479" w16cex:dateUtc="2024-04-15T21:48:00Z"/>
   <w16cex:commentExtensible w16cex:durableId="66191A67" w16cex:dateUtc="2024-03-25T09:40:00Z"/>
   <w16cex:commentExtensible w16cex:durableId="2A687876" w16cex:dateUtc="2024-03-25T09:46:00Z"/>
   <w16cex:commentExtensible w16cex:durableId="1B94BE07" w16cex:dateUtc="2024-03-25T09:18:00Z"/>
@@ -21840,6 +21936,8 @@
 
 <file path=word/commentsIds.xml><?xml version="1.0" encoding="utf-8"?>
 <w16cid:commentsIds xmlns:wpc="http://schemas.microsoft.com/office/word/2010/wordprocessingCanvas" xmlns:cx="http://schemas.microsoft.com/office/drawing/2014/chartex" xmlns:cx1="http://schemas.microsoft.com/office/drawing/2015/9/8/chartex" xmlns:cx2="http://schemas.microsoft.com/office/drawing/2015/10/21/chartex" xmlns:cx3="http://schemas.microsoft.com/office/drawing/2016/5/9/chartex" xmlns:cx4="http://schemas.microsoft.com/office/drawing/2016/5/10/chartex" xmlns:cx5="http://schemas.microsoft.com/office/drawing/2016/5/11/chartex" xmlns:cx6="http://schemas.microsoft.com/office/drawing/2016/5/12/chartex" xmlns:cx7="http://schemas.microsoft.com/office/drawing/2016/5/13/chartex" xmlns:cx8="http://schemas.microsoft.com/office/drawing/2016/5/14/chartex" xmlns:mc="http://schemas.openxmlformats.org/markup-compatibility/2006" xmlns:aink="http://schemas.microsoft.com/office/drawing/2016/ink" xmlns:am3d="http://schemas.microsoft.com/office/drawing/2017/model3d" xmlns:o="urn:schemas-microsoft-com:office:office" xmlns:oel="http://schemas.microsoft.com/office/2019/extlst" xmlns:r="http://schemas.openxmlformats.org/officeDocument/2006/relationships" xmlns:m="http://schemas.openxmlformats.org/officeDocument/2006/math" xmlns:v="urn:schemas-microsoft-com:vml" xmlns:wp14="http://schemas.microsoft.com/office/word/2010/wordprocessingDrawing" xmlns:wp="http://schemas.openxmlformats.org/drawingml/2006/wordprocessingDrawing" xmlns:w10="urn:schemas-microsoft-com:office:word" xmlns:w="http://schemas.openxmlformats.org/wordprocessingml/2006/main" xmlns:w14="http://schemas.microsoft.com/office/word/2010/wordml" xmlns:w15="http://schemas.microsoft.com/office/word/2012/wordml" xmlns:w16cex="http://schemas.microsoft.com/office/word/2018/wordml/cex" xmlns:w16cid="http://schemas.microsoft.com/office/word/2016/wordml/cid" xmlns:w16="http://schemas.microsoft.com/office/word/2018/wordml" xmlns:w16du="http://schemas.microsoft.com/office/word/2023/wordml/word16du" xmlns:w16sdtdh="http://schemas.microsoft.com/office/word/2020/wordml/sdtdatahash" xmlns:w16se="http://schemas.microsoft.com/office/word/2015/wordml/symex" xmlns:wpg="http://schemas.microsoft.com/office/word/2010/wordprocessingGroup" xmlns:wpi="http://schemas.microsoft.com/office/word/2010/wordprocessingInk" xmlns:wne="http://schemas.microsoft.com/office/word/2006/wordml" xmlns:wps="http://schemas.microsoft.com/office/word/2010/wordprocessingShape" mc:Ignorable="w14 w15 w16se w16cid w16 w16cex w16sdtdh w16du wp14">
+  <w16cid:commentId w16cid:paraId="05BF9248" w16cid:durableId="4E35F0EC"/>
+  <w16cid:commentId w16cid:paraId="1AD8C707" w16cid:durableId="61289479"/>
   <w16cid:commentId w16cid:paraId="43BF9A16" w16cid:durableId="66191A67"/>
   <w16cid:commentId w16cid:paraId="28870B2C" w16cid:durableId="2A687876"/>
   <w16cid:commentId w16cid:paraId="5FC44DE8" w16cid:durableId="1B94BE07"/>
@@ -26481,15 +26579,133 @@
 </file>
 
 <file path=customXml/item1.xml><?xml version="1.0" encoding="utf-8"?>
-<?mso-contentType ?>
-<FormTemplates xmlns="http://schemas.microsoft.com/sharepoint/v3/contenttype/forms">
-  <Display>DocumentLibraryForm</Display>
-  <Edit>DocumentLibraryForm</Edit>
-  <New>DocumentLibraryForm</New>
-</FormTemplates>
+<p:properties xmlns:p="http://schemas.microsoft.com/office/2006/metadata/properties" xmlns:xsi="http://www.w3.org/2001/XMLSchema-instance" xmlns:pc="http://schemas.microsoft.com/office/infopath/2007/PartnerControls">
+  <documentManagement>
+    <lcf76f155ced4ddcb4097134ff3c332f xmlns="7fe71cfb-81ed-4b9d-9a1f-cae1a72b62ba">
+      <Terms xmlns="http://schemas.microsoft.com/office/infopath/2007/PartnerControls"/>
+    </lcf76f155ced4ddcb4097134ff3c332f>
+    <TaxCatchAll xmlns="184be059-f9c1-47a1-baeb-6b78fb5c2cd7" xsi:nil="true"/>
+  </documentManagement>
+</p:properties>
 </file>
 
 <file path=customXml/item2.xml><?xml version="1.0" encoding="utf-8"?>
+<b:Sources xmlns:b="http://schemas.openxmlformats.org/officeDocument/2006/bibliography" xmlns="http://schemas.openxmlformats.org/officeDocument/2006/bibliography" SelectedStyle="\HarvardAnglia2008OfficeOnline.xsl" StyleName="Harvard – Anglia" Version="2008">
+  <b:Source>
+    <b:Tag>JAB18</b:Tag>
+    <b:SourceType>ArticleInAPeriodical</b:SourceType>
+    <b:Guid>{0EE58AC8-E12E-4610-B1B8-B6435FF6AFFE}</b:Guid>
+    <b:Author>
+      <b:Author>
+        <b:NameList>
+          <b:Person>
+            <b:Last>Jablonský</b:Last>
+            <b:First>Josef</b:First>
+          </b:Person>
+        </b:NameList>
+      </b:Author>
+    </b:Author>
+    <b:Title>Ranking of countries in sporting events using two-stage data envelopment analysis models: a case of Summer Olympic Games 2016</b:Title>
+    <b:Year>2018</b:Year>
+    <b:StandardNumber>1613-9178</b:StandardNumber>
+    <b:PeriodicalTitle>Central European Journal of Operations Research</b:PeriodicalTitle>
+    <b:Issue>4</b:Issue>
+    <b:DOI>10.1007/s10100-018-0537-8</b:DOI>
+    <b:Pages>951--966</b:Pages>
+    <b:Volume>26</b:Volume>
+    <b:LCID>en-GB</b:LCID>
+    <b:RefOrder>2</b:RefOrder>
+  </b:Source>
+  <b:Source>
+    <b:Tag>HIN18</b:Tag>
+    <b:SourceType>Book</b:SourceType>
+    <b:Guid>{C412662D-3C26-48E4-B21C-6F52FFA9D31F}</b:Guid>
+    <b:Author>
+      <b:Author>
+        <b:NameList>
+          <b:Person>
+            <b:Last>Hindls</b:Last>
+            <b:First>Richard</b:First>
+          </b:Person>
+          <b:Person>
+            <b:Last>Arltová</b:Last>
+            <b:First>Markéta</b:First>
+          </b:Person>
+          <b:Person>
+            <b:Last>Hronová</b:Last>
+            <b:First>Stanislava</b:First>
+          </b:Person>
+          <b:Person>
+            <b:Last>Malá</b:Last>
+            <b:First>Ivana</b:First>
+          </b:Person>
+          <b:Person>
+            <b:Last>Marek</b:Last>
+            <b:First>Luboš</b:First>
+          </b:Person>
+          <b:Person>
+            <b:Last>Pecáková</b:Last>
+            <b:First>Iva</b:First>
+          </b:Person>
+          <b:Person>
+            <b:Last>Řezanková</b:Last>
+            <b:First>Hana</b:First>
+          </b:Person>
+        </b:NameList>
+      </b:Author>
+    </b:Author>
+    <b:Title>Statistika v ekonomii</b:Title>
+    <b:Year>2018</b:Year>
+    <b:City>Příbram</b:City>
+    <b:Publisher>Professional Publishing</b:Publisher>
+    <b:StandardNumber>978-80-88260-09-7</b:StandardNumber>
+    <b:Edition>1</b:Edition>
+    <b:LCID>en-GB</b:LCID>
+    <b:RefOrder>3</b:RefOrder>
+  </b:Source>
+  <b:Source>
+    <b:Tag>RAD18</b:Tag>
+    <b:SourceType>Book</b:SourceType>
+    <b:Guid>{D84DBA8A-3E13-481D-94C9-FED249649ADF}</b:Guid>
+    <b:Author>
+      <b:Author>
+        <b:NameList>
+          <b:Person>
+            <b:Last>Radváková</b:Last>
+            <b:First>Věra</b:First>
+          </b:Person>
+          <b:Person>
+            <b:Last>Löster</b:Last>
+            <b:First>Tomáš</b:First>
+          </b:Person>
+          <b:Person>
+            <b:Last>Mazouch</b:Last>
+            <b:First>Petr</b:First>
+          </b:Person>
+          <b:Person>
+            <b:Last>Sigmund</b:Last>
+            <b:First>Tomáš</b:First>
+          </b:Person>
+          <b:Person>
+            <b:Last>Vltavská</b:Last>
+            <b:First>Kristýna</b:First>
+          </b:Person>
+        </b:NameList>
+      </b:Author>
+    </b:Author>
+    <b:Title>Metody vědecké práce</b:Title>
+    <b:Year>2018</b:Year>
+    <b:City>Praha</b:City>
+    <b:Publisher>Oeconomica</b:Publisher>
+    <b:StandardNumber>ISBN 978-80-245-2249-4</b:StandardNumber>
+    <b:LCID>en-GB</b:LCID>
+    <b:Pages>134</b:Pages>
+    <b:RefOrder>1</b:RefOrder>
+  </b:Source>
+</b:Sources>
+</file>
+
+<file path=customXml/item3.xml><?xml version="1.0" encoding="utf-8"?>
 <ct:contentTypeSchema xmlns:ct="http://schemas.microsoft.com/office/2006/metadata/contentType" xmlns:ma="http://schemas.microsoft.com/office/2006/metadata/properties/metaAttributes" ct:_="" ma:_="" ma:contentTypeName="Document" ma:contentTypeID="0x010100A5EAD61CDED85140BF5B934B48DD3484" ma:contentTypeVersion="13" ma:contentTypeDescription="Create a new document." ma:contentTypeScope="" ma:versionID="6fbcf8517fd3139996a5abff88600a4a">
   <xsd:schema xmlns:xsd="http://www.w3.org/2001/XMLSchema" xmlns:xs="http://www.w3.org/2001/XMLSchema" xmlns:p="http://schemas.microsoft.com/office/2006/metadata/properties" xmlns:ns2="7fe71cfb-81ed-4b9d-9a1f-cae1a72b62ba" xmlns:ns3="184be059-f9c1-47a1-baeb-6b78fb5c2cd7" targetNamespace="http://schemas.microsoft.com/office/2006/metadata/properties" ma:root="true" ma:fieldsID="cee0a3828e2bf6ca2cc27fb0725379f0" ns2:_="" ns3:_="">
     <xsd:import namespace="7fe71cfb-81ed-4b9d-9a1f-cae1a72b62ba"/>
@@ -26706,142 +26922,35 @@
 </ct:contentTypeSchema>
 </file>
 
-<file path=customXml/item3.xml><?xml version="1.0" encoding="utf-8"?>
-<b:Sources xmlns:b="http://schemas.openxmlformats.org/officeDocument/2006/bibliography" xmlns="http://schemas.openxmlformats.org/officeDocument/2006/bibliography" SelectedStyle="\HarvardAnglia2008OfficeOnline.xsl" StyleName="Harvard – Anglia" Version="2008">
-  <b:Source>
-    <b:Tag>JAB18</b:Tag>
-    <b:SourceType>ArticleInAPeriodical</b:SourceType>
-    <b:Guid>{0EE58AC8-E12E-4610-B1B8-B6435FF6AFFE}</b:Guid>
-    <b:Author>
-      <b:Author>
-        <b:NameList>
-          <b:Person>
-            <b:Last>Jablonský</b:Last>
-            <b:First>Josef</b:First>
-          </b:Person>
-        </b:NameList>
-      </b:Author>
-    </b:Author>
-    <b:Title>Ranking of countries in sporting events using two-stage data envelopment analysis models: a case of Summer Olympic Games 2016</b:Title>
-    <b:Year>2018</b:Year>
-    <b:StandardNumber>1613-9178</b:StandardNumber>
-    <b:PeriodicalTitle>Central European Journal of Operations Research</b:PeriodicalTitle>
-    <b:Issue>4</b:Issue>
-    <b:DOI>10.1007/s10100-018-0537-8</b:DOI>
-    <b:Pages>951--966</b:Pages>
-    <b:Volume>26</b:Volume>
-    <b:LCID>en-GB</b:LCID>
-    <b:RefOrder>2</b:RefOrder>
-  </b:Source>
-  <b:Source>
-    <b:Tag>HIN18</b:Tag>
-    <b:SourceType>Book</b:SourceType>
-    <b:Guid>{C412662D-3C26-48E4-B21C-6F52FFA9D31F}</b:Guid>
-    <b:Author>
-      <b:Author>
-        <b:NameList>
-          <b:Person>
-            <b:Last>Hindls</b:Last>
-            <b:First>Richard</b:First>
-          </b:Person>
-          <b:Person>
-            <b:Last>Arltová</b:Last>
-            <b:First>Markéta</b:First>
-          </b:Person>
-          <b:Person>
-            <b:Last>Hronová</b:Last>
-            <b:First>Stanislava</b:First>
-          </b:Person>
-          <b:Person>
-            <b:Last>Malá</b:Last>
-            <b:First>Ivana</b:First>
-          </b:Person>
-          <b:Person>
-            <b:Last>Marek</b:Last>
-            <b:First>Luboš</b:First>
-          </b:Person>
-          <b:Person>
-            <b:Last>Pecáková</b:Last>
-            <b:First>Iva</b:First>
-          </b:Person>
-          <b:Person>
-            <b:Last>Řezanková</b:Last>
-            <b:First>Hana</b:First>
-          </b:Person>
-        </b:NameList>
-      </b:Author>
-    </b:Author>
-    <b:Title>Statistika v ekonomii</b:Title>
-    <b:Year>2018</b:Year>
-    <b:City>Příbram</b:City>
-    <b:Publisher>Professional Publishing</b:Publisher>
-    <b:StandardNumber>978-80-88260-09-7</b:StandardNumber>
-    <b:Edition>1</b:Edition>
-    <b:LCID>en-GB</b:LCID>
-    <b:RefOrder>3</b:RefOrder>
-  </b:Source>
-  <b:Source>
-    <b:Tag>RAD18</b:Tag>
-    <b:SourceType>Book</b:SourceType>
-    <b:Guid>{D84DBA8A-3E13-481D-94C9-FED249649ADF}</b:Guid>
-    <b:Author>
-      <b:Author>
-        <b:NameList>
-          <b:Person>
-            <b:Last>Radváková</b:Last>
-            <b:First>Věra</b:First>
-          </b:Person>
-          <b:Person>
-            <b:Last>Löster</b:Last>
-            <b:First>Tomáš</b:First>
-          </b:Person>
-          <b:Person>
-            <b:Last>Mazouch</b:Last>
-            <b:First>Petr</b:First>
-          </b:Person>
-          <b:Person>
-            <b:Last>Sigmund</b:Last>
-            <b:First>Tomáš</b:First>
-          </b:Person>
-          <b:Person>
-            <b:Last>Vltavská</b:Last>
-            <b:First>Kristýna</b:First>
-          </b:Person>
-        </b:NameList>
-      </b:Author>
-    </b:Author>
-    <b:Title>Metody vědecké práce</b:Title>
-    <b:Year>2018</b:Year>
-    <b:City>Praha</b:City>
-    <b:Publisher>Oeconomica</b:Publisher>
-    <b:StandardNumber>ISBN 978-80-245-2249-4</b:StandardNumber>
-    <b:LCID>en-GB</b:LCID>
-    <b:Pages>134</b:Pages>
-    <b:RefOrder>1</b:RefOrder>
-  </b:Source>
-</b:Sources>
-</file>
-
 <file path=customXml/item4.xml><?xml version="1.0" encoding="utf-8"?>
-<p:properties xmlns:p="http://schemas.microsoft.com/office/2006/metadata/properties" xmlns:xsi="http://www.w3.org/2001/XMLSchema-instance" xmlns:pc="http://schemas.microsoft.com/office/infopath/2007/PartnerControls">
-  <documentManagement>
-    <lcf76f155ced4ddcb4097134ff3c332f xmlns="7fe71cfb-81ed-4b9d-9a1f-cae1a72b62ba">
-      <Terms xmlns="http://schemas.microsoft.com/office/infopath/2007/PartnerControls"/>
-    </lcf76f155ced4ddcb4097134ff3c332f>
-    <TaxCatchAll xmlns="184be059-f9c1-47a1-baeb-6b78fb5c2cd7" xsi:nil="true"/>
-  </documentManagement>
-</p:properties>
+<?mso-contentType ?>
+<FormTemplates xmlns="http://schemas.microsoft.com/sharepoint/v3/contenttype/forms">
+  <Display>DocumentLibraryForm</Display>
+  <Edit>DocumentLibraryForm</Edit>
+  <New>DocumentLibraryForm</New>
+</FormTemplates>
 </file>
 
 <file path=customXml/itemProps1.xml><?xml version="1.0" encoding="utf-8"?>
-<ds:datastoreItem xmlns:ds="http://schemas.openxmlformats.org/officeDocument/2006/customXml" ds:itemID="{9CF582F8-2B80-48D2-A244-6BDE8B8B438D}">
+<ds:datastoreItem xmlns:ds="http://schemas.openxmlformats.org/officeDocument/2006/customXml" ds:itemID="{1DECFFF3-6862-43B0-B7D2-526F645F7B23}">
   <ds:schemaRefs>
-    <ds:schemaRef ds:uri="http://schemas.microsoft.com/sharepoint/v3/contenttype/forms"/>
+    <ds:schemaRef ds:uri="http://schemas.microsoft.com/office/2006/metadata/properties"/>
+    <ds:schemaRef ds:uri="http://schemas.microsoft.com/office/infopath/2007/PartnerControls"/>
+    <ds:schemaRef ds:uri="7fe71cfb-81ed-4b9d-9a1f-cae1a72b62ba"/>
+    <ds:schemaRef ds:uri="184be059-f9c1-47a1-baeb-6b78fb5c2cd7"/>
   </ds:schemaRefs>
 </ds:datastoreItem>
 </file>
 
 <file path=customXml/itemProps2.xml><?xml version="1.0" encoding="utf-8"?>
+<ds:datastoreItem xmlns:ds="http://schemas.openxmlformats.org/officeDocument/2006/customXml" ds:itemID="{A054EDCC-0FCF-46A9-977C-47D78202EEE1}">
+  <ds:schemaRefs>
+    <ds:schemaRef ds:uri="http://schemas.openxmlformats.org/officeDocument/2006/bibliography"/>
+  </ds:schemaRefs>
+</ds:datastoreItem>
+</file>
+
+<file path=customXml/itemProps3.xml><?xml version="1.0" encoding="utf-8"?>
 <ds:datastoreItem xmlns:ds="http://schemas.openxmlformats.org/officeDocument/2006/customXml" ds:itemID="{E4ADE24D-5174-4093-AB07-CFD6E91DF3A3}">
   <ds:schemaRefs>
     <ds:schemaRef ds:uri="http://schemas.microsoft.com/office/2006/metadata/contentType"/>
@@ -26860,21 +26969,10 @@
 </ds:datastoreItem>
 </file>
 
-<file path=customXml/itemProps3.xml><?xml version="1.0" encoding="utf-8"?>
-<ds:datastoreItem xmlns:ds="http://schemas.openxmlformats.org/officeDocument/2006/customXml" ds:itemID="{A054EDCC-0FCF-46A9-977C-47D78202EEE1}">
+<file path=customXml/itemProps4.xml><?xml version="1.0" encoding="utf-8"?>
+<ds:datastoreItem xmlns:ds="http://schemas.openxmlformats.org/officeDocument/2006/customXml" ds:itemID="{9CF582F8-2B80-48D2-A244-6BDE8B8B438D}">
   <ds:schemaRefs>
-    <ds:schemaRef ds:uri="http://schemas.openxmlformats.org/officeDocument/2006/bibliography"/>
-  </ds:schemaRefs>
-</ds:datastoreItem>
-</file>
-
-<file path=customXml/itemProps4.xml><?xml version="1.0" encoding="utf-8"?>
-<ds:datastoreItem xmlns:ds="http://schemas.openxmlformats.org/officeDocument/2006/customXml" ds:itemID="{1DECFFF3-6862-43B0-B7D2-526F645F7B23}">
-  <ds:schemaRefs>
-    <ds:schemaRef ds:uri="http://schemas.microsoft.com/office/2006/metadata/properties"/>
-    <ds:schemaRef ds:uri="http://schemas.microsoft.com/office/infopath/2007/PartnerControls"/>
-    <ds:schemaRef ds:uri="7fe71cfb-81ed-4b9d-9a1f-cae1a72b62ba"/>
-    <ds:schemaRef ds:uri="184be059-f9c1-47a1-baeb-6b78fb5c2cd7"/>
+    <ds:schemaRef ds:uri="http://schemas.microsoft.com/sharepoint/v3/contenttype/forms"/>
   </ds:schemaRefs>
 </ds:datastoreItem>
 </file>
</xml_diff>

<commit_message>
neighbourhood groupes added, amenities too complicated
</commit_message>
<xml_diff>
--- a/datax_report_tym3.docx
+++ b/datax_report_tym3.docx
@@ -15230,6 +15230,7 @@
                 <w14:numForm w14:val="default"/>
               </w:rPr>
             </w:pPr>
+            <w:commentRangeStart w:id="3"/>
             <w:proofErr w:type="spellStart"/>
             <w:r>
               <w:rPr>
@@ -15240,7 +15241,14 @@
               </w:rPr>
               <w:t>amenities</w:t>
             </w:r>
+            <w:commentRangeEnd w:id="3"/>
             <w:proofErr w:type="spellEnd"/>
+            <w:r>
+              <w:rPr>
+                <w:rStyle w:val="CommentReference"/>
+              </w:rPr>
+              <w:commentReference w:id="3"/>
+            </w:r>
           </w:p>
         </w:tc>
         <w:tc>
@@ -28270,7 +28278,7 @@
           <w:lang w:val="en-GB"/>
         </w:rPr>
       </w:pPr>
-      <w:bookmarkStart w:id="3" w:name="_Toc164002799"/>
+      <w:bookmarkStart w:id="4" w:name="_Toc164002799"/>
       <w:r>
         <w:rPr>
           <w:rFonts w:eastAsia="Arial"/>
@@ -28279,7 +28287,7 @@
         <w:lastRenderedPageBreak/>
         <w:t xml:space="preserve">Data </w:t>
       </w:r>
-      <w:commentRangeStart w:id="4"/>
+      <w:commentRangeStart w:id="5"/>
       <w:r>
         <w:rPr>
           <w:rFonts w:eastAsia="Arial"/>
@@ -28287,15 +28295,15 @@
         </w:rPr>
         <w:t>Preparation</w:t>
       </w:r>
-      <w:bookmarkEnd w:id="3"/>
-      <w:commentRangeEnd w:id="4"/>
+      <w:bookmarkEnd w:id="4"/>
+      <w:commentRangeEnd w:id="5"/>
       <w:r>
         <w:rPr>
           <w:rStyle w:val="CommentReference"/>
           <w:rFonts w:asciiTheme="minorHAnsi" w:eastAsiaTheme="minorHAnsi" w:hAnsiTheme="minorHAnsi" w:cstheme="minorBidi"/>
           <w:b w:val="0"/>
         </w:rPr>
-        <w:commentReference w:id="4"/>
+        <w:commentReference w:id="5"/>
       </w:r>
     </w:p>
     <w:p>
@@ -44918,7 +44926,7 @@
           <w:lang w:val="en-GB"/>
         </w:rPr>
       </w:pPr>
-      <w:bookmarkStart w:id="5" w:name="_Toc164002800"/>
+      <w:bookmarkStart w:id="6" w:name="_Toc164002800"/>
       <w:r>
         <w:rPr>
           <w:rFonts w:eastAsia="Arial"/>
@@ -44927,7 +44935,7 @@
         <w:lastRenderedPageBreak/>
         <w:t xml:space="preserve">Data </w:t>
       </w:r>
-      <w:commentRangeStart w:id="6"/>
+      <w:commentRangeStart w:id="7"/>
       <w:r>
         <w:rPr>
           <w:rFonts w:eastAsia="Arial"/>
@@ -44935,15 +44943,15 @@
         </w:rPr>
         <w:t>Visualization</w:t>
       </w:r>
-      <w:bookmarkEnd w:id="5"/>
-      <w:commentRangeEnd w:id="6"/>
+      <w:bookmarkEnd w:id="6"/>
+      <w:commentRangeEnd w:id="7"/>
       <w:r>
         <w:rPr>
           <w:rStyle w:val="CommentReference"/>
           <w:rFonts w:asciiTheme="minorHAnsi" w:eastAsiaTheme="minorHAnsi" w:hAnsiTheme="minorHAnsi" w:cstheme="minorBidi"/>
           <w:b w:val="0"/>
         </w:rPr>
-        <w:commentReference w:id="6"/>
+        <w:commentReference w:id="7"/>
       </w:r>
     </w:p>
     <w:p>
@@ -45067,7 +45075,7 @@
           <w:lang w:val="en-GB"/>
         </w:rPr>
       </w:pPr>
-      <w:bookmarkStart w:id="7" w:name="_Toc164002801"/>
+      <w:bookmarkStart w:id="8" w:name="_Toc164002801"/>
       <w:r>
         <w:rPr>
           <w:rFonts w:eastAsia="Arial"/>
@@ -45076,7 +45084,7 @@
         <w:lastRenderedPageBreak/>
         <w:t>Modelling</w:t>
       </w:r>
-      <w:bookmarkEnd w:id="7"/>
+      <w:bookmarkEnd w:id="8"/>
     </w:p>
     <w:p>
       <w:pPr>
@@ -45098,10 +45106,10 @@
         </w:rPr>
         <w:t xml:space="preserve">Try different models and provide a rationale for your selected model choice and architecture. Describe your validation process. Your model report must include the </w:t>
       </w:r>
-      <w:commentRangeStart w:id="8"/>
       <w:commentRangeStart w:id="9"/>
       <w:commentRangeStart w:id="10"/>
       <w:commentRangeStart w:id="11"/>
+      <w:commentRangeStart w:id="12"/>
       <w:proofErr w:type="spellStart"/>
       <w:r>
         <w:rPr>
@@ -45109,14 +45117,6 @@
           <w:lang w:val="en-GB"/>
         </w:rPr>
         <w:t>following</w:t>
-      </w:r>
-      <w:commentRangeEnd w:id="8"/>
-      <w:r>
-        <w:rPr>
-          <w:rStyle w:val="CommentReference"/>
-          <w:lang w:val="en-GB"/>
-        </w:rPr>
-        <w:commentReference w:id="8"/>
       </w:r>
       <w:commentRangeEnd w:id="9"/>
       <w:r>
@@ -45142,6 +45142,14 @@
         </w:rPr>
         <w:commentReference w:id="11"/>
       </w:r>
+      <w:commentRangeEnd w:id="12"/>
+      <w:r>
+        <w:rPr>
+          <w:rStyle w:val="CommentReference"/>
+          <w:lang w:val="en-GB"/>
+        </w:rPr>
+        <w:commentReference w:id="12"/>
+      </w:r>
       <w:r>
         <w:rPr>
           <w:rFonts w:ascii="Arial" w:eastAsia="Arial" w:hAnsi="Arial" w:cs="Arial"/>
@@ -45149,7 +45157,7 @@
         </w:rPr>
         <w:t>:</w:t>
       </w:r>
-      <w:commentRangeStart w:id="12"/>
+      <w:commentRangeStart w:id="13"/>
       <w:r>
         <w:rPr>
           <w:rFonts w:ascii="Arial" w:eastAsia="Arial" w:hAnsi="Arial" w:cs="Arial"/>
@@ -45157,14 +45165,14 @@
         </w:rPr>
         <w:t>n</w:t>
       </w:r>
-      <w:commentRangeEnd w:id="12"/>
+      <w:commentRangeEnd w:id="13"/>
       <w:proofErr w:type="spellEnd"/>
       <w:r>
         <w:rPr>
           <w:rStyle w:val="CommentReference"/>
           <w:lang w:val="en-GB"/>
         </w:rPr>
-        <w:commentReference w:id="12"/>
+        <w:commentReference w:id="13"/>
       </w:r>
     </w:p>
     <w:p>
@@ -45272,7 +45280,7 @@
           <w:lang w:val="en-GB"/>
         </w:rPr>
       </w:pPr>
-      <w:bookmarkStart w:id="13" w:name="_Toc164002802"/>
+      <w:bookmarkStart w:id="14" w:name="_Toc164002802"/>
       <w:r>
         <w:rPr>
           <w:rFonts w:eastAsia="Arial"/>
@@ -45289,7 +45297,7 @@
         </w:rPr>
         <w:t>interpretation</w:t>
       </w:r>
-      <w:bookmarkEnd w:id="13"/>
+      <w:bookmarkEnd w:id="14"/>
       <w:proofErr w:type="gramEnd"/>
     </w:p>
     <w:p>
@@ -45346,7 +45354,7 @@
           <w:lang w:val="en-GB"/>
         </w:rPr>
       </w:pPr>
-      <w:bookmarkStart w:id="14" w:name="_Toc164002803"/>
+      <w:bookmarkStart w:id="15" w:name="_Toc164002803"/>
       <w:r>
         <w:rPr>
           <w:rFonts w:eastAsia="Arial"/>
@@ -45355,7 +45363,7 @@
         <w:lastRenderedPageBreak/>
         <w:t>Bonus tasks</w:t>
       </w:r>
-      <w:bookmarkEnd w:id="14"/>
+      <w:bookmarkEnd w:id="15"/>
     </w:p>
     <w:p>
       <w:pPr>
@@ -45541,7 +45549,24 @@
       </w:r>
     </w:p>
   </w:comment>
-  <w:comment w:id="4" w:author="Jana Štolcová" w:date="2024-04-22T10:58:00Z" w:initials="JŠ">
+  <w:comment w:id="3" w:author="Jana Štolcová" w:date="2024-04-23T21:57:00Z" w:initials="JŠ">
+    <w:p>
+      <w:pPr>
+        <w:pStyle w:val="CommentText"/>
+        <w:jc w:val="left"/>
+      </w:pPr>
+      <w:r>
+        <w:rPr>
+          <w:rStyle w:val="CommentReference"/>
+        </w:rPr>
+        <w:annotationRef/>
+      </w:r>
+      <w:r>
+        <w:t>Dost možná nepoužijem, je tam 1000 separátních hodnot typu „syoss shampoo“, tak bych se na to vykašlala, idk</w:t>
+      </w:r>
+    </w:p>
+  </w:comment>
+  <w:comment w:id="5" w:author="Jana Štolcová" w:date="2024-04-22T10:58:00Z" w:initials="JŠ">
     <w:p>
       <w:pPr>
         <w:pStyle w:val="CommentText"/>
@@ -45561,7 +45586,7 @@
       </w:r>
     </w:p>
   </w:comment>
-  <w:comment w:id="6" w:author="Jana Štolcová" w:date="2024-04-22T10:59:00Z" w:initials="JŠ">
+  <w:comment w:id="7" w:author="Jana Štolcová" w:date="2024-04-22T10:59:00Z" w:initials="JŠ">
     <w:p>
       <w:pPr>
         <w:pStyle w:val="CommentText"/>
@@ -45601,7 +45626,7 @@
       </w:r>
     </w:p>
   </w:comment>
-  <w:comment w:id="8" w:author="Jana Štolcová" w:date="2024-03-25T10:18:00Z" w:initials="JŠ">
+  <w:comment w:id="9" w:author="Jana Štolcová" w:date="2024-03-25T10:18:00Z" w:initials="JŠ">
     <w:p>
       <w:pPr>
         <w:pStyle w:val="CommentText"/>
@@ -45617,7 +45642,7 @@
       </w:r>
     </w:p>
   </w:comment>
-  <w:comment w:id="9" w:author="Jana Štolcová" w:date="2024-03-25T10:21:00Z" w:initials="JŠ">
+  <w:comment w:id="10" w:author="Jana Štolcová" w:date="2024-03-25T10:21:00Z" w:initials="JŠ">
     <w:p>
       <w:pPr>
         <w:pStyle w:val="CommentText"/>
@@ -45633,7 +45658,7 @@
       </w:r>
     </w:p>
   </w:comment>
-  <w:comment w:id="10" w:author="Jana Štolcová" w:date="2024-03-25T10:30:00Z" w:initials="JŠ">
+  <w:comment w:id="11" w:author="Jana Štolcová" w:date="2024-03-25T10:30:00Z" w:initials="JŠ">
     <w:p>
       <w:pPr>
         <w:pStyle w:val="CommentText"/>
@@ -45649,7 +45674,7 @@
       </w:r>
     </w:p>
   </w:comment>
-  <w:comment w:id="11" w:author="Jana Štolcová" w:date="2024-03-25T10:32:00Z" w:initials="JŠ">
+  <w:comment w:id="12" w:author="Jana Štolcová" w:date="2024-03-25T10:32:00Z" w:initials="JŠ">
     <w:p>
       <w:pPr>
         <w:pStyle w:val="CommentText"/>
@@ -45665,7 +45690,7 @@
       </w:r>
     </w:p>
   </w:comment>
-  <w:comment w:id="12" w:author="Jana Štolcová" w:date="2024-03-26T10:27:00Z" w:initials="JŠ">
+  <w:comment w:id="13" w:author="Jana Štolcová" w:date="2024-03-26T10:27:00Z" w:initials="JŠ">
     <w:p>
       <w:pPr>
         <w:pStyle w:val="CommentText"/>
@@ -45688,6 +45713,7 @@
 <w15:commentsEx xmlns:wpc="http://schemas.microsoft.com/office/word/2010/wordprocessingCanvas" xmlns:cx="http://schemas.microsoft.com/office/drawing/2014/chartex" xmlns:cx1="http://schemas.microsoft.com/office/drawing/2015/9/8/chartex" xmlns:cx2="http://schemas.microsoft.com/office/drawing/2015/10/21/chartex" xmlns:cx3="http://schemas.microsoft.com/office/drawing/2016/5/9/chartex" xmlns:cx4="http://schemas.microsoft.com/office/drawing/2016/5/10/chartex" xmlns:cx5="http://schemas.microsoft.com/office/drawing/2016/5/11/chartex" xmlns:cx6="http://schemas.microsoft.com/office/drawing/2016/5/12/chartex" xmlns:cx7="http://schemas.microsoft.com/office/drawing/2016/5/13/chartex" xmlns:cx8="http://schemas.microsoft.com/office/drawing/2016/5/14/chartex" xmlns:mc="http://schemas.openxmlformats.org/markup-compatibility/2006" xmlns:aink="http://schemas.microsoft.com/office/drawing/2016/ink" xmlns:am3d="http://schemas.microsoft.com/office/drawing/2017/model3d" xmlns:o="urn:schemas-microsoft-com:office:office" xmlns:oel="http://schemas.microsoft.com/office/2019/extlst" xmlns:r="http://schemas.openxmlformats.org/officeDocument/2006/relationships" xmlns:m="http://schemas.openxmlformats.org/officeDocument/2006/math" xmlns:v="urn:schemas-microsoft-com:vml" xmlns:wp14="http://schemas.microsoft.com/office/word/2010/wordprocessingDrawing" xmlns:wp="http://schemas.openxmlformats.org/drawingml/2006/wordprocessingDrawing" xmlns:w10="urn:schemas-microsoft-com:office:word" xmlns:w="http://schemas.openxmlformats.org/wordprocessingml/2006/main" xmlns:w14="http://schemas.microsoft.com/office/word/2010/wordml" xmlns:w15="http://schemas.microsoft.com/office/word/2012/wordml" xmlns:w16cex="http://schemas.microsoft.com/office/word/2018/wordml/cex" xmlns:w16cid="http://schemas.microsoft.com/office/word/2016/wordml/cid" xmlns:w16="http://schemas.microsoft.com/office/word/2018/wordml" xmlns:w16du="http://schemas.microsoft.com/office/word/2023/wordml/word16du" xmlns:w16sdtdh="http://schemas.microsoft.com/office/word/2020/wordml/sdtdatahash" xmlns:w16se="http://schemas.microsoft.com/office/word/2015/wordml/symex" xmlns:wpg="http://schemas.microsoft.com/office/word/2010/wordprocessingGroup" xmlns:wpi="http://schemas.microsoft.com/office/word/2010/wordprocessingInk" xmlns:wne="http://schemas.microsoft.com/office/word/2006/wordml" xmlns:wps="http://schemas.microsoft.com/office/word/2010/wordprocessingShape" mc:Ignorable="w14 w15 w16se w16cid w16 w16cex w16sdtdh w16du wp14">
   <w15:commentEx w15:paraId="37A1B730" w15:done="0"/>
   <w15:commentEx w15:paraId="76E60DC0" w15:done="0"/>
+  <w15:commentEx w15:paraId="2EFE05EF" w15:done="0"/>
   <w15:commentEx w15:paraId="2D034D78" w15:done="0"/>
   <w15:commentEx w15:paraId="368D27FE" w15:done="0"/>
   <w15:commentEx w15:paraId="5FC44DE8" w15:done="0"/>
@@ -45702,6 +45728,7 @@
 <w16cex:commentsExtensible xmlns:wpc="http://schemas.microsoft.com/office/word/2010/wordprocessingCanvas" xmlns:cx="http://schemas.microsoft.com/office/drawing/2014/chartex" xmlns:cx1="http://schemas.microsoft.com/office/drawing/2015/9/8/chartex" xmlns:cx2="http://schemas.microsoft.com/office/drawing/2015/10/21/chartex" xmlns:cx3="http://schemas.microsoft.com/office/drawing/2016/5/9/chartex" xmlns:cx4="http://schemas.microsoft.com/office/drawing/2016/5/10/chartex" xmlns:cx5="http://schemas.microsoft.com/office/drawing/2016/5/11/chartex" xmlns:cx6="http://schemas.microsoft.com/office/drawing/2016/5/12/chartex" xmlns:cx7="http://schemas.microsoft.com/office/drawing/2016/5/13/chartex" xmlns:cx8="http://schemas.microsoft.com/office/drawing/2016/5/14/chartex" xmlns:cr="http://schemas.microsoft.com/office/comments/2020/reactions" xmlns:mc="http://schemas.openxmlformats.org/markup-compatibility/2006" xmlns:aink="http://schemas.microsoft.com/office/drawing/2016/ink" xmlns:am3d="http://schemas.microsoft.com/office/drawing/2017/model3d" xmlns:o="urn:schemas-microsoft-com:office:office" xmlns:oel="http://schemas.microsoft.com/office/2019/extlst" xmlns:r="http://schemas.openxmlformats.org/officeDocument/2006/relationships" xmlns:m="http://schemas.openxmlformats.org/officeDocument/2006/math" xmlns:v="urn:schemas-microsoft-com:vml" xmlns:wp14="http://schemas.microsoft.com/office/word/2010/wordprocessingDrawing" xmlns:wp="http://schemas.openxmlformats.org/drawingml/2006/wordprocessingDrawing" xmlns:w10="urn:schemas-microsoft-com:office:word" xmlns:w="http://schemas.openxmlformats.org/wordprocessingml/2006/main" xmlns:w14="http://schemas.microsoft.com/office/word/2010/wordml" xmlns:w15="http://schemas.microsoft.com/office/word/2012/wordml" xmlns:w16cex="http://schemas.microsoft.com/office/word/2018/wordml/cex" xmlns:w16cid="http://schemas.microsoft.com/office/word/2016/wordml/cid" xmlns:w16="http://schemas.microsoft.com/office/word/2018/wordml" xmlns:w16du="http://schemas.microsoft.com/office/word/2023/wordml/word16du" xmlns:w16sdtdh="http://schemas.microsoft.com/office/word/2020/wordml/sdtdatahash" xmlns:w16se="http://schemas.microsoft.com/office/word/2015/wordml/symex" xmlns:wpg="http://schemas.microsoft.com/office/word/2010/wordprocessingGroup" xmlns:wpi="http://schemas.microsoft.com/office/word/2010/wordprocessingInk" xmlns:wne="http://schemas.microsoft.com/office/word/2006/wordml" xmlns:wps="http://schemas.microsoft.com/office/word/2010/wordprocessingShape" mc:Ignorable="w14 w15 w16se w16cid w16 w16cex w16sdtdh cr w16du wp14">
   <w16cex:commentExtensible w16cex:durableId="57D391BB" w16cex:dateUtc="2024-04-21T22:04:00Z"/>
   <w16cex:commentExtensible w16cex:durableId="2B6F30A6" w16cex:dateUtc="2024-04-22T08:58:00Z"/>
+  <w16cex:commentExtensible w16cex:durableId="56075765" w16cex:dateUtc="2024-04-23T19:57:00Z"/>
   <w16cex:commentExtensible w16cex:durableId="4F5C3576" w16cex:dateUtc="2024-04-22T08:58:00Z"/>
   <w16cex:commentExtensible w16cex:durableId="752E2615" w16cex:dateUtc="2024-04-22T08:59:00Z"/>
   <w16cex:commentExtensible w16cex:durableId="1B94BE07" w16cex:dateUtc="2024-03-25T09:18:00Z"/>
@@ -45716,6 +45743,7 @@
 <w16cid:commentsIds xmlns:wpc="http://schemas.microsoft.com/office/word/2010/wordprocessingCanvas" xmlns:cx="http://schemas.microsoft.com/office/drawing/2014/chartex" xmlns:cx1="http://schemas.microsoft.com/office/drawing/2015/9/8/chartex" xmlns:cx2="http://schemas.microsoft.com/office/drawing/2015/10/21/chartex" xmlns:cx3="http://schemas.microsoft.com/office/drawing/2016/5/9/chartex" xmlns:cx4="http://schemas.microsoft.com/office/drawing/2016/5/10/chartex" xmlns:cx5="http://schemas.microsoft.com/office/drawing/2016/5/11/chartex" xmlns:cx6="http://schemas.microsoft.com/office/drawing/2016/5/12/chartex" xmlns:cx7="http://schemas.microsoft.com/office/drawing/2016/5/13/chartex" xmlns:cx8="http://schemas.microsoft.com/office/drawing/2016/5/14/chartex" xmlns:mc="http://schemas.openxmlformats.org/markup-compatibility/2006" xmlns:aink="http://schemas.microsoft.com/office/drawing/2016/ink" xmlns:am3d="http://schemas.microsoft.com/office/drawing/2017/model3d" xmlns:o="urn:schemas-microsoft-com:office:office" xmlns:oel="http://schemas.microsoft.com/office/2019/extlst" xmlns:r="http://schemas.openxmlformats.org/officeDocument/2006/relationships" xmlns:m="http://schemas.openxmlformats.org/officeDocument/2006/math" xmlns:v="urn:schemas-microsoft-com:vml" xmlns:wp14="http://schemas.microsoft.com/office/word/2010/wordprocessingDrawing" xmlns:wp="http://schemas.openxmlformats.org/drawingml/2006/wordprocessingDrawing" xmlns:w10="urn:schemas-microsoft-com:office:word" xmlns:w="http://schemas.openxmlformats.org/wordprocessingml/2006/main" xmlns:w14="http://schemas.microsoft.com/office/word/2010/wordml" xmlns:w15="http://schemas.microsoft.com/office/word/2012/wordml" xmlns:w16cex="http://schemas.microsoft.com/office/word/2018/wordml/cex" xmlns:w16cid="http://schemas.microsoft.com/office/word/2016/wordml/cid" xmlns:w16="http://schemas.microsoft.com/office/word/2018/wordml" xmlns:w16du="http://schemas.microsoft.com/office/word/2023/wordml/word16du" xmlns:w16sdtdh="http://schemas.microsoft.com/office/word/2020/wordml/sdtdatahash" xmlns:w16se="http://schemas.microsoft.com/office/word/2015/wordml/symex" xmlns:wpg="http://schemas.microsoft.com/office/word/2010/wordprocessingGroup" xmlns:wpi="http://schemas.microsoft.com/office/word/2010/wordprocessingInk" xmlns:wne="http://schemas.microsoft.com/office/word/2006/wordml" xmlns:wps="http://schemas.microsoft.com/office/word/2010/wordprocessingShape" mc:Ignorable="w14 w15 w16se w16cid w16 w16cex w16sdtdh w16du wp14">
   <w16cid:commentId w16cid:paraId="37A1B730" w16cid:durableId="57D391BB"/>
   <w16cid:commentId w16cid:paraId="76E60DC0" w16cid:durableId="2B6F30A6"/>
+  <w16cid:commentId w16cid:paraId="2EFE05EF" w16cid:durableId="56075765"/>
   <w16cid:commentId w16cid:paraId="2D034D78" w16cid:durableId="4F5C3576"/>
   <w16cid:commentId w16cid:paraId="368D27FE" w16cid:durableId="752E2615"/>
   <w16cid:commentId w16cid:paraId="5FC44DE8" w16cid:durableId="1B94BE07"/>
@@ -50601,122 +50629,26 @@
 </file>
 
 <file path=customXml/item1.xml><?xml version="1.0" encoding="utf-8"?>
-<b:Sources xmlns:b="http://schemas.openxmlformats.org/officeDocument/2006/bibliography" xmlns="http://schemas.openxmlformats.org/officeDocument/2006/bibliography" SelectedStyle="\HarvardAnglia2008OfficeOnline.xsl" StyleName="Harvard – Anglia" Version="2008">
-  <b:Source>
-    <b:Tag>JAB18</b:Tag>
-    <b:SourceType>ArticleInAPeriodical</b:SourceType>
-    <b:Guid>{0EE58AC8-E12E-4610-B1B8-B6435FF6AFFE}</b:Guid>
-    <b:Author>
-      <b:Author>
-        <b:NameList>
-          <b:Person>
-            <b:Last>Jablonský</b:Last>
-            <b:First>Josef</b:First>
-          </b:Person>
-        </b:NameList>
-      </b:Author>
-    </b:Author>
-    <b:Title>Ranking of countries in sporting events using two-stage data envelopment analysis models: a case of Summer Olympic Games 2016</b:Title>
-    <b:Year>2018</b:Year>
-    <b:StandardNumber>1613-9178</b:StandardNumber>
-    <b:PeriodicalTitle>Central European Journal of Operations Research</b:PeriodicalTitle>
-    <b:Issue>4</b:Issue>
-    <b:DOI>10.1007/s10100-018-0537-8</b:DOI>
-    <b:Pages>951--966</b:Pages>
-    <b:Volume>26</b:Volume>
-    <b:LCID>en-GB</b:LCID>
-    <b:RefOrder>2</b:RefOrder>
-  </b:Source>
-  <b:Source>
-    <b:Tag>HIN18</b:Tag>
-    <b:SourceType>Book</b:SourceType>
-    <b:Guid>{C412662D-3C26-48E4-B21C-6F52FFA9D31F}</b:Guid>
-    <b:Author>
-      <b:Author>
-        <b:NameList>
-          <b:Person>
-            <b:Last>Hindls</b:Last>
-            <b:First>Richard</b:First>
-          </b:Person>
-          <b:Person>
-            <b:Last>Arltová</b:Last>
-            <b:First>Markéta</b:First>
-          </b:Person>
-          <b:Person>
-            <b:Last>Hronová</b:Last>
-            <b:First>Stanislava</b:First>
-          </b:Person>
-          <b:Person>
-            <b:Last>Malá</b:Last>
-            <b:First>Ivana</b:First>
-          </b:Person>
-          <b:Person>
-            <b:Last>Marek</b:Last>
-            <b:First>Luboš</b:First>
-          </b:Person>
-          <b:Person>
-            <b:Last>Pecáková</b:Last>
-            <b:First>Iva</b:First>
-          </b:Person>
-          <b:Person>
-            <b:Last>Řezanková</b:Last>
-            <b:First>Hana</b:First>
-          </b:Person>
-        </b:NameList>
-      </b:Author>
-    </b:Author>
-    <b:Title>Statistika v ekonomii</b:Title>
-    <b:Year>2018</b:Year>
-    <b:City>Příbram</b:City>
-    <b:Publisher>Professional Publishing</b:Publisher>
-    <b:StandardNumber>978-80-88260-09-7</b:StandardNumber>
-    <b:Edition>1</b:Edition>
-    <b:LCID>en-GB</b:LCID>
-    <b:RefOrder>3</b:RefOrder>
-  </b:Source>
-  <b:Source>
-    <b:Tag>RAD18</b:Tag>
-    <b:SourceType>Book</b:SourceType>
-    <b:Guid>{D84DBA8A-3E13-481D-94C9-FED249649ADF}</b:Guid>
-    <b:Author>
-      <b:Author>
-        <b:NameList>
-          <b:Person>
-            <b:Last>Radváková</b:Last>
-            <b:First>Věra</b:First>
-          </b:Person>
-          <b:Person>
-            <b:Last>Löster</b:Last>
-            <b:First>Tomáš</b:First>
-          </b:Person>
-          <b:Person>
-            <b:Last>Mazouch</b:Last>
-            <b:First>Petr</b:First>
-          </b:Person>
-          <b:Person>
-            <b:Last>Sigmund</b:Last>
-            <b:First>Tomáš</b:First>
-          </b:Person>
-          <b:Person>
-            <b:Last>Vltavská</b:Last>
-            <b:First>Kristýna</b:First>
-          </b:Person>
-        </b:NameList>
-      </b:Author>
-    </b:Author>
-    <b:Title>Metody vědecké práce</b:Title>
-    <b:Year>2018</b:Year>
-    <b:City>Praha</b:City>
-    <b:Publisher>Oeconomica</b:Publisher>
-    <b:StandardNumber>ISBN 978-80-245-2249-4</b:StandardNumber>
-    <b:LCID>en-GB</b:LCID>
-    <b:Pages>134</b:Pages>
-    <b:RefOrder>1</b:RefOrder>
-  </b:Source>
-</b:Sources>
+<p:properties xmlns:p="http://schemas.microsoft.com/office/2006/metadata/properties" xmlns:xsi="http://www.w3.org/2001/XMLSchema-instance" xmlns:pc="http://schemas.microsoft.com/office/infopath/2007/PartnerControls">
+  <documentManagement>
+    <lcf76f155ced4ddcb4097134ff3c332f xmlns="7fe71cfb-81ed-4b9d-9a1f-cae1a72b62ba">
+      <Terms xmlns="http://schemas.microsoft.com/office/infopath/2007/PartnerControls"/>
+    </lcf76f155ced4ddcb4097134ff3c332f>
+    <TaxCatchAll xmlns="184be059-f9c1-47a1-baeb-6b78fb5c2cd7" xsi:nil="true"/>
+  </documentManagement>
+</p:properties>
 </file>
 
 <file path=customXml/item2.xml><?xml version="1.0" encoding="utf-8"?>
+<?mso-contentType ?>
+<FormTemplates xmlns="http://schemas.microsoft.com/sharepoint/v3/contenttype/forms">
+  <Display>DocumentLibraryForm</Display>
+  <Edit>DocumentLibraryForm</Edit>
+  <New>DocumentLibraryForm</New>
+</FormTemplates>
+</file>
+
+<file path=customXml/item3.xml><?xml version="1.0" encoding="utf-8"?>
 <ct:contentTypeSchema xmlns:ct="http://schemas.microsoft.com/office/2006/metadata/contentType" xmlns:ma="http://schemas.microsoft.com/office/2006/metadata/properties/metaAttributes" ct:_="" ma:_="" ma:contentTypeName="Document" ma:contentTypeID="0x010100A5EAD61CDED85140BF5B934B48DD3484" ma:contentTypeVersion="13" ma:contentTypeDescription="Create a new document." ma:contentTypeScope="" ma:versionID="6fbcf8517fd3139996a5abff88600a4a">
   <xsd:schema xmlns:xsd="http://www.w3.org/2001/XMLSchema" xmlns:xs="http://www.w3.org/2001/XMLSchema" xmlns:p="http://schemas.microsoft.com/office/2006/metadata/properties" xmlns:ns2="7fe71cfb-81ed-4b9d-9a1f-cae1a72b62ba" xmlns:ns3="184be059-f9c1-47a1-baeb-6b78fb5c2cd7" targetNamespace="http://schemas.microsoft.com/office/2006/metadata/properties" ma:root="true" ma:fieldsID="cee0a3828e2bf6ca2cc27fb0725379f0" ns2:_="" ns3:_="">
     <xsd:import namespace="7fe71cfb-81ed-4b9d-9a1f-cae1a72b62ba"/>
@@ -50933,35 +50865,142 @@
 </ct:contentTypeSchema>
 </file>
 
-<file path=customXml/item3.xml><?xml version="1.0" encoding="utf-8"?>
-<?mso-contentType ?>
-<FormTemplates xmlns="http://schemas.microsoft.com/sharepoint/v3/contenttype/forms">
-  <Display>DocumentLibraryForm</Display>
-  <Edit>DocumentLibraryForm</Edit>
-  <New>DocumentLibraryForm</New>
-</FormTemplates>
-</file>
-
 <file path=customXml/item4.xml><?xml version="1.0" encoding="utf-8"?>
-<p:properties xmlns:p="http://schemas.microsoft.com/office/2006/metadata/properties" xmlns:xsi="http://www.w3.org/2001/XMLSchema-instance" xmlns:pc="http://schemas.microsoft.com/office/infopath/2007/PartnerControls">
-  <documentManagement>
-    <lcf76f155ced4ddcb4097134ff3c332f xmlns="7fe71cfb-81ed-4b9d-9a1f-cae1a72b62ba">
-      <Terms xmlns="http://schemas.microsoft.com/office/infopath/2007/PartnerControls"/>
-    </lcf76f155ced4ddcb4097134ff3c332f>
-    <TaxCatchAll xmlns="184be059-f9c1-47a1-baeb-6b78fb5c2cd7" xsi:nil="true"/>
-  </documentManagement>
-</p:properties>
+<b:Sources xmlns:b="http://schemas.openxmlformats.org/officeDocument/2006/bibliography" xmlns="http://schemas.openxmlformats.org/officeDocument/2006/bibliography" SelectedStyle="\HarvardAnglia2008OfficeOnline.xsl" StyleName="Harvard – Anglia" Version="2008">
+  <b:Source>
+    <b:Tag>JAB18</b:Tag>
+    <b:SourceType>ArticleInAPeriodical</b:SourceType>
+    <b:Guid>{0EE58AC8-E12E-4610-B1B8-B6435FF6AFFE}</b:Guid>
+    <b:Author>
+      <b:Author>
+        <b:NameList>
+          <b:Person>
+            <b:Last>Jablonský</b:Last>
+            <b:First>Josef</b:First>
+          </b:Person>
+        </b:NameList>
+      </b:Author>
+    </b:Author>
+    <b:Title>Ranking of countries in sporting events using two-stage data envelopment analysis models: a case of Summer Olympic Games 2016</b:Title>
+    <b:Year>2018</b:Year>
+    <b:StandardNumber>1613-9178</b:StandardNumber>
+    <b:PeriodicalTitle>Central European Journal of Operations Research</b:PeriodicalTitle>
+    <b:Issue>4</b:Issue>
+    <b:DOI>10.1007/s10100-018-0537-8</b:DOI>
+    <b:Pages>951--966</b:Pages>
+    <b:Volume>26</b:Volume>
+    <b:LCID>en-GB</b:LCID>
+    <b:RefOrder>2</b:RefOrder>
+  </b:Source>
+  <b:Source>
+    <b:Tag>HIN18</b:Tag>
+    <b:SourceType>Book</b:SourceType>
+    <b:Guid>{C412662D-3C26-48E4-B21C-6F52FFA9D31F}</b:Guid>
+    <b:Author>
+      <b:Author>
+        <b:NameList>
+          <b:Person>
+            <b:Last>Hindls</b:Last>
+            <b:First>Richard</b:First>
+          </b:Person>
+          <b:Person>
+            <b:Last>Arltová</b:Last>
+            <b:First>Markéta</b:First>
+          </b:Person>
+          <b:Person>
+            <b:Last>Hronová</b:Last>
+            <b:First>Stanislava</b:First>
+          </b:Person>
+          <b:Person>
+            <b:Last>Malá</b:Last>
+            <b:First>Ivana</b:First>
+          </b:Person>
+          <b:Person>
+            <b:Last>Marek</b:Last>
+            <b:First>Luboš</b:First>
+          </b:Person>
+          <b:Person>
+            <b:Last>Pecáková</b:Last>
+            <b:First>Iva</b:First>
+          </b:Person>
+          <b:Person>
+            <b:Last>Řezanková</b:Last>
+            <b:First>Hana</b:First>
+          </b:Person>
+        </b:NameList>
+      </b:Author>
+    </b:Author>
+    <b:Title>Statistika v ekonomii</b:Title>
+    <b:Year>2018</b:Year>
+    <b:City>Příbram</b:City>
+    <b:Publisher>Professional Publishing</b:Publisher>
+    <b:StandardNumber>978-80-88260-09-7</b:StandardNumber>
+    <b:Edition>1</b:Edition>
+    <b:LCID>en-GB</b:LCID>
+    <b:RefOrder>3</b:RefOrder>
+  </b:Source>
+  <b:Source>
+    <b:Tag>RAD18</b:Tag>
+    <b:SourceType>Book</b:SourceType>
+    <b:Guid>{D84DBA8A-3E13-481D-94C9-FED249649ADF}</b:Guid>
+    <b:Author>
+      <b:Author>
+        <b:NameList>
+          <b:Person>
+            <b:Last>Radváková</b:Last>
+            <b:First>Věra</b:First>
+          </b:Person>
+          <b:Person>
+            <b:Last>Löster</b:Last>
+            <b:First>Tomáš</b:First>
+          </b:Person>
+          <b:Person>
+            <b:Last>Mazouch</b:Last>
+            <b:First>Petr</b:First>
+          </b:Person>
+          <b:Person>
+            <b:Last>Sigmund</b:Last>
+            <b:First>Tomáš</b:First>
+          </b:Person>
+          <b:Person>
+            <b:Last>Vltavská</b:Last>
+            <b:First>Kristýna</b:First>
+          </b:Person>
+        </b:NameList>
+      </b:Author>
+    </b:Author>
+    <b:Title>Metody vědecké práce</b:Title>
+    <b:Year>2018</b:Year>
+    <b:City>Praha</b:City>
+    <b:Publisher>Oeconomica</b:Publisher>
+    <b:StandardNumber>ISBN 978-80-245-2249-4</b:StandardNumber>
+    <b:LCID>en-GB</b:LCID>
+    <b:Pages>134</b:Pages>
+    <b:RefOrder>1</b:RefOrder>
+  </b:Source>
+</b:Sources>
 </file>
 
 <file path=customXml/itemProps1.xml><?xml version="1.0" encoding="utf-8"?>
-<ds:datastoreItem xmlns:ds="http://schemas.openxmlformats.org/officeDocument/2006/customXml" ds:itemID="{A054EDCC-0FCF-46A9-977C-47D78202EEE1}">
+<ds:datastoreItem xmlns:ds="http://schemas.openxmlformats.org/officeDocument/2006/customXml" ds:itemID="{1DECFFF3-6862-43B0-B7D2-526F645F7B23}">
   <ds:schemaRefs>
-    <ds:schemaRef ds:uri="http://schemas.openxmlformats.org/officeDocument/2006/bibliography"/>
+    <ds:schemaRef ds:uri="http://schemas.microsoft.com/office/2006/metadata/properties"/>
+    <ds:schemaRef ds:uri="http://schemas.microsoft.com/office/infopath/2007/PartnerControls"/>
+    <ds:schemaRef ds:uri="7fe71cfb-81ed-4b9d-9a1f-cae1a72b62ba"/>
+    <ds:schemaRef ds:uri="184be059-f9c1-47a1-baeb-6b78fb5c2cd7"/>
   </ds:schemaRefs>
 </ds:datastoreItem>
 </file>
 
 <file path=customXml/itemProps2.xml><?xml version="1.0" encoding="utf-8"?>
+<ds:datastoreItem xmlns:ds="http://schemas.openxmlformats.org/officeDocument/2006/customXml" ds:itemID="{9CF582F8-2B80-48D2-A244-6BDE8B8B438D}">
+  <ds:schemaRefs>
+    <ds:schemaRef ds:uri="http://schemas.microsoft.com/sharepoint/v3/contenttype/forms"/>
+  </ds:schemaRefs>
+</ds:datastoreItem>
+</file>
+
+<file path=customXml/itemProps3.xml><?xml version="1.0" encoding="utf-8"?>
 <ds:datastoreItem xmlns:ds="http://schemas.openxmlformats.org/officeDocument/2006/customXml" ds:itemID="{E4ADE24D-5174-4093-AB07-CFD6E91DF3A3}">
   <ds:schemaRefs>
     <ds:schemaRef ds:uri="http://schemas.microsoft.com/office/2006/metadata/contentType"/>
@@ -50980,21 +51019,10 @@
 </ds:datastoreItem>
 </file>
 
-<file path=customXml/itemProps3.xml><?xml version="1.0" encoding="utf-8"?>
-<ds:datastoreItem xmlns:ds="http://schemas.openxmlformats.org/officeDocument/2006/customXml" ds:itemID="{9CF582F8-2B80-48D2-A244-6BDE8B8B438D}">
+<file path=customXml/itemProps4.xml><?xml version="1.0" encoding="utf-8"?>
+<ds:datastoreItem xmlns:ds="http://schemas.openxmlformats.org/officeDocument/2006/customXml" ds:itemID="{A054EDCC-0FCF-46A9-977C-47D78202EEE1}">
   <ds:schemaRefs>
-    <ds:schemaRef ds:uri="http://schemas.microsoft.com/sharepoint/v3/contenttype/forms"/>
-  </ds:schemaRefs>
-</ds:datastoreItem>
-</file>
-
-<file path=customXml/itemProps4.xml><?xml version="1.0" encoding="utf-8"?>
-<ds:datastoreItem xmlns:ds="http://schemas.openxmlformats.org/officeDocument/2006/customXml" ds:itemID="{1DECFFF3-6862-43B0-B7D2-526F645F7B23}">
-  <ds:schemaRefs>
-    <ds:schemaRef ds:uri="http://schemas.microsoft.com/office/2006/metadata/properties"/>
-    <ds:schemaRef ds:uri="http://schemas.microsoft.com/office/infopath/2007/PartnerControls"/>
-    <ds:schemaRef ds:uri="7fe71cfb-81ed-4b9d-9a1f-cae1a72b62ba"/>
-    <ds:schemaRef ds:uri="184be059-f9c1-47a1-baeb-6b78fb5c2cd7"/>
+    <ds:schemaRef ds:uri="http://schemas.openxmlformats.org/officeDocument/2006/bibliography"/>
   </ds:schemaRefs>
 </ds:datastoreItem>
 </file>
</xml_diff>

<commit_message>
transformations described and small adjustments
</commit_message>
<xml_diff>
--- a/datax_report_tym3.docx
+++ b/datax_report_tym3.docx
@@ -7384,7 +7384,7 @@
               <w:bottom w:val="nil"/>
               <w:right w:val="nil"/>
             </w:tcBorders>
-            <w:shd w:val="clear" w:color="000000" w:fill="FBE2D5"/>
+            <w:shd w:val="clear" w:color="auto" w:fill="D0CECE" w:themeFill="background2" w:themeFillShade="E6"/>
             <w:noWrap/>
             <w:vAlign w:val="bottom"/>
             <w:hideMark/>
@@ -28337,6 +28337,13 @@
         </w:rPr>
         <w:t>Specifics can be found in the code.</w:t>
       </w:r>
+      <w:r>
+        <w:rPr>
+          <w:rFonts w:ascii="Arial" w:eastAsia="Arial" w:hAnsi="Arial" w:cs="Arial"/>
+          <w:lang w:val="en-GB"/>
+        </w:rPr>
+        <w:t xml:space="preserve"> We have merged the June and September data.</w:t>
+      </w:r>
     </w:p>
     <w:p>
       <w:pPr>
@@ -32358,7 +32365,7 @@
               <w:bottom w:val="nil"/>
               <w:right w:val="nil"/>
             </w:tcBorders>
-            <w:shd w:val="clear" w:color="000000" w:fill="FBE2D5"/>
+            <w:shd w:val="clear" w:color="auto" w:fill="D0CECE" w:themeFill="background2" w:themeFillShade="E6"/>
             <w:noWrap/>
             <w:vAlign w:val="bottom"/>
             <w:hideMark/>
@@ -32396,7 +32403,70 @@
               <w:bottom w:val="nil"/>
               <w:right w:val="nil"/>
             </w:tcBorders>
-            <w:shd w:val="clear" w:color="000000" w:fill="FBE2D5"/>
+            <w:shd w:val="clear" w:color="auto" w:fill="D0CECE" w:themeFill="background2" w:themeFillShade="E6"/>
+            <w:noWrap/>
+            <w:vAlign w:val="bottom"/>
+            <w:hideMark/>
+          </w:tcPr>
+          <w:p>
+            <w:pPr>
+              <w:spacing w:after="0" w:line="240" w:lineRule="auto"/>
+              <w:jc w:val="left"/>
+              <w:rPr>
+                <w:rFonts w:ascii="Aptos Narrow" w:eastAsia="Times New Roman" w:hAnsi="Aptos Narrow" w:cs="Times New Roman"/>
+                <w:color w:val="000000"/>
+                <w:lang w:eastAsia="cs-CZ"/>
+                <w14:numForm w14:val="default"/>
+              </w:rPr>
+            </w:pPr>
+            <w:r>
+              <w:rPr>
+                <w:rFonts w:ascii="Aptos Narrow" w:eastAsia="Times New Roman" w:hAnsi="Aptos Narrow" w:cs="Times New Roman"/>
+                <w:color w:val="000000"/>
+                <w:lang w:eastAsia="cs-CZ"/>
+                <w14:numForm w14:val="default"/>
+              </w:rPr>
+              <w:t>No</w:t>
+            </w:r>
+          </w:p>
+        </w:tc>
+        <w:tc>
+          <w:tcPr>
+            <w:tcW w:w="3567" w:type="dxa"/>
+            <w:tcBorders>
+              <w:top w:val="single" w:sz="4" w:space="0" w:color="156082"/>
+              <w:left w:val="nil"/>
+              <w:bottom w:val="nil"/>
+              <w:right w:val="nil"/>
+            </w:tcBorders>
+            <w:shd w:val="clear" w:color="auto" w:fill="D0CECE" w:themeFill="background2" w:themeFillShade="E6"/>
+            <w:noWrap/>
+            <w:vAlign w:val="bottom"/>
+            <w:hideMark/>
+          </w:tcPr>
+          <w:p>
+            <w:pPr>
+              <w:spacing w:after="0" w:line="240" w:lineRule="auto"/>
+              <w:jc w:val="left"/>
+              <w:rPr>
+                <w:rFonts w:ascii="Aptos Narrow" w:eastAsia="Times New Roman" w:hAnsi="Aptos Narrow" w:cs="Times New Roman"/>
+                <w:color w:val="000000"/>
+                <w:lang w:eastAsia="cs-CZ"/>
+                <w14:numForm w14:val="default"/>
+              </w:rPr>
+            </w:pPr>
+          </w:p>
+        </w:tc>
+        <w:tc>
+          <w:tcPr>
+            <w:tcW w:w="3249" w:type="dxa"/>
+            <w:tcBorders>
+              <w:top w:val="single" w:sz="4" w:space="0" w:color="156082"/>
+              <w:left w:val="nil"/>
+              <w:bottom w:val="nil"/>
+              <w:right w:val="nil"/>
+            </w:tcBorders>
+            <w:shd w:val="clear" w:color="auto" w:fill="D0CECE" w:themeFill="background2" w:themeFillShade="E6"/>
             <w:noWrap/>
             <w:vAlign w:val="bottom"/>
             <w:hideMark/>
@@ -32420,7 +32490,7 @@
                 <w:lang w:eastAsia="cs-CZ"/>
                 <w14:numForm w14:val="default"/>
               </w:rPr>
-              <w:t>Yes</w:t>
+              <w:t>Too</w:t>
             </w:r>
             <w:proofErr w:type="spellEnd"/>
             <w:r>
@@ -32430,43 +32500,7 @@
                 <w:lang w:eastAsia="cs-CZ"/>
                 <w14:numForm w14:val="default"/>
               </w:rPr>
-              <w:t>, but</w:t>
-            </w:r>
-          </w:p>
-        </w:tc>
-        <w:tc>
-          <w:tcPr>
-            <w:tcW w:w="3567" w:type="dxa"/>
-            <w:tcBorders>
-              <w:top w:val="single" w:sz="4" w:space="0" w:color="156082"/>
-              <w:left w:val="nil"/>
-              <w:bottom w:val="nil"/>
-              <w:right w:val="nil"/>
-            </w:tcBorders>
-            <w:shd w:val="clear" w:color="000000" w:fill="FBE2D5"/>
-            <w:noWrap/>
-            <w:vAlign w:val="bottom"/>
-            <w:hideMark/>
-          </w:tcPr>
-          <w:p>
-            <w:pPr>
-              <w:spacing w:after="0" w:line="240" w:lineRule="auto"/>
-              <w:jc w:val="left"/>
-              <w:rPr>
-                <w:rFonts w:ascii="Aptos Narrow" w:eastAsia="Times New Roman" w:hAnsi="Aptos Narrow" w:cs="Times New Roman"/>
-                <w:color w:val="000000"/>
-                <w:lang w:eastAsia="cs-CZ"/>
-                <w14:numForm w14:val="default"/>
-              </w:rPr>
-            </w:pPr>
-            <w:r>
-              <w:rPr>
-                <w:rFonts w:ascii="Aptos Narrow" w:eastAsia="Times New Roman" w:hAnsi="Aptos Narrow" w:cs="Times New Roman"/>
-                <w:color w:val="000000"/>
-                <w:lang w:eastAsia="cs-CZ"/>
-                <w14:numForm w14:val="default"/>
-              </w:rPr>
-              <w:t xml:space="preserve">Edit N/A to 0, make </w:t>
+              <w:t xml:space="preserve"> many </w:t>
             </w:r>
             <w:proofErr w:type="spellStart"/>
             <w:r>
@@ -32476,36 +32510,18 @@
                 <w:lang w:eastAsia="cs-CZ"/>
                 <w14:numForm w14:val="default"/>
               </w:rPr>
-              <w:t>bins</w:t>
+              <w:t>null</w:t>
             </w:r>
             <w:proofErr w:type="spellEnd"/>
-          </w:p>
-        </w:tc>
-        <w:tc>
-          <w:tcPr>
-            <w:tcW w:w="3249" w:type="dxa"/>
-            <w:tcBorders>
-              <w:top w:val="single" w:sz="4" w:space="0" w:color="156082"/>
-              <w:left w:val="nil"/>
-              <w:bottom w:val="nil"/>
-              <w:right w:val="nil"/>
-            </w:tcBorders>
-            <w:shd w:val="clear" w:color="000000" w:fill="FBE2D5"/>
-            <w:noWrap/>
-            <w:vAlign w:val="bottom"/>
-            <w:hideMark/>
-          </w:tcPr>
-          <w:p>
-            <w:pPr>
-              <w:spacing w:after="0" w:line="240" w:lineRule="auto"/>
-              <w:jc w:val="left"/>
-              <w:rPr>
-                <w:rFonts w:ascii="Aptos Narrow" w:eastAsia="Times New Roman" w:hAnsi="Aptos Narrow" w:cs="Times New Roman"/>
-                <w:color w:val="000000"/>
-                <w:lang w:eastAsia="cs-CZ"/>
-                <w14:numForm w14:val="default"/>
-              </w:rPr>
-            </w:pPr>
+            <w:r>
+              <w:rPr>
+                <w:rFonts w:ascii="Aptos Narrow" w:eastAsia="Times New Roman" w:hAnsi="Aptos Narrow" w:cs="Times New Roman"/>
+                <w:color w:val="000000"/>
+                <w:lang w:eastAsia="cs-CZ"/>
+                <w14:numForm w14:val="default"/>
+              </w:rPr>
+              <w:t xml:space="preserve"> </w:t>
+            </w:r>
             <w:proofErr w:type="spellStart"/>
             <w:r>
               <w:rPr>
@@ -32514,47 +32530,7 @@
                 <w:lang w:eastAsia="cs-CZ"/>
                 <w14:numForm w14:val="default"/>
               </w:rPr>
-              <w:t>Could</w:t>
-            </w:r>
-            <w:proofErr w:type="spellEnd"/>
-            <w:r>
-              <w:rPr>
-                <w:rFonts w:ascii="Aptos Narrow" w:eastAsia="Times New Roman" w:hAnsi="Aptos Narrow" w:cs="Times New Roman"/>
-                <w:color w:val="000000"/>
-                <w:lang w:eastAsia="cs-CZ"/>
-                <w14:numForm w14:val="default"/>
-              </w:rPr>
-              <w:t xml:space="preserve"> </w:t>
-            </w:r>
-            <w:proofErr w:type="spellStart"/>
-            <w:r>
-              <w:rPr>
-                <w:rFonts w:ascii="Aptos Narrow" w:eastAsia="Times New Roman" w:hAnsi="Aptos Narrow" w:cs="Times New Roman"/>
-                <w:color w:val="000000"/>
-                <w:lang w:eastAsia="cs-CZ"/>
-                <w14:numForm w14:val="default"/>
-              </w:rPr>
-              <w:t>be</w:t>
-            </w:r>
-            <w:proofErr w:type="spellEnd"/>
-            <w:r>
-              <w:rPr>
-                <w:rFonts w:ascii="Aptos Narrow" w:eastAsia="Times New Roman" w:hAnsi="Aptos Narrow" w:cs="Times New Roman"/>
-                <w:color w:val="000000"/>
-                <w:lang w:eastAsia="cs-CZ"/>
-                <w14:numForm w14:val="default"/>
-              </w:rPr>
-              <w:t xml:space="preserve"> </w:t>
-            </w:r>
-            <w:proofErr w:type="spellStart"/>
-            <w:r>
-              <w:rPr>
-                <w:rFonts w:ascii="Aptos Narrow" w:eastAsia="Times New Roman" w:hAnsi="Aptos Narrow" w:cs="Times New Roman"/>
-                <w:color w:val="000000"/>
-                <w:lang w:eastAsia="cs-CZ"/>
-                <w14:numForm w14:val="default"/>
-              </w:rPr>
-              <w:t>relevant</w:t>
+              <w:t>values</w:t>
             </w:r>
             <w:proofErr w:type="spellEnd"/>
           </w:p>
@@ -44920,13 +44896,73 @@
     </w:p>
     <w:p>
       <w:pPr>
+        <w:rPr>
+          <w:lang w:val="en-GB"/>
+        </w:rPr>
+      </w:pPr>
+      <w:bookmarkStart w:id="6" w:name="_Toc164002800"/>
+      <w:r>
+        <w:rPr>
+          <w:lang w:val="en-GB"/>
+        </w:rPr>
+        <w:lastRenderedPageBreak/>
+        <w:t>From the calendar we have decided to keep only the “</w:t>
+      </w:r>
+      <w:proofErr w:type="spellStart"/>
+      <w:r>
+        <w:rPr>
+          <w:lang w:val="en-GB"/>
+        </w:rPr>
+        <w:t>listing_id</w:t>
+      </w:r>
+      <w:proofErr w:type="spellEnd"/>
+      <w:r>
+        <w:rPr>
+          <w:lang w:val="en-GB"/>
+        </w:rPr>
+        <w:t xml:space="preserve">”, “date” and “price” parameters. </w:t>
+      </w:r>
+    </w:p>
+    <w:p>
+      <w:pPr>
+        <w:rPr>
+          <w:lang w:val="en-GB"/>
+        </w:rPr>
+      </w:pPr>
+      <w:r>
+        <w:rPr>
+          <w:lang w:val="en-GB"/>
+        </w:rPr>
+        <w:t xml:space="preserve">First, we had to work with the price a lot, where we converted it to number and </w:t>
+      </w:r>
+      <w:r>
+        <w:rPr>
+          <w:lang w:val="en-GB"/>
+        </w:rPr>
+        <w:t xml:space="preserve">then we removed outliers (quantile 0.01 and 0.96). Then we grouped the date for every listing id by year and month and averaged the price. </w:t>
+      </w:r>
+    </w:p>
+    <w:p>
+      <w:pPr>
+        <w:rPr>
+          <w:lang w:val="en-GB"/>
+        </w:rPr>
+      </w:pPr>
+      <w:r>
+        <w:rPr>
+          <w:lang w:val="en-GB"/>
+        </w:rPr>
+        <w:t>Afterwards, we joined the listings with calendar to get the data for the modelling.</w:t>
+      </w:r>
+    </w:p>
+    <w:p>
+      <w:pPr>
         <w:pStyle w:val="Heading1"/>
         <w:rPr>
           <w:rFonts w:eastAsia="Arial"/>
           <w:lang w:val="en-GB"/>
         </w:rPr>
       </w:pPr>
-      <w:bookmarkStart w:id="6" w:name="_Toc164002800"/>
       <w:r>
         <w:rPr>
           <w:rFonts w:eastAsia="Arial"/>
@@ -45047,6 +45083,50 @@
         </w:rPr>
         <w:t xml:space="preserve"> outliers</w:t>
       </w:r>
+    </w:p>
+    <w:p>
+      <w:pPr>
+        <w:numPr>
+          <w:ilvl w:val="0"/>
+          <w:numId w:val="22"/>
+        </w:numPr>
+        <w:spacing w:after="0" w:line="276" w:lineRule="auto"/>
+        <w:jc w:val="left"/>
+        <w:rPr>
+          <w:rFonts w:ascii="Arial" w:eastAsia="Arial" w:hAnsi="Arial" w:cs="Arial"/>
+          <w:lang w:val="en-GB"/>
+        </w:rPr>
+      </w:pPr>
+      <w:proofErr w:type="spellStart"/>
+      <w:r>
+        <w:rPr>
+          <w:rFonts w:ascii="Arial" w:eastAsia="Arial" w:hAnsi="Arial" w:cs="Arial"/>
+          <w:lang w:val="en-GB"/>
+        </w:rPr>
+        <w:t>Avg</w:t>
+      </w:r>
+      <w:proofErr w:type="spellEnd"/>
+      <w:r>
+        <w:rPr>
+          <w:rFonts w:ascii="Arial" w:eastAsia="Arial" w:hAnsi="Arial" w:cs="Arial"/>
+          <w:lang w:val="en-GB"/>
+        </w:rPr>
+        <w:t xml:space="preserve"> price by neighbourhood group</w:t>
+      </w:r>
+    </w:p>
+    <w:p>
+      <w:pPr>
+        <w:numPr>
+          <w:ilvl w:val="0"/>
+          <w:numId w:val="22"/>
+        </w:numPr>
+        <w:spacing w:after="0" w:line="276" w:lineRule="auto"/>
+        <w:jc w:val="left"/>
+        <w:rPr>
+          <w:rFonts w:ascii="Arial" w:eastAsia="Arial" w:hAnsi="Arial" w:cs="Arial"/>
+          <w:lang w:val="en-GB"/>
+        </w:rPr>
+      </w:pPr>
     </w:p>
     <w:p>
       <w:pPr>
@@ -50629,26 +50709,122 @@
 </file>
 
 <file path=customXml/item1.xml><?xml version="1.0" encoding="utf-8"?>
-<p:properties xmlns:p="http://schemas.microsoft.com/office/2006/metadata/properties" xmlns:xsi="http://www.w3.org/2001/XMLSchema-instance" xmlns:pc="http://schemas.microsoft.com/office/infopath/2007/PartnerControls">
-  <documentManagement>
-    <lcf76f155ced4ddcb4097134ff3c332f xmlns="7fe71cfb-81ed-4b9d-9a1f-cae1a72b62ba">
-      <Terms xmlns="http://schemas.microsoft.com/office/infopath/2007/PartnerControls"/>
-    </lcf76f155ced4ddcb4097134ff3c332f>
-    <TaxCatchAll xmlns="184be059-f9c1-47a1-baeb-6b78fb5c2cd7" xsi:nil="true"/>
-  </documentManagement>
-</p:properties>
+<b:Sources xmlns:b="http://schemas.openxmlformats.org/officeDocument/2006/bibliography" xmlns="http://schemas.openxmlformats.org/officeDocument/2006/bibliography" SelectedStyle="\HarvardAnglia2008OfficeOnline.xsl" StyleName="Harvard – Anglia" Version="2008">
+  <b:Source>
+    <b:Tag>JAB18</b:Tag>
+    <b:SourceType>ArticleInAPeriodical</b:SourceType>
+    <b:Guid>{0EE58AC8-E12E-4610-B1B8-B6435FF6AFFE}</b:Guid>
+    <b:Author>
+      <b:Author>
+        <b:NameList>
+          <b:Person>
+            <b:Last>Jablonský</b:Last>
+            <b:First>Josef</b:First>
+          </b:Person>
+        </b:NameList>
+      </b:Author>
+    </b:Author>
+    <b:Title>Ranking of countries in sporting events using two-stage data envelopment analysis models: a case of Summer Olympic Games 2016</b:Title>
+    <b:Year>2018</b:Year>
+    <b:StandardNumber>1613-9178</b:StandardNumber>
+    <b:PeriodicalTitle>Central European Journal of Operations Research</b:PeriodicalTitle>
+    <b:Issue>4</b:Issue>
+    <b:DOI>10.1007/s10100-018-0537-8</b:DOI>
+    <b:Pages>951--966</b:Pages>
+    <b:Volume>26</b:Volume>
+    <b:LCID>en-GB</b:LCID>
+    <b:RefOrder>2</b:RefOrder>
+  </b:Source>
+  <b:Source>
+    <b:Tag>HIN18</b:Tag>
+    <b:SourceType>Book</b:SourceType>
+    <b:Guid>{C412662D-3C26-48E4-B21C-6F52FFA9D31F}</b:Guid>
+    <b:Author>
+      <b:Author>
+        <b:NameList>
+          <b:Person>
+            <b:Last>Hindls</b:Last>
+            <b:First>Richard</b:First>
+          </b:Person>
+          <b:Person>
+            <b:Last>Arltová</b:Last>
+            <b:First>Markéta</b:First>
+          </b:Person>
+          <b:Person>
+            <b:Last>Hronová</b:Last>
+            <b:First>Stanislava</b:First>
+          </b:Person>
+          <b:Person>
+            <b:Last>Malá</b:Last>
+            <b:First>Ivana</b:First>
+          </b:Person>
+          <b:Person>
+            <b:Last>Marek</b:Last>
+            <b:First>Luboš</b:First>
+          </b:Person>
+          <b:Person>
+            <b:Last>Pecáková</b:Last>
+            <b:First>Iva</b:First>
+          </b:Person>
+          <b:Person>
+            <b:Last>Řezanková</b:Last>
+            <b:First>Hana</b:First>
+          </b:Person>
+        </b:NameList>
+      </b:Author>
+    </b:Author>
+    <b:Title>Statistika v ekonomii</b:Title>
+    <b:Year>2018</b:Year>
+    <b:City>Příbram</b:City>
+    <b:Publisher>Professional Publishing</b:Publisher>
+    <b:StandardNumber>978-80-88260-09-7</b:StandardNumber>
+    <b:Edition>1</b:Edition>
+    <b:LCID>en-GB</b:LCID>
+    <b:RefOrder>3</b:RefOrder>
+  </b:Source>
+  <b:Source>
+    <b:Tag>RAD18</b:Tag>
+    <b:SourceType>Book</b:SourceType>
+    <b:Guid>{D84DBA8A-3E13-481D-94C9-FED249649ADF}</b:Guid>
+    <b:Author>
+      <b:Author>
+        <b:NameList>
+          <b:Person>
+            <b:Last>Radváková</b:Last>
+            <b:First>Věra</b:First>
+          </b:Person>
+          <b:Person>
+            <b:Last>Löster</b:Last>
+            <b:First>Tomáš</b:First>
+          </b:Person>
+          <b:Person>
+            <b:Last>Mazouch</b:Last>
+            <b:First>Petr</b:First>
+          </b:Person>
+          <b:Person>
+            <b:Last>Sigmund</b:Last>
+            <b:First>Tomáš</b:First>
+          </b:Person>
+          <b:Person>
+            <b:Last>Vltavská</b:Last>
+            <b:First>Kristýna</b:First>
+          </b:Person>
+        </b:NameList>
+      </b:Author>
+    </b:Author>
+    <b:Title>Metody vědecké práce</b:Title>
+    <b:Year>2018</b:Year>
+    <b:City>Praha</b:City>
+    <b:Publisher>Oeconomica</b:Publisher>
+    <b:StandardNumber>ISBN 978-80-245-2249-4</b:StandardNumber>
+    <b:LCID>en-GB</b:LCID>
+    <b:Pages>134</b:Pages>
+    <b:RefOrder>1</b:RefOrder>
+  </b:Source>
+</b:Sources>
 </file>
 
 <file path=customXml/item2.xml><?xml version="1.0" encoding="utf-8"?>
-<?mso-contentType ?>
-<FormTemplates xmlns="http://schemas.microsoft.com/sharepoint/v3/contenttype/forms">
-  <Display>DocumentLibraryForm</Display>
-  <Edit>DocumentLibraryForm</Edit>
-  <New>DocumentLibraryForm</New>
-</FormTemplates>
-</file>
-
-<file path=customXml/item3.xml><?xml version="1.0" encoding="utf-8"?>
 <ct:contentTypeSchema xmlns:ct="http://schemas.microsoft.com/office/2006/metadata/contentType" xmlns:ma="http://schemas.microsoft.com/office/2006/metadata/properties/metaAttributes" ct:_="" ma:_="" ma:contentTypeName="Document" ma:contentTypeID="0x010100A5EAD61CDED85140BF5B934B48DD3484" ma:contentTypeVersion="13" ma:contentTypeDescription="Create a new document." ma:contentTypeScope="" ma:versionID="6fbcf8517fd3139996a5abff88600a4a">
   <xsd:schema xmlns:xsd="http://www.w3.org/2001/XMLSchema" xmlns:xs="http://www.w3.org/2001/XMLSchema" xmlns:p="http://schemas.microsoft.com/office/2006/metadata/properties" xmlns:ns2="7fe71cfb-81ed-4b9d-9a1f-cae1a72b62ba" xmlns:ns3="184be059-f9c1-47a1-baeb-6b78fb5c2cd7" targetNamespace="http://schemas.microsoft.com/office/2006/metadata/properties" ma:root="true" ma:fieldsID="cee0a3828e2bf6ca2cc27fb0725379f0" ns2:_="" ns3:_="">
     <xsd:import namespace="7fe71cfb-81ed-4b9d-9a1f-cae1a72b62ba"/>
@@ -50865,142 +51041,35 @@
 </ct:contentTypeSchema>
 </file>
 
+<file path=customXml/item3.xml><?xml version="1.0" encoding="utf-8"?>
+<?mso-contentType ?>
+<FormTemplates xmlns="http://schemas.microsoft.com/sharepoint/v3/contenttype/forms">
+  <Display>DocumentLibraryForm</Display>
+  <Edit>DocumentLibraryForm</Edit>
+  <New>DocumentLibraryForm</New>
+</FormTemplates>
+</file>
+
 <file path=customXml/item4.xml><?xml version="1.0" encoding="utf-8"?>
-<b:Sources xmlns:b="http://schemas.openxmlformats.org/officeDocument/2006/bibliography" xmlns="http://schemas.openxmlformats.org/officeDocument/2006/bibliography" SelectedStyle="\HarvardAnglia2008OfficeOnline.xsl" StyleName="Harvard – Anglia" Version="2008">
-  <b:Source>
-    <b:Tag>JAB18</b:Tag>
-    <b:SourceType>ArticleInAPeriodical</b:SourceType>
-    <b:Guid>{0EE58AC8-E12E-4610-B1B8-B6435FF6AFFE}</b:Guid>
-    <b:Author>
-      <b:Author>
-        <b:NameList>
-          <b:Person>
-            <b:Last>Jablonský</b:Last>
-            <b:First>Josef</b:First>
-          </b:Person>
-        </b:NameList>
-      </b:Author>
-    </b:Author>
-    <b:Title>Ranking of countries in sporting events using two-stage data envelopment analysis models: a case of Summer Olympic Games 2016</b:Title>
-    <b:Year>2018</b:Year>
-    <b:StandardNumber>1613-9178</b:StandardNumber>
-    <b:PeriodicalTitle>Central European Journal of Operations Research</b:PeriodicalTitle>
-    <b:Issue>4</b:Issue>
-    <b:DOI>10.1007/s10100-018-0537-8</b:DOI>
-    <b:Pages>951--966</b:Pages>
-    <b:Volume>26</b:Volume>
-    <b:LCID>en-GB</b:LCID>
-    <b:RefOrder>2</b:RefOrder>
-  </b:Source>
-  <b:Source>
-    <b:Tag>HIN18</b:Tag>
-    <b:SourceType>Book</b:SourceType>
-    <b:Guid>{C412662D-3C26-48E4-B21C-6F52FFA9D31F}</b:Guid>
-    <b:Author>
-      <b:Author>
-        <b:NameList>
-          <b:Person>
-            <b:Last>Hindls</b:Last>
-            <b:First>Richard</b:First>
-          </b:Person>
-          <b:Person>
-            <b:Last>Arltová</b:Last>
-            <b:First>Markéta</b:First>
-          </b:Person>
-          <b:Person>
-            <b:Last>Hronová</b:Last>
-            <b:First>Stanislava</b:First>
-          </b:Person>
-          <b:Person>
-            <b:Last>Malá</b:Last>
-            <b:First>Ivana</b:First>
-          </b:Person>
-          <b:Person>
-            <b:Last>Marek</b:Last>
-            <b:First>Luboš</b:First>
-          </b:Person>
-          <b:Person>
-            <b:Last>Pecáková</b:Last>
-            <b:First>Iva</b:First>
-          </b:Person>
-          <b:Person>
-            <b:Last>Řezanková</b:Last>
-            <b:First>Hana</b:First>
-          </b:Person>
-        </b:NameList>
-      </b:Author>
-    </b:Author>
-    <b:Title>Statistika v ekonomii</b:Title>
-    <b:Year>2018</b:Year>
-    <b:City>Příbram</b:City>
-    <b:Publisher>Professional Publishing</b:Publisher>
-    <b:StandardNumber>978-80-88260-09-7</b:StandardNumber>
-    <b:Edition>1</b:Edition>
-    <b:LCID>en-GB</b:LCID>
-    <b:RefOrder>3</b:RefOrder>
-  </b:Source>
-  <b:Source>
-    <b:Tag>RAD18</b:Tag>
-    <b:SourceType>Book</b:SourceType>
-    <b:Guid>{D84DBA8A-3E13-481D-94C9-FED249649ADF}</b:Guid>
-    <b:Author>
-      <b:Author>
-        <b:NameList>
-          <b:Person>
-            <b:Last>Radváková</b:Last>
-            <b:First>Věra</b:First>
-          </b:Person>
-          <b:Person>
-            <b:Last>Löster</b:Last>
-            <b:First>Tomáš</b:First>
-          </b:Person>
-          <b:Person>
-            <b:Last>Mazouch</b:Last>
-            <b:First>Petr</b:First>
-          </b:Person>
-          <b:Person>
-            <b:Last>Sigmund</b:Last>
-            <b:First>Tomáš</b:First>
-          </b:Person>
-          <b:Person>
-            <b:Last>Vltavská</b:Last>
-            <b:First>Kristýna</b:First>
-          </b:Person>
-        </b:NameList>
-      </b:Author>
-    </b:Author>
-    <b:Title>Metody vědecké práce</b:Title>
-    <b:Year>2018</b:Year>
-    <b:City>Praha</b:City>
-    <b:Publisher>Oeconomica</b:Publisher>
-    <b:StandardNumber>ISBN 978-80-245-2249-4</b:StandardNumber>
-    <b:LCID>en-GB</b:LCID>
-    <b:Pages>134</b:Pages>
-    <b:RefOrder>1</b:RefOrder>
-  </b:Source>
-</b:Sources>
+<p:properties xmlns:p="http://schemas.microsoft.com/office/2006/metadata/properties" xmlns:xsi="http://www.w3.org/2001/XMLSchema-instance" xmlns:pc="http://schemas.microsoft.com/office/infopath/2007/PartnerControls">
+  <documentManagement>
+    <lcf76f155ced4ddcb4097134ff3c332f xmlns="7fe71cfb-81ed-4b9d-9a1f-cae1a72b62ba">
+      <Terms xmlns="http://schemas.microsoft.com/office/infopath/2007/PartnerControls"/>
+    </lcf76f155ced4ddcb4097134ff3c332f>
+    <TaxCatchAll xmlns="184be059-f9c1-47a1-baeb-6b78fb5c2cd7" xsi:nil="true"/>
+  </documentManagement>
+</p:properties>
 </file>
 
 <file path=customXml/itemProps1.xml><?xml version="1.0" encoding="utf-8"?>
-<ds:datastoreItem xmlns:ds="http://schemas.openxmlformats.org/officeDocument/2006/customXml" ds:itemID="{1DECFFF3-6862-43B0-B7D2-526F645F7B23}">
+<ds:datastoreItem xmlns:ds="http://schemas.openxmlformats.org/officeDocument/2006/customXml" ds:itemID="{A054EDCC-0FCF-46A9-977C-47D78202EEE1}">
   <ds:schemaRefs>
-    <ds:schemaRef ds:uri="http://schemas.microsoft.com/office/2006/metadata/properties"/>
-    <ds:schemaRef ds:uri="http://schemas.microsoft.com/office/infopath/2007/PartnerControls"/>
-    <ds:schemaRef ds:uri="7fe71cfb-81ed-4b9d-9a1f-cae1a72b62ba"/>
-    <ds:schemaRef ds:uri="184be059-f9c1-47a1-baeb-6b78fb5c2cd7"/>
+    <ds:schemaRef ds:uri="http://schemas.openxmlformats.org/officeDocument/2006/bibliography"/>
   </ds:schemaRefs>
 </ds:datastoreItem>
 </file>
 
 <file path=customXml/itemProps2.xml><?xml version="1.0" encoding="utf-8"?>
-<ds:datastoreItem xmlns:ds="http://schemas.openxmlformats.org/officeDocument/2006/customXml" ds:itemID="{9CF582F8-2B80-48D2-A244-6BDE8B8B438D}">
-  <ds:schemaRefs>
-    <ds:schemaRef ds:uri="http://schemas.microsoft.com/sharepoint/v3/contenttype/forms"/>
-  </ds:schemaRefs>
-</ds:datastoreItem>
-</file>
-
-<file path=customXml/itemProps3.xml><?xml version="1.0" encoding="utf-8"?>
 <ds:datastoreItem xmlns:ds="http://schemas.openxmlformats.org/officeDocument/2006/customXml" ds:itemID="{E4ADE24D-5174-4093-AB07-CFD6E91DF3A3}">
   <ds:schemaRefs>
     <ds:schemaRef ds:uri="http://schemas.microsoft.com/office/2006/metadata/contentType"/>
@@ -51019,10 +51088,21 @@
 </ds:datastoreItem>
 </file>
 
+<file path=customXml/itemProps3.xml><?xml version="1.0" encoding="utf-8"?>
+<ds:datastoreItem xmlns:ds="http://schemas.openxmlformats.org/officeDocument/2006/customXml" ds:itemID="{9CF582F8-2B80-48D2-A244-6BDE8B8B438D}">
+  <ds:schemaRefs>
+    <ds:schemaRef ds:uri="http://schemas.microsoft.com/sharepoint/v3/contenttype/forms"/>
+  </ds:schemaRefs>
+</ds:datastoreItem>
+</file>
+
 <file path=customXml/itemProps4.xml><?xml version="1.0" encoding="utf-8"?>
-<ds:datastoreItem xmlns:ds="http://schemas.openxmlformats.org/officeDocument/2006/customXml" ds:itemID="{A054EDCC-0FCF-46A9-977C-47D78202EEE1}">
+<ds:datastoreItem xmlns:ds="http://schemas.openxmlformats.org/officeDocument/2006/customXml" ds:itemID="{1DECFFF3-6862-43B0-B7D2-526F645F7B23}">
   <ds:schemaRefs>
-    <ds:schemaRef ds:uri="http://schemas.openxmlformats.org/officeDocument/2006/bibliography"/>
+    <ds:schemaRef ds:uri="http://schemas.microsoft.com/office/2006/metadata/properties"/>
+    <ds:schemaRef ds:uri="http://schemas.microsoft.com/office/infopath/2007/PartnerControls"/>
+    <ds:schemaRef ds:uri="7fe71cfb-81ed-4b9d-9a1f-cae1a72b62ba"/>
+    <ds:schemaRef ds:uri="184be059-f9c1-47a1-baeb-6b78fb5c2cd7"/>
   </ds:schemaRefs>
 </ds:datastoreItem>
 </file>
</xml_diff>

<commit_message>
features are not parameters
</commit_message>
<xml_diff>
--- a/datax_report_tym3.docx
+++ b/datax_report_tym3.docx
@@ -1368,7 +1368,19 @@
         <w:rPr>
           <w:lang w:val="en-GB"/>
         </w:rPr>
-        <w:t xml:space="preserve">price, room type, accommodates, beds, bedrooms, bathrooms, neighbourhood will be probably the most important parameters for the </w:t>
+        <w:t xml:space="preserve">price, room type, accommodates, beds, bedrooms, bathrooms, neighbourhood will be probably the most important </w:t>
+      </w:r>
+      <w:r>
+        <w:rPr>
+          <w:lang w:val="en-GB"/>
+        </w:rPr>
+        <w:t>features</w:t>
+      </w:r>
+      <w:r>
+        <w:rPr>
+          <w:lang w:val="en-GB"/>
+        </w:rPr>
+        <w:t xml:space="preserve"> for the </w:t>
       </w:r>
       <w:proofErr w:type="gramStart"/>
       <w:r>
@@ -44920,7 +44932,19 @@
         <w:rPr>
           <w:lang w:val="en-GB"/>
         </w:rPr>
-        <w:t xml:space="preserve">”, “date” and “price” parameters. </w:t>
+        <w:t xml:space="preserve">”, “date” and “price” </w:t>
+      </w:r>
+      <w:r>
+        <w:rPr>
+          <w:lang w:val="en-GB"/>
+        </w:rPr>
+        <w:t>features</w:t>
+      </w:r>
+      <w:r>
+        <w:rPr>
+          <w:lang w:val="en-GB"/>
+        </w:rPr>
+        <w:t xml:space="preserve">. </w:t>
       </w:r>
     </w:p>
     <w:p>
@@ -50709,122 +50733,26 @@
 </file>
 
 <file path=customXml/item1.xml><?xml version="1.0" encoding="utf-8"?>
-<b:Sources xmlns:b="http://schemas.openxmlformats.org/officeDocument/2006/bibliography" xmlns="http://schemas.openxmlformats.org/officeDocument/2006/bibliography" SelectedStyle="\HarvardAnglia2008OfficeOnline.xsl" StyleName="Harvard – Anglia" Version="2008">
-  <b:Source>
-    <b:Tag>JAB18</b:Tag>
-    <b:SourceType>ArticleInAPeriodical</b:SourceType>
-    <b:Guid>{0EE58AC8-E12E-4610-B1B8-B6435FF6AFFE}</b:Guid>
-    <b:Author>
-      <b:Author>
-        <b:NameList>
-          <b:Person>
-            <b:Last>Jablonský</b:Last>
-            <b:First>Josef</b:First>
-          </b:Person>
-        </b:NameList>
-      </b:Author>
-    </b:Author>
-    <b:Title>Ranking of countries in sporting events using two-stage data envelopment analysis models: a case of Summer Olympic Games 2016</b:Title>
-    <b:Year>2018</b:Year>
-    <b:StandardNumber>1613-9178</b:StandardNumber>
-    <b:PeriodicalTitle>Central European Journal of Operations Research</b:PeriodicalTitle>
-    <b:Issue>4</b:Issue>
-    <b:DOI>10.1007/s10100-018-0537-8</b:DOI>
-    <b:Pages>951--966</b:Pages>
-    <b:Volume>26</b:Volume>
-    <b:LCID>en-GB</b:LCID>
-    <b:RefOrder>2</b:RefOrder>
-  </b:Source>
-  <b:Source>
-    <b:Tag>HIN18</b:Tag>
-    <b:SourceType>Book</b:SourceType>
-    <b:Guid>{C412662D-3C26-48E4-B21C-6F52FFA9D31F}</b:Guid>
-    <b:Author>
-      <b:Author>
-        <b:NameList>
-          <b:Person>
-            <b:Last>Hindls</b:Last>
-            <b:First>Richard</b:First>
-          </b:Person>
-          <b:Person>
-            <b:Last>Arltová</b:Last>
-            <b:First>Markéta</b:First>
-          </b:Person>
-          <b:Person>
-            <b:Last>Hronová</b:Last>
-            <b:First>Stanislava</b:First>
-          </b:Person>
-          <b:Person>
-            <b:Last>Malá</b:Last>
-            <b:First>Ivana</b:First>
-          </b:Person>
-          <b:Person>
-            <b:Last>Marek</b:Last>
-            <b:First>Luboš</b:First>
-          </b:Person>
-          <b:Person>
-            <b:Last>Pecáková</b:Last>
-            <b:First>Iva</b:First>
-          </b:Person>
-          <b:Person>
-            <b:Last>Řezanková</b:Last>
-            <b:First>Hana</b:First>
-          </b:Person>
-        </b:NameList>
-      </b:Author>
-    </b:Author>
-    <b:Title>Statistika v ekonomii</b:Title>
-    <b:Year>2018</b:Year>
-    <b:City>Příbram</b:City>
-    <b:Publisher>Professional Publishing</b:Publisher>
-    <b:StandardNumber>978-80-88260-09-7</b:StandardNumber>
-    <b:Edition>1</b:Edition>
-    <b:LCID>en-GB</b:LCID>
-    <b:RefOrder>3</b:RefOrder>
-  </b:Source>
-  <b:Source>
-    <b:Tag>RAD18</b:Tag>
-    <b:SourceType>Book</b:SourceType>
-    <b:Guid>{D84DBA8A-3E13-481D-94C9-FED249649ADF}</b:Guid>
-    <b:Author>
-      <b:Author>
-        <b:NameList>
-          <b:Person>
-            <b:Last>Radváková</b:Last>
-            <b:First>Věra</b:First>
-          </b:Person>
-          <b:Person>
-            <b:Last>Löster</b:Last>
-            <b:First>Tomáš</b:First>
-          </b:Person>
-          <b:Person>
-            <b:Last>Mazouch</b:Last>
-            <b:First>Petr</b:First>
-          </b:Person>
-          <b:Person>
-            <b:Last>Sigmund</b:Last>
-            <b:First>Tomáš</b:First>
-          </b:Person>
-          <b:Person>
-            <b:Last>Vltavská</b:Last>
-            <b:First>Kristýna</b:First>
-          </b:Person>
-        </b:NameList>
-      </b:Author>
-    </b:Author>
-    <b:Title>Metody vědecké práce</b:Title>
-    <b:Year>2018</b:Year>
-    <b:City>Praha</b:City>
-    <b:Publisher>Oeconomica</b:Publisher>
-    <b:StandardNumber>ISBN 978-80-245-2249-4</b:StandardNumber>
-    <b:LCID>en-GB</b:LCID>
-    <b:Pages>134</b:Pages>
-    <b:RefOrder>1</b:RefOrder>
-  </b:Source>
-</b:Sources>
+<p:properties xmlns:p="http://schemas.microsoft.com/office/2006/metadata/properties" xmlns:xsi="http://www.w3.org/2001/XMLSchema-instance" xmlns:pc="http://schemas.microsoft.com/office/infopath/2007/PartnerControls">
+  <documentManagement>
+    <lcf76f155ced4ddcb4097134ff3c332f xmlns="7fe71cfb-81ed-4b9d-9a1f-cae1a72b62ba">
+      <Terms xmlns="http://schemas.microsoft.com/office/infopath/2007/PartnerControls"/>
+    </lcf76f155ced4ddcb4097134ff3c332f>
+    <TaxCatchAll xmlns="184be059-f9c1-47a1-baeb-6b78fb5c2cd7" xsi:nil="true"/>
+  </documentManagement>
+</p:properties>
 </file>
 
 <file path=customXml/item2.xml><?xml version="1.0" encoding="utf-8"?>
+<?mso-contentType ?>
+<FormTemplates xmlns="http://schemas.microsoft.com/sharepoint/v3/contenttype/forms">
+  <Display>DocumentLibraryForm</Display>
+  <Edit>DocumentLibraryForm</Edit>
+  <New>DocumentLibraryForm</New>
+</FormTemplates>
+</file>
+
+<file path=customXml/item3.xml><?xml version="1.0" encoding="utf-8"?>
 <ct:contentTypeSchema xmlns:ct="http://schemas.microsoft.com/office/2006/metadata/contentType" xmlns:ma="http://schemas.microsoft.com/office/2006/metadata/properties/metaAttributes" ct:_="" ma:_="" ma:contentTypeName="Document" ma:contentTypeID="0x010100A5EAD61CDED85140BF5B934B48DD3484" ma:contentTypeVersion="13" ma:contentTypeDescription="Create a new document." ma:contentTypeScope="" ma:versionID="6fbcf8517fd3139996a5abff88600a4a">
   <xsd:schema xmlns:xsd="http://www.w3.org/2001/XMLSchema" xmlns:xs="http://www.w3.org/2001/XMLSchema" xmlns:p="http://schemas.microsoft.com/office/2006/metadata/properties" xmlns:ns2="7fe71cfb-81ed-4b9d-9a1f-cae1a72b62ba" xmlns:ns3="184be059-f9c1-47a1-baeb-6b78fb5c2cd7" targetNamespace="http://schemas.microsoft.com/office/2006/metadata/properties" ma:root="true" ma:fieldsID="cee0a3828e2bf6ca2cc27fb0725379f0" ns2:_="" ns3:_="">
     <xsd:import namespace="7fe71cfb-81ed-4b9d-9a1f-cae1a72b62ba"/>
@@ -51041,35 +50969,142 @@
 </ct:contentTypeSchema>
 </file>
 
-<file path=customXml/item3.xml><?xml version="1.0" encoding="utf-8"?>
-<?mso-contentType ?>
-<FormTemplates xmlns="http://schemas.microsoft.com/sharepoint/v3/contenttype/forms">
-  <Display>DocumentLibraryForm</Display>
-  <Edit>DocumentLibraryForm</Edit>
-  <New>DocumentLibraryForm</New>
-</FormTemplates>
-</file>
-
 <file path=customXml/item4.xml><?xml version="1.0" encoding="utf-8"?>
-<p:properties xmlns:p="http://schemas.microsoft.com/office/2006/metadata/properties" xmlns:xsi="http://www.w3.org/2001/XMLSchema-instance" xmlns:pc="http://schemas.microsoft.com/office/infopath/2007/PartnerControls">
-  <documentManagement>
-    <lcf76f155ced4ddcb4097134ff3c332f xmlns="7fe71cfb-81ed-4b9d-9a1f-cae1a72b62ba">
-      <Terms xmlns="http://schemas.microsoft.com/office/infopath/2007/PartnerControls"/>
-    </lcf76f155ced4ddcb4097134ff3c332f>
-    <TaxCatchAll xmlns="184be059-f9c1-47a1-baeb-6b78fb5c2cd7" xsi:nil="true"/>
-  </documentManagement>
-</p:properties>
+<b:Sources xmlns:b="http://schemas.openxmlformats.org/officeDocument/2006/bibliography" xmlns="http://schemas.openxmlformats.org/officeDocument/2006/bibliography" SelectedStyle="\HarvardAnglia2008OfficeOnline.xsl" StyleName="Harvard – Anglia" Version="2008">
+  <b:Source>
+    <b:Tag>JAB18</b:Tag>
+    <b:SourceType>ArticleInAPeriodical</b:SourceType>
+    <b:Guid>{0EE58AC8-E12E-4610-B1B8-B6435FF6AFFE}</b:Guid>
+    <b:Author>
+      <b:Author>
+        <b:NameList>
+          <b:Person>
+            <b:Last>Jablonský</b:Last>
+            <b:First>Josef</b:First>
+          </b:Person>
+        </b:NameList>
+      </b:Author>
+    </b:Author>
+    <b:Title>Ranking of countries in sporting events using two-stage data envelopment analysis models: a case of Summer Olympic Games 2016</b:Title>
+    <b:Year>2018</b:Year>
+    <b:StandardNumber>1613-9178</b:StandardNumber>
+    <b:PeriodicalTitle>Central European Journal of Operations Research</b:PeriodicalTitle>
+    <b:Issue>4</b:Issue>
+    <b:DOI>10.1007/s10100-018-0537-8</b:DOI>
+    <b:Pages>951--966</b:Pages>
+    <b:Volume>26</b:Volume>
+    <b:LCID>en-GB</b:LCID>
+    <b:RefOrder>2</b:RefOrder>
+  </b:Source>
+  <b:Source>
+    <b:Tag>HIN18</b:Tag>
+    <b:SourceType>Book</b:SourceType>
+    <b:Guid>{C412662D-3C26-48E4-B21C-6F52FFA9D31F}</b:Guid>
+    <b:Author>
+      <b:Author>
+        <b:NameList>
+          <b:Person>
+            <b:Last>Hindls</b:Last>
+            <b:First>Richard</b:First>
+          </b:Person>
+          <b:Person>
+            <b:Last>Arltová</b:Last>
+            <b:First>Markéta</b:First>
+          </b:Person>
+          <b:Person>
+            <b:Last>Hronová</b:Last>
+            <b:First>Stanislava</b:First>
+          </b:Person>
+          <b:Person>
+            <b:Last>Malá</b:Last>
+            <b:First>Ivana</b:First>
+          </b:Person>
+          <b:Person>
+            <b:Last>Marek</b:Last>
+            <b:First>Luboš</b:First>
+          </b:Person>
+          <b:Person>
+            <b:Last>Pecáková</b:Last>
+            <b:First>Iva</b:First>
+          </b:Person>
+          <b:Person>
+            <b:Last>Řezanková</b:Last>
+            <b:First>Hana</b:First>
+          </b:Person>
+        </b:NameList>
+      </b:Author>
+    </b:Author>
+    <b:Title>Statistika v ekonomii</b:Title>
+    <b:Year>2018</b:Year>
+    <b:City>Příbram</b:City>
+    <b:Publisher>Professional Publishing</b:Publisher>
+    <b:StandardNumber>978-80-88260-09-7</b:StandardNumber>
+    <b:Edition>1</b:Edition>
+    <b:LCID>en-GB</b:LCID>
+    <b:RefOrder>3</b:RefOrder>
+  </b:Source>
+  <b:Source>
+    <b:Tag>RAD18</b:Tag>
+    <b:SourceType>Book</b:SourceType>
+    <b:Guid>{D84DBA8A-3E13-481D-94C9-FED249649ADF}</b:Guid>
+    <b:Author>
+      <b:Author>
+        <b:NameList>
+          <b:Person>
+            <b:Last>Radváková</b:Last>
+            <b:First>Věra</b:First>
+          </b:Person>
+          <b:Person>
+            <b:Last>Löster</b:Last>
+            <b:First>Tomáš</b:First>
+          </b:Person>
+          <b:Person>
+            <b:Last>Mazouch</b:Last>
+            <b:First>Petr</b:First>
+          </b:Person>
+          <b:Person>
+            <b:Last>Sigmund</b:Last>
+            <b:First>Tomáš</b:First>
+          </b:Person>
+          <b:Person>
+            <b:Last>Vltavská</b:Last>
+            <b:First>Kristýna</b:First>
+          </b:Person>
+        </b:NameList>
+      </b:Author>
+    </b:Author>
+    <b:Title>Metody vědecké práce</b:Title>
+    <b:Year>2018</b:Year>
+    <b:City>Praha</b:City>
+    <b:Publisher>Oeconomica</b:Publisher>
+    <b:StandardNumber>ISBN 978-80-245-2249-4</b:StandardNumber>
+    <b:LCID>en-GB</b:LCID>
+    <b:Pages>134</b:Pages>
+    <b:RefOrder>1</b:RefOrder>
+  </b:Source>
+</b:Sources>
 </file>
 
 <file path=customXml/itemProps1.xml><?xml version="1.0" encoding="utf-8"?>
-<ds:datastoreItem xmlns:ds="http://schemas.openxmlformats.org/officeDocument/2006/customXml" ds:itemID="{A054EDCC-0FCF-46A9-977C-47D78202EEE1}">
+<ds:datastoreItem xmlns:ds="http://schemas.openxmlformats.org/officeDocument/2006/customXml" ds:itemID="{1DECFFF3-6862-43B0-B7D2-526F645F7B23}">
   <ds:schemaRefs>
-    <ds:schemaRef ds:uri="http://schemas.openxmlformats.org/officeDocument/2006/bibliography"/>
+    <ds:schemaRef ds:uri="http://schemas.microsoft.com/office/2006/metadata/properties"/>
+    <ds:schemaRef ds:uri="http://schemas.microsoft.com/office/infopath/2007/PartnerControls"/>
+    <ds:schemaRef ds:uri="7fe71cfb-81ed-4b9d-9a1f-cae1a72b62ba"/>
+    <ds:schemaRef ds:uri="184be059-f9c1-47a1-baeb-6b78fb5c2cd7"/>
   </ds:schemaRefs>
 </ds:datastoreItem>
 </file>
 
 <file path=customXml/itemProps2.xml><?xml version="1.0" encoding="utf-8"?>
+<ds:datastoreItem xmlns:ds="http://schemas.openxmlformats.org/officeDocument/2006/customXml" ds:itemID="{9CF582F8-2B80-48D2-A244-6BDE8B8B438D}">
+  <ds:schemaRefs>
+    <ds:schemaRef ds:uri="http://schemas.microsoft.com/sharepoint/v3/contenttype/forms"/>
+  </ds:schemaRefs>
+</ds:datastoreItem>
+</file>
+
+<file path=customXml/itemProps3.xml><?xml version="1.0" encoding="utf-8"?>
 <ds:datastoreItem xmlns:ds="http://schemas.openxmlformats.org/officeDocument/2006/customXml" ds:itemID="{E4ADE24D-5174-4093-AB07-CFD6E91DF3A3}">
   <ds:schemaRefs>
     <ds:schemaRef ds:uri="http://schemas.microsoft.com/office/2006/metadata/contentType"/>
@@ -51088,21 +51123,10 @@
 </ds:datastoreItem>
 </file>
 
-<file path=customXml/itemProps3.xml><?xml version="1.0" encoding="utf-8"?>
-<ds:datastoreItem xmlns:ds="http://schemas.openxmlformats.org/officeDocument/2006/customXml" ds:itemID="{9CF582F8-2B80-48D2-A244-6BDE8B8B438D}">
+<file path=customXml/itemProps4.xml><?xml version="1.0" encoding="utf-8"?>
+<ds:datastoreItem xmlns:ds="http://schemas.openxmlformats.org/officeDocument/2006/customXml" ds:itemID="{A054EDCC-0FCF-46A9-977C-47D78202EEE1}">
   <ds:schemaRefs>
-    <ds:schemaRef ds:uri="http://schemas.microsoft.com/sharepoint/v3/contenttype/forms"/>
-  </ds:schemaRefs>
-</ds:datastoreItem>
-</file>
-
-<file path=customXml/itemProps4.xml><?xml version="1.0" encoding="utf-8"?>
-<ds:datastoreItem xmlns:ds="http://schemas.openxmlformats.org/officeDocument/2006/customXml" ds:itemID="{1DECFFF3-6862-43B0-B7D2-526F645F7B23}">
-  <ds:schemaRefs>
-    <ds:schemaRef ds:uri="http://schemas.microsoft.com/office/2006/metadata/properties"/>
-    <ds:schemaRef ds:uri="http://schemas.microsoft.com/office/infopath/2007/PartnerControls"/>
-    <ds:schemaRef ds:uri="7fe71cfb-81ed-4b9d-9a1f-cae1a72b62ba"/>
-    <ds:schemaRef ds:uri="184be059-f9c1-47a1-baeb-6b78fb5c2cd7"/>
+    <ds:schemaRef ds:uri="http://schemas.openxmlformats.org/officeDocument/2006/bibliography"/>
   </ds:schemaRefs>
 </ds:datastoreItem>
 </file>
</xml_diff>

<commit_message>
úprava 4 kapitoly regrese
</commit_message>
<xml_diff>
--- a/datax_report_tym3.docx
+++ b/datax_report_tym3.docx
@@ -66,7 +66,7 @@
           <w:commentRangeEnd w:id="0"/>
           <w:r>
             <w:rPr>
-              <w:rStyle w:val="CommentReference"/>
+              <w:rStyle w:val="Odkaznakoment"/>
               <w:rFonts w:asciiTheme="minorHAnsi" w:hAnsiTheme="minorHAnsi"/>
               <w:lang w:val="en-GB"/>
             </w:rPr>
@@ -416,7 +416,7 @@
       <w:sdtContent>
         <w:p>
           <w:pPr>
-            <w:pStyle w:val="TOCHeading"/>
+            <w:pStyle w:val="Nadpisobsahu"/>
             <w:rPr>
               <w:lang w:val="en-GB"/>
             </w:rPr>
@@ -430,7 +430,7 @@
         </w:p>
         <w:p>
           <w:pPr>
-            <w:pStyle w:val="TOC1"/>
+            <w:pStyle w:val="Obsah1"/>
             <w:tabs>
               <w:tab w:val="right" w:leader="dot" w:pos="8776"/>
             </w:tabs>
@@ -475,7 +475,7 @@
           <w:hyperlink w:anchor="_Toc164002798" w:history="1">
             <w:r>
               <w:rPr>
-                <w:rStyle w:val="Hyperlink"/>
+                <w:rStyle w:val="Hypertextovodkaz"/>
                 <w:rFonts w:eastAsia="Arial"/>
                 <w:noProof/>
                 <w:lang w:val="en-GB"/>
@@ -541,7 +541,7 @@
         </w:p>
         <w:p>
           <w:pPr>
-            <w:pStyle w:val="TOC1"/>
+            <w:pStyle w:val="Obsah1"/>
             <w:tabs>
               <w:tab w:val="right" w:leader="dot" w:pos="8776"/>
             </w:tabs>
@@ -559,7 +559,7 @@
           <w:hyperlink w:anchor="_Toc164002799" w:history="1">
             <w:r>
               <w:rPr>
-                <w:rStyle w:val="Hyperlink"/>
+                <w:rStyle w:val="Hypertextovodkaz"/>
                 <w:rFonts w:eastAsia="Arial"/>
                 <w:noProof/>
                 <w:lang w:val="en-GB"/>
@@ -625,7 +625,7 @@
         </w:p>
         <w:p>
           <w:pPr>
-            <w:pStyle w:val="TOC1"/>
+            <w:pStyle w:val="Obsah1"/>
             <w:tabs>
               <w:tab w:val="right" w:leader="dot" w:pos="8776"/>
             </w:tabs>
@@ -643,7 +643,7 @@
           <w:hyperlink w:anchor="_Toc164002800" w:history="1">
             <w:r>
               <w:rPr>
-                <w:rStyle w:val="Hyperlink"/>
+                <w:rStyle w:val="Hypertextovodkaz"/>
                 <w:rFonts w:eastAsia="Arial"/>
                 <w:noProof/>
                 <w:lang w:val="en-GB"/>
@@ -709,7 +709,7 @@
         </w:p>
         <w:p>
           <w:pPr>
-            <w:pStyle w:val="TOC1"/>
+            <w:pStyle w:val="Obsah1"/>
             <w:tabs>
               <w:tab w:val="right" w:leader="dot" w:pos="8776"/>
             </w:tabs>
@@ -727,7 +727,7 @@
           <w:hyperlink w:anchor="_Toc164002801" w:history="1">
             <w:r>
               <w:rPr>
-                <w:rStyle w:val="Hyperlink"/>
+                <w:rStyle w:val="Hypertextovodkaz"/>
                 <w:rFonts w:eastAsia="Arial"/>
                 <w:noProof/>
                 <w:lang w:val="en-GB"/>
@@ -793,7 +793,7 @@
         </w:p>
         <w:p>
           <w:pPr>
-            <w:pStyle w:val="TOC1"/>
+            <w:pStyle w:val="Obsah1"/>
             <w:tabs>
               <w:tab w:val="right" w:leader="dot" w:pos="8776"/>
             </w:tabs>
@@ -811,7 +811,7 @@
           <w:hyperlink w:anchor="_Toc164002802" w:history="1">
             <w:r>
               <w:rPr>
-                <w:rStyle w:val="Hyperlink"/>
+                <w:rStyle w:val="Hypertextovodkaz"/>
                 <w:rFonts w:eastAsia="Arial"/>
                 <w:noProof/>
                 <w:lang w:val="en-GB"/>
@@ -877,7 +877,7 @@
         </w:p>
         <w:p>
           <w:pPr>
-            <w:pStyle w:val="TOC1"/>
+            <w:pStyle w:val="Obsah1"/>
             <w:tabs>
               <w:tab w:val="right" w:leader="dot" w:pos="8776"/>
             </w:tabs>
@@ -895,7 +895,7 @@
           <w:hyperlink w:anchor="_Toc164002803" w:history="1">
             <w:r>
               <w:rPr>
-                <w:rStyle w:val="Hyperlink"/>
+                <w:rStyle w:val="Hypertextovodkaz"/>
                 <w:rFonts w:eastAsia="Arial"/>
                 <w:noProof/>
                 <w:lang w:val="en-GB"/>
@@ -1000,7 +1000,7 @@
     </w:p>
     <w:p>
       <w:pPr>
-        <w:pStyle w:val="Heading1"/>
+        <w:pStyle w:val="Nadpis1"/>
         <w:rPr>
           <w:rFonts w:eastAsia="Arial"/>
           <w:lang w:val="en-GB"/>
@@ -1027,7 +1027,7 @@
       <w:commentRangeEnd w:id="2"/>
       <w:r>
         <w:rPr>
-          <w:rStyle w:val="CommentReference"/>
+          <w:rStyle w:val="Odkaznakoment"/>
           <w:rFonts w:asciiTheme="minorHAnsi" w:eastAsiaTheme="minorHAnsi" w:hAnsiTheme="minorHAnsi" w:cstheme="minorBidi"/>
           <w:b w:val="0"/>
         </w:rPr>
@@ -1076,7 +1076,7 @@
     </w:p>
     <w:p>
       <w:pPr>
-        <w:pStyle w:val="ListParagraph"/>
+        <w:pStyle w:val="Odstavecseseznamem"/>
         <w:numPr>
           <w:ilvl w:val="0"/>
           <w:numId w:val="33"/>
@@ -1094,7 +1094,7 @@
     </w:p>
     <w:p>
       <w:pPr>
-        <w:pStyle w:val="ListParagraph"/>
+        <w:pStyle w:val="Odstavecseseznamem"/>
         <w:numPr>
           <w:ilvl w:val="0"/>
           <w:numId w:val="33"/>
@@ -1120,7 +1120,7 @@
     </w:p>
     <w:p>
       <w:pPr>
-        <w:pStyle w:val="ListParagraph"/>
+        <w:pStyle w:val="Odstavecseseznamem"/>
         <w:numPr>
           <w:ilvl w:val="0"/>
           <w:numId w:val="33"/>
@@ -1138,7 +1138,7 @@
     </w:p>
     <w:p>
       <w:pPr>
-        <w:pStyle w:val="ListParagraph"/>
+        <w:pStyle w:val="Odstavecseseznamem"/>
         <w:numPr>
           <w:ilvl w:val="0"/>
           <w:numId w:val="33"/>
@@ -1181,7 +1181,7 @@
     </w:p>
     <w:p>
       <w:pPr>
-        <w:pStyle w:val="ListParagraph"/>
+        <w:pStyle w:val="Odstavecseseznamem"/>
         <w:numPr>
           <w:ilvl w:val="0"/>
           <w:numId w:val="31"/>
@@ -1211,7 +1211,7 @@
     </w:p>
     <w:p>
       <w:pPr>
-        <w:pStyle w:val="ListParagraph"/>
+        <w:pStyle w:val="Odstavecseseznamem"/>
         <w:numPr>
           <w:ilvl w:val="0"/>
           <w:numId w:val="31"/>
@@ -1251,7 +1251,7 @@
     </w:p>
     <w:p>
       <w:pPr>
-        <w:pStyle w:val="ListParagraph"/>
+        <w:pStyle w:val="Odstavecseseznamem"/>
         <w:numPr>
           <w:ilvl w:val="0"/>
           <w:numId w:val="31"/>
@@ -1283,7 +1283,7 @@
     </w:p>
     <w:p>
       <w:pPr>
-        <w:pStyle w:val="ListParagraph"/>
+        <w:pStyle w:val="Odstavecseseznamem"/>
         <w:numPr>
           <w:ilvl w:val="0"/>
           <w:numId w:val="31"/>
@@ -1323,7 +1323,7 @@
     </w:p>
     <w:p>
       <w:pPr>
-        <w:pStyle w:val="ListParagraph"/>
+        <w:pStyle w:val="Odstavecseseznamem"/>
         <w:numPr>
           <w:ilvl w:val="0"/>
           <w:numId w:val="31"/>
@@ -1355,7 +1355,7 @@
     </w:p>
     <w:p>
       <w:pPr>
-        <w:pStyle w:val="ListParagraph"/>
+        <w:pStyle w:val="Odstavecseseznamem"/>
         <w:numPr>
           <w:ilvl w:val="0"/>
           <w:numId w:val="31"/>
@@ -1393,7 +1393,7 @@
     </w:p>
     <w:p>
       <w:pPr>
-        <w:pStyle w:val="ListParagraph"/>
+        <w:pStyle w:val="Odstavecseseznamem"/>
         <w:numPr>
           <w:ilvl w:val="0"/>
           <w:numId w:val="31"/>
@@ -1419,7 +1419,7 @@
     </w:p>
     <w:p>
       <w:pPr>
-        <w:pStyle w:val="ListParagraph"/>
+        <w:pStyle w:val="Odstavecseseznamem"/>
         <w:numPr>
           <w:ilvl w:val="0"/>
           <w:numId w:val="31"/>
@@ -15257,7 +15257,7 @@
             <w:proofErr w:type="spellEnd"/>
             <w:r>
               <w:rPr>
-                <w:rStyle w:val="CommentReference"/>
+                <w:rStyle w:val="Odkaznakoment"/>
               </w:rPr>
               <w:commentReference w:id="3"/>
             </w:r>
@@ -28284,7 +28284,7 @@
     </w:p>
     <w:p>
       <w:pPr>
-        <w:pStyle w:val="Heading1"/>
+        <w:pStyle w:val="Nadpis1"/>
         <w:rPr>
           <w:rFonts w:eastAsia="Arial"/>
           <w:lang w:val="en-GB"/>
@@ -28311,7 +28311,7 @@
       <w:commentRangeEnd w:id="5"/>
       <w:r>
         <w:rPr>
-          <w:rStyle w:val="CommentReference"/>
+          <w:rStyle w:val="Odkaznakoment"/>
           <w:rFonts w:asciiTheme="minorHAnsi" w:eastAsiaTheme="minorHAnsi" w:hAnsiTheme="minorHAnsi" w:cstheme="minorBidi"/>
           <w:b w:val="0"/>
         </w:rPr>
@@ -44981,7 +44981,7 @@
     </w:p>
     <w:p>
       <w:pPr>
-        <w:pStyle w:val="Heading1"/>
+        <w:pStyle w:val="Nadpis1"/>
         <w:rPr>
           <w:rFonts w:eastAsia="Arial"/>
           <w:lang w:val="en-GB"/>
@@ -45007,7 +45007,7 @@
       <w:commentRangeEnd w:id="7"/>
       <w:r>
         <w:rPr>
-          <w:rStyle w:val="CommentReference"/>
+          <w:rStyle w:val="Odkaznakoment"/>
           <w:rFonts w:asciiTheme="minorHAnsi" w:eastAsiaTheme="minorHAnsi" w:hAnsiTheme="minorHAnsi" w:cstheme="minorBidi"/>
           <w:b w:val="0"/>
         </w:rPr>
@@ -45173,7 +45173,7 @@
     </w:p>
     <w:p>
       <w:pPr>
-        <w:pStyle w:val="Heading1"/>
+        <w:pStyle w:val="Nadpis1"/>
         <w:rPr>
           <w:rFonts w:eastAsia="Arial"/>
           <w:lang w:val="en-GB"/>
@@ -45189,6 +45189,2580 @@
         <w:t>Modelling</w:t>
       </w:r>
       <w:bookmarkEnd w:id="8"/>
+    </w:p>
+    <w:p>
+      <w:pPr>
+        <w:rPr>
+          <w:lang w:val="en-GB"/>
+        </w:rPr>
+      </w:pPr>
+      <w:r>
+        <w:rPr>
+          <w:lang w:val="en-GB"/>
+        </w:rPr>
+        <w:t>In the following chapter, we present the models we selected for training on our data.</w:t>
+      </w:r>
+    </w:p>
+    <w:p>
+      <w:pPr>
+        <w:pStyle w:val="Nadpis2"/>
+        <w:rPr>
+          <w:lang w:val="en-GB"/>
+        </w:rPr>
+      </w:pPr>
+      <w:r>
+        <w:rPr>
+          <w:lang w:val="en-GB"/>
+        </w:rPr>
+        <w:t>X a Y values</w:t>
+      </w:r>
+    </w:p>
+    <w:p>
+      <w:pPr>
+        <w:rPr>
+          <w:lang w:val="en-GB"/>
+        </w:rPr>
+      </w:pPr>
+      <w:r>
+        <w:rPr>
+          <w:lang w:val="en-GB"/>
+        </w:rPr>
+        <w:t xml:space="preserve">We used the same set of explained and explanatory variables for all the models we trained. Which we have modified to be applicable to our models. For example, we made the </w:t>
+      </w:r>
+      <w:proofErr w:type="spellStart"/>
+      <w:r>
+        <w:rPr>
+          <w:lang w:val="en-GB"/>
+        </w:rPr>
+        <w:t>neighborhood_cleansed</w:t>
+      </w:r>
+      <w:proofErr w:type="spellEnd"/>
+      <w:r>
+        <w:rPr>
+          <w:lang w:val="en-GB"/>
+        </w:rPr>
+        <w:t xml:space="preserve"> and </w:t>
+      </w:r>
+      <w:proofErr w:type="spellStart"/>
+      <w:r>
+        <w:rPr>
+          <w:lang w:val="en-GB"/>
+        </w:rPr>
+        <w:t>room_type</w:t>
+      </w:r>
+      <w:proofErr w:type="spellEnd"/>
+      <w:r>
+        <w:rPr>
+          <w:lang w:val="en-GB"/>
+        </w:rPr>
+        <w:t xml:space="preserve"> variables into dummy variables that are understandable for the models.</w:t>
+      </w:r>
+    </w:p>
+    <w:p>
+      <w:pPr>
+        <w:pStyle w:val="Textprogramovhokdu"/>
+        <w:rPr>
+          <w:lang w:val="en-GB"/>
+        </w:rPr>
+      </w:pPr>
+      <w:r>
+        <w:rPr>
+          <w:lang w:val="en-GB"/>
+        </w:rPr>
+        <w:t xml:space="preserve"># Making of dummy values for model </w:t>
+      </w:r>
+      <w:proofErr w:type="spellStart"/>
+      <w:r>
+        <w:rPr>
+          <w:lang w:val="en-GB"/>
+        </w:rPr>
+        <w:t>procesing</w:t>
+      </w:r>
+      <w:proofErr w:type="spellEnd"/>
+    </w:p>
+    <w:p>
+      <w:pPr>
+        <w:pStyle w:val="Textprogramovhokdu"/>
+        <w:rPr>
+          <w:lang w:val="en-GB"/>
+        </w:rPr>
+      </w:pPr>
+    </w:p>
+    <w:p>
+      <w:pPr>
+        <w:pStyle w:val="Textprogramovhokdu"/>
+        <w:rPr>
+          <w:lang w:val="en-GB"/>
+        </w:rPr>
+      </w:pPr>
+      <w:r>
+        <w:rPr>
+          <w:lang w:val="en-GB"/>
+        </w:rPr>
+        <w:t xml:space="preserve"># One-Hot Encoding for </w:t>
+      </w:r>
+      <w:proofErr w:type="spellStart"/>
+      <w:r>
+        <w:rPr>
+          <w:lang w:val="en-GB"/>
+        </w:rPr>
+        <w:t>neighbourhood_cleansed</w:t>
+      </w:r>
+      <w:proofErr w:type="spellEnd"/>
+      <w:r>
+        <w:rPr>
+          <w:lang w:val="en-GB"/>
+        </w:rPr>
+        <w:t xml:space="preserve"> and </w:t>
+      </w:r>
+      <w:proofErr w:type="spellStart"/>
+      <w:r>
+        <w:rPr>
+          <w:lang w:val="en-GB"/>
+        </w:rPr>
+        <w:t>room_type</w:t>
+      </w:r>
+      <w:proofErr w:type="spellEnd"/>
+    </w:p>
+    <w:p>
+      <w:pPr>
+        <w:pStyle w:val="Textprogramovhokdu"/>
+        <w:rPr>
+          <w:lang w:val="en-GB"/>
+        </w:rPr>
+      </w:pPr>
+      <w:proofErr w:type="spellStart"/>
+      <w:r>
+        <w:rPr>
+          <w:lang w:val="en-GB"/>
+        </w:rPr>
+        <w:t>neighbourhood_dummies</w:t>
+      </w:r>
+      <w:proofErr w:type="spellEnd"/>
+      <w:r>
+        <w:rPr>
+          <w:lang w:val="en-GB"/>
+        </w:rPr>
+        <w:t xml:space="preserve"> = </w:t>
+      </w:r>
+      <w:proofErr w:type="spellStart"/>
+      <w:r>
+        <w:rPr>
+          <w:lang w:val="en-GB"/>
+        </w:rPr>
+        <w:t>pd.get_dummies</w:t>
+      </w:r>
+      <w:proofErr w:type="spellEnd"/>
+      <w:r>
+        <w:rPr>
+          <w:lang w:val="en-GB"/>
+        </w:rPr>
+        <w:t>(data['</w:t>
+      </w:r>
+      <w:proofErr w:type="spellStart"/>
+      <w:r>
+        <w:rPr>
+          <w:lang w:val="en-GB"/>
+        </w:rPr>
+        <w:t>neighbourhood_cleansed</w:t>
+      </w:r>
+      <w:proofErr w:type="spellEnd"/>
+      <w:r>
+        <w:rPr>
+          <w:lang w:val="en-GB"/>
+        </w:rPr>
+        <w:t>'], prefix='</w:t>
+      </w:r>
+      <w:proofErr w:type="spellStart"/>
+      <w:r>
+        <w:rPr>
+          <w:lang w:val="en-GB"/>
+        </w:rPr>
+        <w:t>neighb</w:t>
+      </w:r>
+      <w:proofErr w:type="spellEnd"/>
+      <w:r>
+        <w:rPr>
+          <w:lang w:val="en-GB"/>
+        </w:rPr>
+        <w:t>-')</w:t>
+      </w:r>
+    </w:p>
+    <w:p>
+      <w:pPr>
+        <w:pStyle w:val="Textprogramovhokdu"/>
+        <w:rPr>
+          <w:lang w:val="en-GB"/>
+        </w:rPr>
+      </w:pPr>
+      <w:proofErr w:type="spellStart"/>
+      <w:r>
+        <w:rPr>
+          <w:lang w:val="en-GB"/>
+        </w:rPr>
+        <w:t>room_dummies</w:t>
+      </w:r>
+      <w:proofErr w:type="spellEnd"/>
+      <w:r>
+        <w:rPr>
+          <w:lang w:val="en-GB"/>
+        </w:rPr>
+        <w:t xml:space="preserve"> = </w:t>
+      </w:r>
+      <w:proofErr w:type="spellStart"/>
+      <w:r>
+        <w:rPr>
+          <w:lang w:val="en-GB"/>
+        </w:rPr>
+        <w:t>pd.get_dummies</w:t>
+      </w:r>
+      <w:proofErr w:type="spellEnd"/>
+      <w:r>
+        <w:rPr>
+          <w:lang w:val="en-GB"/>
+        </w:rPr>
+        <w:t>(data['</w:t>
+      </w:r>
+      <w:proofErr w:type="spellStart"/>
+      <w:r>
+        <w:rPr>
+          <w:lang w:val="en-GB"/>
+        </w:rPr>
+        <w:t>room_type</w:t>
+      </w:r>
+      <w:proofErr w:type="spellEnd"/>
+      <w:r>
+        <w:rPr>
+          <w:lang w:val="en-GB"/>
+        </w:rPr>
+        <w:t>'], prefix='room-')</w:t>
+      </w:r>
+    </w:p>
+    <w:p>
+      <w:pPr>
+        <w:pStyle w:val="Textprogramovhokdu"/>
+        <w:rPr>
+          <w:lang w:val="en-GB"/>
+        </w:rPr>
+      </w:pPr>
+    </w:p>
+    <w:p>
+      <w:pPr>
+        <w:pStyle w:val="Textprogramovhokdu"/>
+        <w:rPr>
+          <w:lang w:val="en-GB"/>
+        </w:rPr>
+      </w:pPr>
+    </w:p>
+    <w:p>
+      <w:pPr>
+        <w:pStyle w:val="Textprogramovhokdu"/>
+        <w:rPr>
+          <w:lang w:val="en-GB"/>
+        </w:rPr>
+      </w:pPr>
+      <w:r>
+        <w:rPr>
+          <w:lang w:val="en-GB"/>
+        </w:rPr>
+        <w:t xml:space="preserve"># Adding new dummy columns to </w:t>
+      </w:r>
+      <w:proofErr w:type="spellStart"/>
+      <w:r>
+        <w:rPr>
+          <w:lang w:val="en-GB"/>
+        </w:rPr>
+        <w:t>dataframe</w:t>
+      </w:r>
+      <w:proofErr w:type="spellEnd"/>
+      <w:r>
+        <w:rPr>
+          <w:lang w:val="en-GB"/>
+        </w:rPr>
+        <w:t xml:space="preserve"> data</w:t>
+      </w:r>
+    </w:p>
+    <w:p>
+      <w:pPr>
+        <w:pStyle w:val="Textprogramovhokdu"/>
+        <w:rPr>
+          <w:lang w:val="en-GB"/>
+        </w:rPr>
+      </w:pPr>
+      <w:r>
+        <w:rPr>
+          <w:lang w:val="en-GB"/>
+        </w:rPr>
+        <w:t xml:space="preserve">data = </w:t>
+      </w:r>
+      <w:proofErr w:type="spellStart"/>
+      <w:proofErr w:type="gramStart"/>
+      <w:r>
+        <w:rPr>
+          <w:lang w:val="en-GB"/>
+        </w:rPr>
+        <w:t>pd.concat</w:t>
+      </w:r>
+      <w:proofErr w:type="spellEnd"/>
+      <w:proofErr w:type="gramEnd"/>
+      <w:r>
+        <w:rPr>
+          <w:lang w:val="en-GB"/>
+        </w:rPr>
+        <w:t xml:space="preserve">([data, </w:t>
+      </w:r>
+      <w:proofErr w:type="spellStart"/>
+      <w:r>
+        <w:rPr>
+          <w:lang w:val="en-GB"/>
+        </w:rPr>
+        <w:t>neighbourhood_dummies</w:t>
+      </w:r>
+      <w:proofErr w:type="spellEnd"/>
+      <w:r>
+        <w:rPr>
+          <w:lang w:val="en-GB"/>
+        </w:rPr>
+        <w:t>], axis=1)</w:t>
+      </w:r>
+    </w:p>
+    <w:p>
+      <w:pPr>
+        <w:pStyle w:val="Textprogramovhokdu"/>
+        <w:rPr>
+          <w:lang w:val="en-GB"/>
+        </w:rPr>
+      </w:pPr>
+      <w:r>
+        <w:rPr>
+          <w:lang w:val="en-GB"/>
+        </w:rPr>
+        <w:t xml:space="preserve">data = </w:t>
+      </w:r>
+      <w:proofErr w:type="spellStart"/>
+      <w:proofErr w:type="gramStart"/>
+      <w:r>
+        <w:rPr>
+          <w:lang w:val="en-GB"/>
+        </w:rPr>
+        <w:t>pd.concat</w:t>
+      </w:r>
+      <w:proofErr w:type="spellEnd"/>
+      <w:proofErr w:type="gramEnd"/>
+      <w:r>
+        <w:rPr>
+          <w:lang w:val="en-GB"/>
+        </w:rPr>
+        <w:t xml:space="preserve">([data, </w:t>
+      </w:r>
+      <w:proofErr w:type="spellStart"/>
+      <w:r>
+        <w:rPr>
+          <w:lang w:val="en-GB"/>
+        </w:rPr>
+        <w:t>room_dummies</w:t>
+      </w:r>
+      <w:proofErr w:type="spellEnd"/>
+      <w:r>
+        <w:rPr>
+          <w:lang w:val="en-GB"/>
+        </w:rPr>
+        <w:t>], axis=1)</w:t>
+      </w:r>
+    </w:p>
+    <w:p>
+      <w:pPr>
+        <w:pStyle w:val="Textprogramovhokdu"/>
+        <w:rPr>
+          <w:lang w:val="en-GB"/>
+        </w:rPr>
+      </w:pPr>
+    </w:p>
+    <w:p>
+      <w:pPr>
+        <w:pStyle w:val="Textprogramovhokdu"/>
+        <w:rPr>
+          <w:rFonts w:eastAsia="Arial"/>
+          <w:lang w:val="en-GB"/>
+        </w:rPr>
+      </w:pPr>
+      <w:r>
+        <w:rPr>
+          <w:rFonts w:eastAsia="Arial"/>
+          <w:lang w:val="en-GB"/>
+        </w:rPr>
+        <w:t># sorting data by date</w:t>
+      </w:r>
+    </w:p>
+    <w:p>
+      <w:pPr>
+        <w:pStyle w:val="Textprogramovhokdu"/>
+        <w:rPr>
+          <w:rFonts w:eastAsia="Arial"/>
+          <w:lang w:val="en-GB"/>
+        </w:rPr>
+      </w:pPr>
+      <w:proofErr w:type="spellStart"/>
+      <w:r>
+        <w:rPr>
+          <w:rFonts w:eastAsia="Arial"/>
+          <w:lang w:val="en-GB"/>
+        </w:rPr>
+        <w:t>data_sorted</w:t>
+      </w:r>
+      <w:proofErr w:type="spellEnd"/>
+      <w:r>
+        <w:rPr>
+          <w:rFonts w:eastAsia="Arial"/>
+          <w:lang w:val="en-GB"/>
+        </w:rPr>
+        <w:t xml:space="preserve"> = </w:t>
+      </w:r>
+      <w:proofErr w:type="spellStart"/>
+      <w:proofErr w:type="gramStart"/>
+      <w:r>
+        <w:rPr>
+          <w:rFonts w:eastAsia="Arial"/>
+          <w:lang w:val="en-GB"/>
+        </w:rPr>
+        <w:t>data.sort</w:t>
+      </w:r>
+      <w:proofErr w:type="gramEnd"/>
+      <w:r>
+        <w:rPr>
+          <w:rFonts w:eastAsia="Arial"/>
+          <w:lang w:val="en-GB"/>
+        </w:rPr>
+        <w:t>_values</w:t>
+      </w:r>
+      <w:proofErr w:type="spellEnd"/>
+      <w:r>
+        <w:rPr>
+          <w:rFonts w:eastAsia="Arial"/>
+          <w:lang w:val="en-GB"/>
+        </w:rPr>
+        <w:t>(by='date', ascending=True)</w:t>
+      </w:r>
+    </w:p>
+    <w:p>
+      <w:pPr>
+        <w:pStyle w:val="Textprogramovhokdu"/>
+        <w:rPr>
+          <w:rFonts w:eastAsia="Arial"/>
+          <w:lang w:val="en-GB"/>
+        </w:rPr>
+      </w:pPr>
+      <w:r>
+        <w:rPr>
+          <w:rFonts w:eastAsia="Arial"/>
+          <w:lang w:val="en-GB"/>
+        </w:rPr>
+        <w:t xml:space="preserve"># validation of </w:t>
+      </w:r>
+      <w:proofErr w:type="spellStart"/>
+      <w:r>
+        <w:rPr>
+          <w:rFonts w:eastAsia="Arial"/>
+          <w:lang w:val="en-GB"/>
+        </w:rPr>
+        <w:t>succesful</w:t>
+      </w:r>
+      <w:proofErr w:type="spellEnd"/>
+      <w:r>
+        <w:rPr>
+          <w:rFonts w:eastAsia="Arial"/>
+          <w:lang w:val="en-GB"/>
+        </w:rPr>
+        <w:t xml:space="preserve"> sorting logic</w:t>
+      </w:r>
+    </w:p>
+    <w:p>
+      <w:pPr>
+        <w:pStyle w:val="Textprogramovhokdu"/>
+        <w:rPr>
+          <w:rFonts w:eastAsia="Arial"/>
+          <w:lang w:val="en-GB"/>
+        </w:rPr>
+      </w:pPr>
+      <w:r>
+        <w:rPr>
+          <w:rFonts w:eastAsia="Arial"/>
+          <w:lang w:val="en-GB"/>
+        </w:rPr>
+        <w:t>print(</w:t>
+      </w:r>
+      <w:proofErr w:type="spellStart"/>
+      <w:r>
+        <w:rPr>
+          <w:rFonts w:eastAsia="Arial"/>
+          <w:lang w:val="en-GB"/>
+        </w:rPr>
+        <w:t>data_sorted</w:t>
+      </w:r>
+      <w:proofErr w:type="spellEnd"/>
+      <w:r>
+        <w:rPr>
+          <w:rFonts w:eastAsia="Arial"/>
+          <w:lang w:val="en-GB"/>
+        </w:rPr>
+        <w:t>['date'])</w:t>
+      </w:r>
+    </w:p>
+    <w:p>
+      <w:pPr>
+        <w:pStyle w:val="Textprogramovhokdu"/>
+        <w:rPr>
+          <w:rFonts w:eastAsia="Arial"/>
+          <w:lang w:val="en-GB"/>
+        </w:rPr>
+      </w:pPr>
+    </w:p>
+    <w:p>
+      <w:pPr>
+        <w:pStyle w:val="Textprogramovhokdu"/>
+        <w:rPr>
+          <w:rFonts w:eastAsia="Arial"/>
+          <w:lang w:val="en-GB"/>
+        </w:rPr>
+      </w:pPr>
+      <w:r>
+        <w:rPr>
+          <w:rFonts w:eastAsia="Arial"/>
+          <w:lang w:val="en-GB"/>
+        </w:rPr>
+        <w:t># setting borders</w:t>
+      </w:r>
+    </w:p>
+    <w:p>
+      <w:pPr>
+        <w:pStyle w:val="Textprogramovhokdu"/>
+        <w:rPr>
+          <w:rFonts w:eastAsia="Arial"/>
+          <w:lang w:val="en-GB"/>
+        </w:rPr>
+      </w:pPr>
+      <w:proofErr w:type="spellStart"/>
+      <w:r>
+        <w:rPr>
+          <w:rFonts w:eastAsia="Arial"/>
+          <w:lang w:val="en-GB"/>
+        </w:rPr>
+        <w:t>total_rows</w:t>
+      </w:r>
+      <w:proofErr w:type="spellEnd"/>
+      <w:r>
+        <w:rPr>
+          <w:rFonts w:eastAsia="Arial"/>
+          <w:lang w:val="en-GB"/>
+        </w:rPr>
+        <w:t xml:space="preserve"> = </w:t>
+      </w:r>
+      <w:proofErr w:type="spellStart"/>
+      <w:r>
+        <w:rPr>
+          <w:rFonts w:eastAsia="Arial"/>
+          <w:lang w:val="en-GB"/>
+        </w:rPr>
+        <w:t>len</w:t>
+      </w:r>
+      <w:proofErr w:type="spellEnd"/>
+      <w:r>
+        <w:rPr>
+          <w:rFonts w:eastAsia="Arial"/>
+          <w:lang w:val="en-GB"/>
+        </w:rPr>
+        <w:t>(</w:t>
+      </w:r>
+      <w:proofErr w:type="spellStart"/>
+      <w:r>
+        <w:rPr>
+          <w:rFonts w:eastAsia="Arial"/>
+          <w:lang w:val="en-GB"/>
+        </w:rPr>
+        <w:t>data_sorted</w:t>
+      </w:r>
+      <w:proofErr w:type="spellEnd"/>
+      <w:r>
+        <w:rPr>
+          <w:rFonts w:eastAsia="Arial"/>
+          <w:lang w:val="en-GB"/>
+        </w:rPr>
+        <w:t>)</w:t>
+      </w:r>
+    </w:p>
+    <w:p>
+      <w:pPr>
+        <w:pStyle w:val="Textprogramovhokdu"/>
+        <w:rPr>
+          <w:rFonts w:eastAsia="Arial"/>
+          <w:lang w:val="en-GB"/>
+        </w:rPr>
+      </w:pPr>
+      <w:proofErr w:type="spellStart"/>
+      <w:r>
+        <w:rPr>
+          <w:rFonts w:eastAsia="Arial"/>
+          <w:lang w:val="en-GB"/>
+        </w:rPr>
+        <w:t>train_idx</w:t>
+      </w:r>
+      <w:proofErr w:type="spellEnd"/>
+      <w:r>
+        <w:rPr>
+          <w:rFonts w:eastAsia="Arial"/>
+          <w:lang w:val="en-GB"/>
+        </w:rPr>
+        <w:t xml:space="preserve"> = </w:t>
+      </w:r>
+      <w:proofErr w:type="gramStart"/>
+      <w:r>
+        <w:rPr>
+          <w:rFonts w:eastAsia="Arial"/>
+          <w:lang w:val="en-GB"/>
+        </w:rPr>
+        <w:t>int(</w:t>
+      </w:r>
+      <w:proofErr w:type="spellStart"/>
+      <w:proofErr w:type="gramEnd"/>
+      <w:r>
+        <w:rPr>
+          <w:rFonts w:eastAsia="Arial"/>
+          <w:lang w:val="en-GB"/>
+        </w:rPr>
+        <w:t>total_rows</w:t>
+      </w:r>
+      <w:proofErr w:type="spellEnd"/>
+      <w:r>
+        <w:rPr>
+          <w:rFonts w:eastAsia="Arial"/>
+          <w:lang w:val="en-GB"/>
+        </w:rPr>
+        <w:t xml:space="preserve"> * 0.6)</w:t>
+      </w:r>
+    </w:p>
+    <w:p>
+      <w:pPr>
+        <w:pStyle w:val="Textprogramovhokdu"/>
+        <w:rPr>
+          <w:rFonts w:eastAsia="Arial"/>
+          <w:lang w:val="en-GB"/>
+        </w:rPr>
+      </w:pPr>
+      <w:proofErr w:type="spellStart"/>
+      <w:r>
+        <w:rPr>
+          <w:rFonts w:eastAsia="Arial"/>
+          <w:lang w:val="en-GB"/>
+        </w:rPr>
+        <w:t>valid_idx</w:t>
+      </w:r>
+      <w:proofErr w:type="spellEnd"/>
+      <w:r>
+        <w:rPr>
+          <w:rFonts w:eastAsia="Arial"/>
+          <w:lang w:val="en-GB"/>
+        </w:rPr>
+        <w:t xml:space="preserve"> = </w:t>
+      </w:r>
+      <w:proofErr w:type="gramStart"/>
+      <w:r>
+        <w:rPr>
+          <w:rFonts w:eastAsia="Arial"/>
+          <w:lang w:val="en-GB"/>
+        </w:rPr>
+        <w:t>int(</w:t>
+      </w:r>
+      <w:proofErr w:type="spellStart"/>
+      <w:proofErr w:type="gramEnd"/>
+      <w:r>
+        <w:rPr>
+          <w:rFonts w:eastAsia="Arial"/>
+          <w:lang w:val="en-GB"/>
+        </w:rPr>
+        <w:t>total_rows</w:t>
+      </w:r>
+      <w:proofErr w:type="spellEnd"/>
+      <w:r>
+        <w:rPr>
+          <w:rFonts w:eastAsia="Arial"/>
+          <w:lang w:val="en-GB"/>
+        </w:rPr>
+        <w:t xml:space="preserve"> * 0.8)</w:t>
+      </w:r>
+    </w:p>
+    <w:p>
+      <w:pPr>
+        <w:pStyle w:val="Textprogramovhokdu"/>
+        <w:rPr>
+          <w:rFonts w:eastAsia="Arial"/>
+          <w:lang w:val="en-GB"/>
+        </w:rPr>
+      </w:pPr>
+    </w:p>
+    <w:p>
+      <w:pPr>
+        <w:pStyle w:val="Textprogramovhokdu"/>
+        <w:rPr>
+          <w:rFonts w:eastAsia="Arial"/>
+          <w:lang w:val="en-GB"/>
+        </w:rPr>
+      </w:pPr>
+      <w:r>
+        <w:rPr>
+          <w:rFonts w:eastAsia="Arial"/>
+          <w:lang w:val="en-GB"/>
+        </w:rPr>
+        <w:t># train 0 - 60 %</w:t>
+      </w:r>
+    </w:p>
+    <w:p>
+      <w:pPr>
+        <w:pStyle w:val="Textprogramovhokdu"/>
+        <w:rPr>
+          <w:rFonts w:eastAsia="Arial"/>
+          <w:lang w:val="en-GB"/>
+        </w:rPr>
+      </w:pPr>
+      <w:proofErr w:type="spellStart"/>
+      <w:r>
+        <w:rPr>
+          <w:rFonts w:eastAsia="Arial"/>
+          <w:lang w:val="en-GB"/>
+        </w:rPr>
+        <w:t>X_train</w:t>
+      </w:r>
+      <w:proofErr w:type="spellEnd"/>
+      <w:r>
+        <w:rPr>
+          <w:rFonts w:eastAsia="Arial"/>
+          <w:lang w:val="en-GB"/>
+        </w:rPr>
+        <w:t xml:space="preserve"> = data_</w:t>
+      </w:r>
+      <w:proofErr w:type="gramStart"/>
+      <w:r>
+        <w:rPr>
+          <w:rFonts w:eastAsia="Arial"/>
+          <w:lang w:val="en-GB"/>
+        </w:rPr>
+        <w:t>sorted.iloc</w:t>
+      </w:r>
+      <w:proofErr w:type="gramEnd"/>
+      <w:r>
+        <w:rPr>
+          <w:rFonts w:eastAsia="Arial"/>
+          <w:lang w:val="en-GB"/>
+        </w:rPr>
+        <w:t>[:train_idx].drop(['avg_price','neighbourhood_cleansed','room_type','date','neighb_num'], axis=1)</w:t>
+      </w:r>
+    </w:p>
+    <w:p>
+      <w:pPr>
+        <w:pStyle w:val="Textprogramovhokdu"/>
+        <w:rPr>
+          <w:rFonts w:eastAsia="Arial"/>
+          <w:lang w:val="en-GB"/>
+        </w:rPr>
+      </w:pPr>
+      <w:proofErr w:type="spellStart"/>
+      <w:r>
+        <w:rPr>
+          <w:rFonts w:eastAsia="Arial"/>
+          <w:lang w:val="en-GB"/>
+        </w:rPr>
+        <w:t>y_train</w:t>
+      </w:r>
+      <w:proofErr w:type="spellEnd"/>
+      <w:r>
+        <w:rPr>
+          <w:rFonts w:eastAsia="Arial"/>
+          <w:lang w:val="en-GB"/>
+        </w:rPr>
+        <w:t xml:space="preserve"> = </w:t>
+      </w:r>
+      <w:proofErr w:type="spellStart"/>
+      <w:r>
+        <w:rPr>
+          <w:rFonts w:eastAsia="Arial"/>
+          <w:lang w:val="en-GB"/>
+        </w:rPr>
+        <w:t>data_</w:t>
+      </w:r>
+      <w:proofErr w:type="gramStart"/>
+      <w:r>
+        <w:rPr>
+          <w:rFonts w:eastAsia="Arial"/>
+          <w:lang w:val="en-GB"/>
+        </w:rPr>
+        <w:t>sorted.iloc</w:t>
+      </w:r>
+      <w:proofErr w:type="spellEnd"/>
+      <w:proofErr w:type="gramEnd"/>
+      <w:r>
+        <w:rPr>
+          <w:rFonts w:eastAsia="Arial"/>
+          <w:lang w:val="en-GB"/>
+        </w:rPr>
+        <w:t>[:</w:t>
+      </w:r>
+      <w:proofErr w:type="spellStart"/>
+      <w:r>
+        <w:rPr>
+          <w:rFonts w:eastAsia="Arial"/>
+          <w:lang w:val="en-GB"/>
+        </w:rPr>
+        <w:t>train_idx</w:t>
+      </w:r>
+      <w:proofErr w:type="spellEnd"/>
+      <w:r>
+        <w:rPr>
+          <w:rFonts w:eastAsia="Arial"/>
+          <w:lang w:val="en-GB"/>
+        </w:rPr>
+        <w:t>]['</w:t>
+      </w:r>
+      <w:proofErr w:type="spellStart"/>
+      <w:r>
+        <w:rPr>
+          <w:rFonts w:eastAsia="Arial"/>
+          <w:lang w:val="en-GB"/>
+        </w:rPr>
+        <w:t>avg_price</w:t>
+      </w:r>
+      <w:proofErr w:type="spellEnd"/>
+      <w:r>
+        <w:rPr>
+          <w:rFonts w:eastAsia="Arial"/>
+          <w:lang w:val="en-GB"/>
+        </w:rPr>
+        <w:t>']</w:t>
+      </w:r>
+    </w:p>
+    <w:p>
+      <w:pPr>
+        <w:pStyle w:val="Textprogramovhokdu"/>
+        <w:rPr>
+          <w:rFonts w:eastAsia="Arial"/>
+          <w:lang w:val="en-GB"/>
+        </w:rPr>
+      </w:pPr>
+    </w:p>
+    <w:p>
+      <w:pPr>
+        <w:pStyle w:val="Textprogramovhokdu"/>
+        <w:rPr>
+          <w:rFonts w:eastAsia="Arial"/>
+          <w:lang w:val="en-GB"/>
+        </w:rPr>
+      </w:pPr>
+      <w:r>
+        <w:rPr>
+          <w:rFonts w:eastAsia="Arial"/>
+          <w:lang w:val="en-GB"/>
+        </w:rPr>
+        <w:t># valid 60 - 80 %</w:t>
+      </w:r>
+    </w:p>
+    <w:p>
+      <w:pPr>
+        <w:pStyle w:val="Textprogramovhokdu"/>
+        <w:rPr>
+          <w:rFonts w:eastAsia="Arial"/>
+          <w:lang w:val="en-GB"/>
+        </w:rPr>
+      </w:pPr>
+      <w:proofErr w:type="spellStart"/>
+      <w:r>
+        <w:rPr>
+          <w:rFonts w:eastAsia="Arial"/>
+          <w:lang w:val="en-GB"/>
+        </w:rPr>
+        <w:t>X_valid</w:t>
+      </w:r>
+      <w:proofErr w:type="spellEnd"/>
+      <w:r>
+        <w:rPr>
+          <w:rFonts w:eastAsia="Arial"/>
+          <w:lang w:val="en-GB"/>
+        </w:rPr>
+        <w:t xml:space="preserve"> = data_</w:t>
+      </w:r>
+      <w:proofErr w:type="gramStart"/>
+      <w:r>
+        <w:rPr>
+          <w:rFonts w:eastAsia="Arial"/>
+          <w:lang w:val="en-GB"/>
+        </w:rPr>
+        <w:t>sorted.iloc</w:t>
+      </w:r>
+      <w:proofErr w:type="gramEnd"/>
+      <w:r>
+        <w:rPr>
+          <w:rFonts w:eastAsia="Arial"/>
+          <w:lang w:val="en-GB"/>
+        </w:rPr>
+        <w:t>[train_idx:valid_idx].drop(['avg_price','neighbourhood_cleansed','room_type','date', '</w:t>
+      </w:r>
+      <w:proofErr w:type="spellStart"/>
+      <w:r>
+        <w:rPr>
+          <w:rFonts w:eastAsia="Arial"/>
+          <w:lang w:val="en-GB"/>
+        </w:rPr>
+        <w:t>neighb_num</w:t>
+      </w:r>
+      <w:proofErr w:type="spellEnd"/>
+      <w:r>
+        <w:rPr>
+          <w:rFonts w:eastAsia="Arial"/>
+          <w:lang w:val="en-GB"/>
+        </w:rPr>
+        <w:t>'], axis=1)</w:t>
+      </w:r>
+    </w:p>
+    <w:p>
+      <w:pPr>
+        <w:pStyle w:val="Textprogramovhokdu"/>
+        <w:rPr>
+          <w:rFonts w:eastAsia="Arial"/>
+          <w:lang w:val="en-GB"/>
+        </w:rPr>
+      </w:pPr>
+      <w:proofErr w:type="spellStart"/>
+      <w:r>
+        <w:rPr>
+          <w:rFonts w:eastAsia="Arial"/>
+          <w:lang w:val="en-GB"/>
+        </w:rPr>
+        <w:lastRenderedPageBreak/>
+        <w:t>y_valid</w:t>
+      </w:r>
+      <w:proofErr w:type="spellEnd"/>
+      <w:r>
+        <w:rPr>
+          <w:rFonts w:eastAsia="Arial"/>
+          <w:lang w:val="en-GB"/>
+        </w:rPr>
+        <w:t xml:space="preserve"> = </w:t>
+      </w:r>
+      <w:proofErr w:type="spellStart"/>
+      <w:r>
+        <w:rPr>
+          <w:rFonts w:eastAsia="Arial"/>
+          <w:lang w:val="en-GB"/>
+        </w:rPr>
+        <w:t>data_</w:t>
+      </w:r>
+      <w:proofErr w:type="gramStart"/>
+      <w:r>
+        <w:rPr>
+          <w:rFonts w:eastAsia="Arial"/>
+          <w:lang w:val="en-GB"/>
+        </w:rPr>
+        <w:t>sorted.iloc</w:t>
+      </w:r>
+      <w:proofErr w:type="spellEnd"/>
+      <w:proofErr w:type="gramEnd"/>
+      <w:r>
+        <w:rPr>
+          <w:rFonts w:eastAsia="Arial"/>
+          <w:lang w:val="en-GB"/>
+        </w:rPr>
+        <w:t>[</w:t>
+      </w:r>
+      <w:proofErr w:type="spellStart"/>
+      <w:r>
+        <w:rPr>
+          <w:rFonts w:eastAsia="Arial"/>
+          <w:lang w:val="en-GB"/>
+        </w:rPr>
+        <w:t>train_idx:valid_idx</w:t>
+      </w:r>
+      <w:proofErr w:type="spellEnd"/>
+      <w:r>
+        <w:rPr>
+          <w:rFonts w:eastAsia="Arial"/>
+          <w:lang w:val="en-GB"/>
+        </w:rPr>
+        <w:t>]['</w:t>
+      </w:r>
+      <w:proofErr w:type="spellStart"/>
+      <w:r>
+        <w:rPr>
+          <w:rFonts w:eastAsia="Arial"/>
+          <w:lang w:val="en-GB"/>
+        </w:rPr>
+        <w:t>avg_price</w:t>
+      </w:r>
+      <w:proofErr w:type="spellEnd"/>
+      <w:r>
+        <w:rPr>
+          <w:rFonts w:eastAsia="Arial"/>
+          <w:lang w:val="en-GB"/>
+        </w:rPr>
+        <w:t>']</w:t>
+      </w:r>
+    </w:p>
+    <w:p>
+      <w:pPr>
+        <w:pStyle w:val="Textprogramovhokdu"/>
+        <w:rPr>
+          <w:rFonts w:eastAsia="Arial"/>
+          <w:lang w:val="en-GB"/>
+        </w:rPr>
+      </w:pPr>
+    </w:p>
+    <w:p>
+      <w:pPr>
+        <w:pStyle w:val="Textprogramovhokdu"/>
+        <w:rPr>
+          <w:rFonts w:eastAsia="Arial"/>
+          <w:lang w:val="en-GB"/>
+        </w:rPr>
+      </w:pPr>
+      <w:r>
+        <w:rPr>
+          <w:rFonts w:eastAsia="Arial"/>
+          <w:lang w:val="en-GB"/>
+        </w:rPr>
+        <w:t># test 80 - 100 %</w:t>
+      </w:r>
+    </w:p>
+    <w:p>
+      <w:pPr>
+        <w:pStyle w:val="Textprogramovhokdu"/>
+        <w:rPr>
+          <w:rFonts w:eastAsia="Arial"/>
+          <w:lang w:val="en-GB"/>
+        </w:rPr>
+      </w:pPr>
+      <w:proofErr w:type="spellStart"/>
+      <w:r>
+        <w:rPr>
+          <w:rFonts w:eastAsia="Arial"/>
+          <w:lang w:val="en-GB"/>
+        </w:rPr>
+        <w:t>X_test</w:t>
+      </w:r>
+      <w:proofErr w:type="spellEnd"/>
+      <w:r>
+        <w:rPr>
+          <w:rFonts w:eastAsia="Arial"/>
+          <w:lang w:val="en-GB"/>
+        </w:rPr>
+        <w:t xml:space="preserve"> = data_</w:t>
+      </w:r>
+      <w:proofErr w:type="gramStart"/>
+      <w:r>
+        <w:rPr>
+          <w:rFonts w:eastAsia="Arial"/>
+          <w:lang w:val="en-GB"/>
+        </w:rPr>
+        <w:t>sorted.iloc</w:t>
+      </w:r>
+      <w:proofErr w:type="gramEnd"/>
+      <w:r>
+        <w:rPr>
+          <w:rFonts w:eastAsia="Arial"/>
+          <w:lang w:val="en-GB"/>
+        </w:rPr>
+        <w:t>[valid_idx:].drop(['avg_price','neighbourhood_cleansed','room_type','date', '</w:t>
+      </w:r>
+      <w:proofErr w:type="spellStart"/>
+      <w:r>
+        <w:rPr>
+          <w:rFonts w:eastAsia="Arial"/>
+          <w:lang w:val="en-GB"/>
+        </w:rPr>
+        <w:t>neighb_num</w:t>
+      </w:r>
+      <w:proofErr w:type="spellEnd"/>
+      <w:r>
+        <w:rPr>
+          <w:rFonts w:eastAsia="Arial"/>
+          <w:lang w:val="en-GB"/>
+        </w:rPr>
+        <w:t>'], axis=1)</w:t>
+      </w:r>
+    </w:p>
+    <w:p>
+      <w:pPr>
+        <w:pStyle w:val="Textprogramovhokdu"/>
+        <w:rPr>
+          <w:rFonts w:eastAsia="Arial"/>
+          <w:lang w:val="en-GB"/>
+        </w:rPr>
+      </w:pPr>
+      <w:proofErr w:type="spellStart"/>
+      <w:r>
+        <w:rPr>
+          <w:rFonts w:eastAsia="Arial"/>
+          <w:lang w:val="en-GB"/>
+        </w:rPr>
+        <w:t>y_test</w:t>
+      </w:r>
+      <w:proofErr w:type="spellEnd"/>
+      <w:r>
+        <w:rPr>
+          <w:rFonts w:eastAsia="Arial"/>
+          <w:lang w:val="en-GB"/>
+        </w:rPr>
+        <w:t xml:space="preserve"> = </w:t>
+      </w:r>
+      <w:proofErr w:type="spellStart"/>
+      <w:r>
+        <w:rPr>
+          <w:rFonts w:eastAsia="Arial"/>
+          <w:lang w:val="en-GB"/>
+        </w:rPr>
+        <w:t>data_</w:t>
+      </w:r>
+      <w:proofErr w:type="gramStart"/>
+      <w:r>
+        <w:rPr>
+          <w:rFonts w:eastAsia="Arial"/>
+          <w:lang w:val="en-GB"/>
+        </w:rPr>
+        <w:t>sorted.iloc</w:t>
+      </w:r>
+      <w:proofErr w:type="spellEnd"/>
+      <w:proofErr w:type="gramEnd"/>
+      <w:r>
+        <w:rPr>
+          <w:rFonts w:eastAsia="Arial"/>
+          <w:lang w:val="en-GB"/>
+        </w:rPr>
+        <w:t>[</w:t>
+      </w:r>
+      <w:proofErr w:type="spellStart"/>
+      <w:r>
+        <w:rPr>
+          <w:rFonts w:eastAsia="Arial"/>
+          <w:lang w:val="en-GB"/>
+        </w:rPr>
+        <w:t>valid_idx</w:t>
+      </w:r>
+      <w:proofErr w:type="spellEnd"/>
+      <w:r>
+        <w:rPr>
+          <w:rFonts w:eastAsia="Arial"/>
+          <w:lang w:val="en-GB"/>
+        </w:rPr>
+        <w:t>:]['</w:t>
+      </w:r>
+      <w:proofErr w:type="spellStart"/>
+      <w:r>
+        <w:rPr>
+          <w:rFonts w:eastAsia="Arial"/>
+          <w:lang w:val="en-GB"/>
+        </w:rPr>
+        <w:t>avg_price</w:t>
+      </w:r>
+      <w:proofErr w:type="spellEnd"/>
+      <w:r>
+        <w:rPr>
+          <w:rFonts w:eastAsia="Arial"/>
+          <w:lang w:val="en-GB"/>
+        </w:rPr>
+        <w:t>']</w:t>
+      </w:r>
+    </w:p>
+    <w:p>
+      <w:pPr>
+        <w:pStyle w:val="Textprogramovhokdu"/>
+        <w:rPr>
+          <w:rFonts w:eastAsia="Arial"/>
+          <w:lang w:val="en-GB"/>
+        </w:rPr>
+      </w:pPr>
+    </w:p>
+    <w:p>
+      <w:pPr>
+        <w:rPr>
+          <w:lang w:val="en-GB"/>
+        </w:rPr>
+      </w:pPr>
+    </w:p>
+    <w:p>
+      <w:pPr>
+        <w:rPr>
+          <w:lang w:val="en-GB"/>
+        </w:rPr>
+      </w:pPr>
+      <w:r>
+        <w:rPr>
+          <w:lang w:val="en-GB"/>
+        </w:rPr>
+        <w:t xml:space="preserve">To avoid overfitting the model, we split the data into training, </w:t>
+      </w:r>
+      <w:proofErr w:type="gramStart"/>
+      <w:r>
+        <w:rPr>
+          <w:lang w:val="en-GB"/>
+        </w:rPr>
+        <w:t>validation</w:t>
+      </w:r>
+      <w:proofErr w:type="gramEnd"/>
+      <w:r>
+        <w:rPr>
+          <w:lang w:val="en-GB"/>
+        </w:rPr>
+        <w:t xml:space="preserve"> and test data. Therefore, the X and Y variables </w:t>
+      </w:r>
+      <w:r>
+        <w:rPr>
+          <w:lang w:val="en-GB"/>
+        </w:rPr>
+        <w:t xml:space="preserve">were </w:t>
+      </w:r>
+      <w:r>
+        <w:rPr>
+          <w:lang w:val="en-GB"/>
+        </w:rPr>
+        <w:t>also divided into train, valid and test.</w:t>
+      </w:r>
+    </w:p>
+    <w:p>
+      <w:pPr>
+        <w:pStyle w:val="Nadpis2"/>
+        <w:rPr>
+          <w:lang w:val="en-GB"/>
+        </w:rPr>
+      </w:pPr>
+      <w:r>
+        <w:rPr>
+          <w:lang w:val="en-GB"/>
+        </w:rPr>
+        <w:t>Linear regression</w:t>
+      </w:r>
+    </w:p>
+    <w:p>
+      <w:pPr>
+        <w:rPr>
+          <w:lang w:val="en-GB"/>
+        </w:rPr>
+      </w:pPr>
+      <w:r>
+        <w:rPr>
+          <w:lang w:val="en-GB"/>
+        </w:rPr>
+        <w:t xml:space="preserve">We decided to train a linear regression model first. To train the model we used the </w:t>
+      </w:r>
+      <w:proofErr w:type="spellStart"/>
+      <w:r>
+        <w:rPr>
+          <w:lang w:val="en-GB"/>
+        </w:rPr>
+        <w:t>sklearn</w:t>
+      </w:r>
+      <w:proofErr w:type="spellEnd"/>
+      <w:r>
+        <w:rPr>
+          <w:lang w:val="en-GB"/>
+        </w:rPr>
+        <w:t xml:space="preserve"> library. The model was fit on the training data</w:t>
+      </w:r>
+      <w:r>
+        <w:rPr>
+          <w:lang w:val="en-GB"/>
+        </w:rPr>
+        <w:t xml:space="preserve">. </w:t>
+      </w:r>
+      <w:r>
+        <w:rPr>
+          <w:lang w:val="en-GB"/>
+        </w:rPr>
+        <w:t>The Python code used for the linear regression is shown below.</w:t>
+      </w:r>
+    </w:p>
+    <w:p>
+      <w:pPr>
+        <w:pStyle w:val="Textprogramovhokdu"/>
+        <w:rPr>
+          <w:lang w:val="en-GB"/>
+        </w:rPr>
+      </w:pPr>
+      <w:r>
+        <w:rPr>
+          <w:lang w:val="en-GB"/>
+        </w:rPr>
+        <w:t xml:space="preserve">from </w:t>
+      </w:r>
+      <w:proofErr w:type="spellStart"/>
+      <w:proofErr w:type="gramStart"/>
+      <w:r>
+        <w:rPr>
+          <w:lang w:val="en-GB"/>
+        </w:rPr>
+        <w:t>sklearn.metrics</w:t>
+      </w:r>
+      <w:proofErr w:type="spellEnd"/>
+      <w:proofErr w:type="gramEnd"/>
+      <w:r>
+        <w:rPr>
+          <w:lang w:val="en-GB"/>
+        </w:rPr>
+        <w:t xml:space="preserve"> import </w:t>
+      </w:r>
+      <w:proofErr w:type="spellStart"/>
+      <w:r>
+        <w:rPr>
+          <w:lang w:val="en-GB"/>
+        </w:rPr>
+        <w:t>mean_squared_error</w:t>
+      </w:r>
+      <w:proofErr w:type="spellEnd"/>
+    </w:p>
+    <w:p>
+      <w:pPr>
+        <w:pStyle w:val="Textprogramovhokdu"/>
+        <w:rPr>
+          <w:lang w:val="en-GB"/>
+        </w:rPr>
+      </w:pPr>
+      <w:r>
+        <w:rPr>
+          <w:lang w:val="en-GB"/>
+        </w:rPr>
+        <w:t xml:space="preserve">from </w:t>
+      </w:r>
+      <w:proofErr w:type="spellStart"/>
+      <w:proofErr w:type="gramStart"/>
+      <w:r>
+        <w:rPr>
+          <w:lang w:val="en-GB"/>
+        </w:rPr>
+        <w:t>sklearn.linear</w:t>
+      </w:r>
+      <w:proofErr w:type="gramEnd"/>
+      <w:r>
+        <w:rPr>
+          <w:lang w:val="en-GB"/>
+        </w:rPr>
+        <w:t>_model</w:t>
+      </w:r>
+      <w:proofErr w:type="spellEnd"/>
+      <w:r>
+        <w:rPr>
+          <w:lang w:val="en-GB"/>
+        </w:rPr>
+        <w:t xml:space="preserve"> import </w:t>
+      </w:r>
+      <w:proofErr w:type="spellStart"/>
+      <w:r>
+        <w:rPr>
+          <w:lang w:val="en-GB"/>
+        </w:rPr>
+        <w:t>LinearRegression</w:t>
+      </w:r>
+      <w:proofErr w:type="spellEnd"/>
+    </w:p>
+    <w:p>
+      <w:pPr>
+        <w:pStyle w:val="Textprogramovhokdu"/>
+        <w:rPr>
+          <w:lang w:val="en-GB"/>
+        </w:rPr>
+      </w:pPr>
+      <w:r>
+        <w:rPr>
+          <w:lang w:val="en-GB"/>
+        </w:rPr>
+        <w:t xml:space="preserve">import </w:t>
+      </w:r>
+      <w:proofErr w:type="gramStart"/>
+      <w:r>
+        <w:rPr>
+          <w:lang w:val="en-GB"/>
+        </w:rPr>
+        <w:t>pickle</w:t>
+      </w:r>
+      <w:proofErr w:type="gramEnd"/>
+    </w:p>
+    <w:p>
+      <w:pPr>
+        <w:pStyle w:val="Textprogramovhokdu"/>
+        <w:rPr>
+          <w:lang w:val="en-GB"/>
+        </w:rPr>
+      </w:pPr>
+    </w:p>
+    <w:p>
+      <w:pPr>
+        <w:pStyle w:val="Textprogramovhokdu"/>
+        <w:rPr>
+          <w:lang w:val="en-GB"/>
+        </w:rPr>
+      </w:pPr>
+    </w:p>
+    <w:p>
+      <w:pPr>
+        <w:pStyle w:val="Textprogramovhokdu"/>
+        <w:rPr>
+          <w:lang w:val="en-GB"/>
+        </w:rPr>
+      </w:pPr>
+      <w:r>
+        <w:rPr>
+          <w:lang w:val="en-GB"/>
+        </w:rPr>
+        <w:t xml:space="preserve"># Fit model to train dataset </w:t>
+      </w:r>
+    </w:p>
+    <w:p>
+      <w:pPr>
+        <w:pStyle w:val="Textprogramovhokdu"/>
+        <w:rPr>
+          <w:lang w:val="en-GB"/>
+        </w:rPr>
+      </w:pPr>
+      <w:r>
+        <w:rPr>
+          <w:lang w:val="en-GB"/>
+        </w:rPr>
+        <w:t xml:space="preserve">model = </w:t>
+      </w:r>
+      <w:proofErr w:type="spellStart"/>
+      <w:proofErr w:type="gramStart"/>
+      <w:r>
+        <w:rPr>
+          <w:lang w:val="en-GB"/>
+        </w:rPr>
+        <w:t>LinearRegression</w:t>
+      </w:r>
+      <w:proofErr w:type="spellEnd"/>
+      <w:r>
+        <w:rPr>
+          <w:lang w:val="en-GB"/>
+        </w:rPr>
+        <w:t>(</w:t>
+      </w:r>
+      <w:proofErr w:type="gramEnd"/>
+      <w:r>
+        <w:rPr>
+          <w:lang w:val="en-GB"/>
+        </w:rPr>
+        <w:t>)</w:t>
+      </w:r>
+    </w:p>
+    <w:p>
+      <w:pPr>
+        <w:pStyle w:val="Textprogramovhokdu"/>
+        <w:rPr>
+          <w:lang w:val="en-GB"/>
+        </w:rPr>
+      </w:pPr>
+      <w:proofErr w:type="spellStart"/>
+      <w:proofErr w:type="gramStart"/>
+      <w:r>
+        <w:rPr>
+          <w:lang w:val="en-GB"/>
+        </w:rPr>
+        <w:t>model.fit</w:t>
+      </w:r>
+      <w:proofErr w:type="spellEnd"/>
+      <w:r>
+        <w:rPr>
+          <w:lang w:val="en-GB"/>
+        </w:rPr>
+        <w:t>(</w:t>
+      </w:r>
+      <w:proofErr w:type="spellStart"/>
+      <w:proofErr w:type="gramEnd"/>
+      <w:r>
+        <w:rPr>
+          <w:lang w:val="en-GB"/>
+        </w:rPr>
+        <w:t>X_train</w:t>
+      </w:r>
+      <w:proofErr w:type="spellEnd"/>
+      <w:r>
+        <w:rPr>
+          <w:lang w:val="en-GB"/>
+        </w:rPr>
+        <w:t xml:space="preserve">, </w:t>
+      </w:r>
+      <w:proofErr w:type="spellStart"/>
+      <w:r>
+        <w:rPr>
+          <w:lang w:val="en-GB"/>
+        </w:rPr>
+        <w:t>y_train</w:t>
+      </w:r>
+      <w:proofErr w:type="spellEnd"/>
+      <w:r>
+        <w:rPr>
+          <w:lang w:val="en-GB"/>
+        </w:rPr>
+        <w:t>)</w:t>
+      </w:r>
+    </w:p>
+    <w:p>
+      <w:pPr>
+        <w:pStyle w:val="Textprogramovhokdu"/>
+        <w:rPr>
+          <w:lang w:val="en-GB"/>
+        </w:rPr>
+      </w:pPr>
+      <w:r>
+        <w:rPr>
+          <w:lang w:val="en-GB"/>
+        </w:rPr>
+        <w:t xml:space="preserve">. </w:t>
+      </w:r>
+    </w:p>
+    <w:p>
+      <w:pPr>
+        <w:pStyle w:val="Textprogramovhokdu"/>
+        <w:rPr>
+          <w:lang w:val="en-GB"/>
+        </w:rPr>
+      </w:pPr>
+      <w:r>
+        <w:rPr>
+          <w:lang w:val="en-GB"/>
+        </w:rPr>
+        <w:t># Predict the test set labels '</w:t>
+      </w:r>
+      <w:proofErr w:type="spellStart"/>
+      <w:r>
+        <w:rPr>
+          <w:lang w:val="en-GB"/>
+        </w:rPr>
+        <w:t>y_pred</w:t>
+      </w:r>
+      <w:proofErr w:type="spellEnd"/>
+      <w:r>
+        <w:rPr>
+          <w:lang w:val="en-GB"/>
+        </w:rPr>
+        <w:t>'</w:t>
+      </w:r>
+    </w:p>
+    <w:p>
+      <w:pPr>
+        <w:pStyle w:val="Textprogramovhokdu"/>
+        <w:rPr>
+          <w:lang w:val="en-GB"/>
+        </w:rPr>
+      </w:pPr>
+      <w:proofErr w:type="spellStart"/>
+      <w:r>
+        <w:rPr>
+          <w:lang w:val="en-GB"/>
+        </w:rPr>
+        <w:t>y_pred</w:t>
+      </w:r>
+      <w:proofErr w:type="spellEnd"/>
+      <w:r>
+        <w:rPr>
+          <w:lang w:val="en-GB"/>
+        </w:rPr>
+        <w:t xml:space="preserve"> = </w:t>
+      </w:r>
+      <w:proofErr w:type="spellStart"/>
+      <w:proofErr w:type="gramStart"/>
+      <w:r>
+        <w:rPr>
+          <w:lang w:val="en-GB"/>
+        </w:rPr>
+        <w:t>model.predict</w:t>
+      </w:r>
+      <w:proofErr w:type="spellEnd"/>
+      <w:proofErr w:type="gramEnd"/>
+      <w:r>
+        <w:rPr>
+          <w:lang w:val="en-GB"/>
+        </w:rPr>
+        <w:t>(</w:t>
+      </w:r>
+      <w:proofErr w:type="spellStart"/>
+      <w:r>
+        <w:rPr>
+          <w:lang w:val="en-GB"/>
+        </w:rPr>
+        <w:t>X_valid</w:t>
+      </w:r>
+      <w:proofErr w:type="spellEnd"/>
+      <w:r>
+        <w:rPr>
+          <w:lang w:val="en-GB"/>
+        </w:rPr>
+        <w:t>)</w:t>
+      </w:r>
+    </w:p>
+    <w:p>
+      <w:pPr>
+        <w:pStyle w:val="Textprogramovhokdu"/>
+        <w:rPr>
+          <w:lang w:val="en-GB"/>
+        </w:rPr>
+      </w:pPr>
+    </w:p>
+    <w:p>
+      <w:pPr>
+        <w:pStyle w:val="Textprogramovhokdu"/>
+        <w:rPr>
+          <w:lang w:val="en-GB"/>
+        </w:rPr>
+      </w:pPr>
+      <w:r>
+        <w:rPr>
+          <w:lang w:val="en-GB"/>
+        </w:rPr>
+        <w:t># Evaluate model on validation dataset</w:t>
+      </w:r>
+    </w:p>
+    <w:p>
+      <w:pPr>
+        <w:pStyle w:val="Textprogramovhokdu"/>
+        <w:rPr>
+          <w:lang w:val="en-GB"/>
+        </w:rPr>
+      </w:pPr>
+      <w:proofErr w:type="spellStart"/>
+      <w:r>
+        <w:rPr>
+          <w:lang w:val="en-GB"/>
+        </w:rPr>
+        <w:t>mse</w:t>
+      </w:r>
+      <w:proofErr w:type="spellEnd"/>
+      <w:r>
+        <w:rPr>
+          <w:lang w:val="en-GB"/>
+        </w:rPr>
+        <w:t xml:space="preserve"> = </w:t>
+      </w:r>
+      <w:proofErr w:type="spellStart"/>
+      <w:r>
+        <w:rPr>
+          <w:lang w:val="en-GB"/>
+        </w:rPr>
+        <w:t>mean_squared_</w:t>
+      </w:r>
+      <w:proofErr w:type="gramStart"/>
+      <w:r>
+        <w:rPr>
+          <w:lang w:val="en-GB"/>
+        </w:rPr>
+        <w:t>error</w:t>
+      </w:r>
+      <w:proofErr w:type="spellEnd"/>
+      <w:r>
+        <w:rPr>
+          <w:lang w:val="en-GB"/>
+        </w:rPr>
+        <w:t>(</w:t>
+      </w:r>
+      <w:proofErr w:type="spellStart"/>
+      <w:proofErr w:type="gramEnd"/>
+      <w:r>
+        <w:rPr>
+          <w:lang w:val="en-GB"/>
+        </w:rPr>
+        <w:t>y_valid</w:t>
+      </w:r>
+      <w:proofErr w:type="spellEnd"/>
+      <w:r>
+        <w:rPr>
+          <w:lang w:val="en-GB"/>
+        </w:rPr>
+        <w:t xml:space="preserve">, </w:t>
+      </w:r>
+      <w:proofErr w:type="spellStart"/>
+      <w:r>
+        <w:rPr>
+          <w:lang w:val="en-GB"/>
+        </w:rPr>
+        <w:t>y_pred</w:t>
+      </w:r>
+      <w:proofErr w:type="spellEnd"/>
+      <w:r>
+        <w:rPr>
+          <w:lang w:val="en-GB"/>
+        </w:rPr>
+        <w:t>)</w:t>
+      </w:r>
+    </w:p>
+    <w:p>
+      <w:pPr>
+        <w:pStyle w:val="Textprogramovhokdu"/>
+        <w:rPr>
+          <w:lang w:val="en-GB"/>
+        </w:rPr>
+      </w:pPr>
+      <w:proofErr w:type="spellStart"/>
+      <w:r>
+        <w:rPr>
+          <w:lang w:val="en-GB"/>
+        </w:rPr>
+        <w:t>rmse_LR</w:t>
+      </w:r>
+      <w:proofErr w:type="spellEnd"/>
+      <w:r>
+        <w:rPr>
+          <w:lang w:val="en-GB"/>
+        </w:rPr>
+        <w:t xml:space="preserve"> = </w:t>
+      </w:r>
+      <w:proofErr w:type="spellStart"/>
+      <w:r>
+        <w:rPr>
+          <w:lang w:val="en-GB"/>
+        </w:rPr>
+        <w:t>mse</w:t>
+      </w:r>
+      <w:proofErr w:type="spellEnd"/>
+      <w:r>
+        <w:rPr>
+          <w:lang w:val="en-GB"/>
+        </w:rPr>
+        <w:t>**(1/2)</w:t>
+      </w:r>
+    </w:p>
+    <w:p>
+      <w:pPr>
+        <w:pStyle w:val="Textprogramovhokdu"/>
+        <w:rPr>
+          <w:lang w:val="en-GB"/>
+        </w:rPr>
+      </w:pPr>
+    </w:p>
+    <w:p>
+      <w:pPr>
+        <w:pStyle w:val="Textprogramovhokdu"/>
+        <w:rPr>
+          <w:lang w:val="en-GB"/>
+        </w:rPr>
+      </w:pPr>
+      <w:r>
+        <w:rPr>
+          <w:lang w:val="en-GB"/>
+        </w:rPr>
+        <w:t># Print the results</w:t>
+      </w:r>
+    </w:p>
+    <w:p>
+      <w:pPr>
+        <w:pStyle w:val="Textprogramovhokdu"/>
+        <w:rPr>
+          <w:lang w:val="en-GB"/>
+        </w:rPr>
+      </w:pPr>
+      <w:proofErr w:type="gramStart"/>
+      <w:r>
+        <w:rPr>
+          <w:lang w:val="en-GB"/>
+        </w:rPr>
+        <w:t>print(</w:t>
+      </w:r>
+      <w:proofErr w:type="gramEnd"/>
+      <w:r>
+        <w:rPr>
+          <w:lang w:val="en-GB"/>
+        </w:rPr>
+        <w:t xml:space="preserve">"Intercept:", </w:t>
+      </w:r>
+      <w:proofErr w:type="spellStart"/>
+      <w:r>
+        <w:rPr>
+          <w:lang w:val="en-GB"/>
+        </w:rPr>
+        <w:t>model.intercept</w:t>
+      </w:r>
+      <w:proofErr w:type="spellEnd"/>
+      <w:r>
+        <w:rPr>
+          <w:lang w:val="en-GB"/>
+        </w:rPr>
+        <w:t>_ )</w:t>
+      </w:r>
+    </w:p>
+    <w:p>
+      <w:pPr>
+        <w:pStyle w:val="Textprogramovhokdu"/>
+        <w:rPr>
+          <w:lang w:val="en-GB"/>
+        </w:rPr>
+      </w:pPr>
+      <w:proofErr w:type="gramStart"/>
+      <w:r>
+        <w:rPr>
+          <w:lang w:val="en-GB"/>
+        </w:rPr>
+        <w:t>print(</w:t>
+      </w:r>
+      <w:proofErr w:type="gramEnd"/>
+      <w:r>
+        <w:rPr>
+          <w:lang w:val="en-GB"/>
+        </w:rPr>
+        <w:t xml:space="preserve">"Coefficients:", </w:t>
+      </w:r>
+      <w:proofErr w:type="spellStart"/>
+      <w:r>
+        <w:rPr>
+          <w:lang w:val="en-GB"/>
+        </w:rPr>
+        <w:t>model.coef</w:t>
+      </w:r>
+      <w:proofErr w:type="spellEnd"/>
+      <w:r>
+        <w:rPr>
+          <w:lang w:val="en-GB"/>
+        </w:rPr>
+        <w:t>_)</w:t>
+      </w:r>
+    </w:p>
+    <w:p>
+      <w:pPr>
+        <w:pStyle w:val="Textprogramovhokdu"/>
+        <w:rPr>
+          <w:lang w:val="en-GB"/>
+        </w:rPr>
+      </w:pPr>
+      <w:proofErr w:type="gramStart"/>
+      <w:r>
+        <w:rPr>
+          <w:lang w:val="en-GB"/>
+        </w:rPr>
+        <w:t>print(</w:t>
+      </w:r>
+      <w:proofErr w:type="gramEnd"/>
+      <w:r>
+        <w:rPr>
+          <w:lang w:val="en-GB"/>
+        </w:rPr>
+        <w:t xml:space="preserve">"Mean Squared Error:", </w:t>
+      </w:r>
+      <w:proofErr w:type="spellStart"/>
+      <w:r>
+        <w:rPr>
+          <w:lang w:val="en-GB"/>
+        </w:rPr>
+        <w:t>mse</w:t>
+      </w:r>
+      <w:proofErr w:type="spellEnd"/>
+      <w:r>
+        <w:rPr>
+          <w:lang w:val="en-GB"/>
+        </w:rPr>
+        <w:t xml:space="preserve">)  </w:t>
+      </w:r>
+    </w:p>
+    <w:p>
+      <w:pPr>
+        <w:pStyle w:val="Textprogramovhokdu"/>
+        <w:rPr>
+          <w:lang w:val="en-GB"/>
+        </w:rPr>
+      </w:pPr>
+      <w:proofErr w:type="gramStart"/>
+      <w:r>
+        <w:rPr>
+          <w:lang w:val="en-GB"/>
+        </w:rPr>
+        <w:t>print(</w:t>
+      </w:r>
+      <w:proofErr w:type="gramEnd"/>
+      <w:r>
+        <w:rPr>
+          <w:lang w:val="en-GB"/>
+        </w:rPr>
+        <w:t>"Root Mean Squared Error:",</w:t>
+      </w:r>
+      <w:proofErr w:type="spellStart"/>
+      <w:r>
+        <w:rPr>
+          <w:lang w:val="en-GB"/>
+        </w:rPr>
+        <w:t>rmse_LR</w:t>
+      </w:r>
+      <w:proofErr w:type="spellEnd"/>
+      <w:r>
+        <w:rPr>
+          <w:lang w:val="en-GB"/>
+        </w:rPr>
+        <w:t>)</w:t>
+      </w:r>
+    </w:p>
+    <w:p>
+      <w:pPr>
+        <w:pStyle w:val="Nadpis2"/>
+        <w:rPr>
+          <w:lang w:val="en-GB"/>
+        </w:rPr>
+      </w:pPr>
+      <w:r>
+        <w:rPr>
+          <w:lang w:val="en-GB"/>
+        </w:rPr>
+        <w:lastRenderedPageBreak/>
+        <w:t xml:space="preserve">Lasso </w:t>
+      </w:r>
+      <w:proofErr w:type="gramStart"/>
+      <w:r>
+        <w:rPr>
+          <w:lang w:val="en-GB"/>
+        </w:rPr>
+        <w:t>regression</w:t>
+      </w:r>
+      <w:proofErr w:type="gramEnd"/>
+    </w:p>
+    <w:p>
+      <w:pPr>
+        <w:rPr>
+          <w:lang w:val="en-GB"/>
+        </w:rPr>
+      </w:pPr>
+      <w:r>
+        <w:rPr>
+          <w:lang w:val="en-GB"/>
+        </w:rPr>
+        <w:t xml:space="preserve">Second, we trained a lasso regression model, where we hoped that the regularization parameter alpha would reduce the number of coefficients and lead to better results. We tried many different alpha parameters, but in the end, parameter </w:t>
+      </w:r>
+      <w:r>
+        <w:rPr>
+          <w:lang w:val="en-GB"/>
+        </w:rPr>
+        <w:t>1</w:t>
+      </w:r>
+      <w:r>
+        <w:rPr>
+          <w:lang w:val="en-GB"/>
+        </w:rPr>
+        <w:t xml:space="preserve"> worked best, which led to a lasso regression result that was slightly better than the ordinary linear regression result. In the following lines you can see the code that was used to fit the model.</w:t>
+      </w:r>
+    </w:p>
+    <w:p>
+      <w:pPr>
+        <w:pStyle w:val="Textprogramovhokdu"/>
+        <w:rPr>
+          <w:rFonts w:asciiTheme="minorHAnsi" w:eastAsiaTheme="minorHAnsi" w:hAnsiTheme="minorHAnsi" w:cstheme="minorBidi"/>
+          <w:w w:val="100"/>
+          <w:szCs w:val="22"/>
+          <w:lang w:val="en-GB" w:eastAsia="en-US"/>
+          <w14:numForm w14:val="lining"/>
+        </w:rPr>
+      </w:pPr>
+    </w:p>
+    <w:p>
+      <w:pPr>
+        <w:pStyle w:val="Textprogramovhokdu"/>
+        <w:rPr>
+          <w:lang w:val="en-GB"/>
+        </w:rPr>
+      </w:pPr>
+      <w:r>
+        <w:rPr>
+          <w:lang w:val="en-GB"/>
+        </w:rPr>
+        <w:t xml:space="preserve">from </w:t>
+      </w:r>
+      <w:proofErr w:type="spellStart"/>
+      <w:proofErr w:type="gramStart"/>
+      <w:r>
+        <w:rPr>
+          <w:lang w:val="en-GB"/>
+        </w:rPr>
+        <w:t>sklearn.linear</w:t>
+      </w:r>
+      <w:proofErr w:type="gramEnd"/>
+      <w:r>
+        <w:rPr>
+          <w:lang w:val="en-GB"/>
+        </w:rPr>
+        <w:t>_model</w:t>
+      </w:r>
+      <w:proofErr w:type="spellEnd"/>
+      <w:r>
+        <w:rPr>
+          <w:lang w:val="en-GB"/>
+        </w:rPr>
+        <w:t xml:space="preserve"> import Lasso</w:t>
+      </w:r>
+    </w:p>
+    <w:p>
+      <w:pPr>
+        <w:pStyle w:val="Textprogramovhokdu"/>
+        <w:rPr>
+          <w:lang w:val="en-GB"/>
+        </w:rPr>
+      </w:pPr>
+      <w:r>
+        <w:rPr>
+          <w:lang w:val="en-GB"/>
+        </w:rPr>
+        <w:t xml:space="preserve">import </w:t>
+      </w:r>
+      <w:proofErr w:type="gramStart"/>
+      <w:r>
+        <w:rPr>
+          <w:lang w:val="en-GB"/>
+        </w:rPr>
+        <w:t>pickle</w:t>
+      </w:r>
+      <w:proofErr w:type="gramEnd"/>
+    </w:p>
+    <w:p>
+      <w:pPr>
+        <w:pStyle w:val="Textprogramovhokdu"/>
+        <w:rPr>
+          <w:lang w:val="en-GB"/>
+        </w:rPr>
+      </w:pPr>
+    </w:p>
+    <w:p>
+      <w:pPr>
+        <w:pStyle w:val="Textprogramovhokdu"/>
+        <w:rPr>
+          <w:lang w:val="en-GB"/>
+        </w:rPr>
+      </w:pPr>
+    </w:p>
+    <w:p>
+      <w:pPr>
+        <w:pStyle w:val="Textprogramovhokdu"/>
+        <w:rPr>
+          <w:lang w:val="en-GB"/>
+        </w:rPr>
+      </w:pPr>
+      <w:r>
+        <w:rPr>
+          <w:lang w:val="en-GB"/>
+        </w:rPr>
+        <w:t># Set alpha parameter and initialize lasso regression model</w:t>
+      </w:r>
+    </w:p>
+    <w:p>
+      <w:pPr>
+        <w:pStyle w:val="Textprogramovhokdu"/>
+        <w:rPr>
+          <w:lang w:val="en-GB"/>
+        </w:rPr>
+      </w:pPr>
+      <w:r>
+        <w:rPr>
+          <w:lang w:val="en-GB"/>
+        </w:rPr>
+        <w:t xml:space="preserve">alpha = 1  </w:t>
+      </w:r>
+    </w:p>
+    <w:p>
+      <w:pPr>
+        <w:pStyle w:val="Textprogramovhokdu"/>
+        <w:rPr>
+          <w:lang w:val="en-GB"/>
+        </w:rPr>
+      </w:pPr>
+      <w:r>
+        <w:rPr>
+          <w:lang w:val="en-GB"/>
+        </w:rPr>
+        <w:t>lasso = Lasso(alpha=alpha)</w:t>
+      </w:r>
+    </w:p>
+    <w:p>
+      <w:pPr>
+        <w:pStyle w:val="Textprogramovhokdu"/>
+        <w:rPr>
+          <w:lang w:val="en-GB"/>
+        </w:rPr>
+      </w:pPr>
+    </w:p>
+    <w:p>
+      <w:pPr>
+        <w:pStyle w:val="Textprogramovhokdu"/>
+        <w:rPr>
+          <w:lang w:val="en-GB"/>
+        </w:rPr>
+      </w:pPr>
+      <w:r>
+        <w:rPr>
+          <w:lang w:val="en-GB"/>
+        </w:rPr>
+        <w:t># Fit model to train dataset</w:t>
+      </w:r>
+    </w:p>
+    <w:p>
+      <w:pPr>
+        <w:pStyle w:val="Textprogramovhokdu"/>
+        <w:rPr>
+          <w:lang w:val="en-GB"/>
+        </w:rPr>
+      </w:pPr>
+      <w:proofErr w:type="spellStart"/>
+      <w:proofErr w:type="gramStart"/>
+      <w:r>
+        <w:rPr>
+          <w:lang w:val="en-GB"/>
+        </w:rPr>
+        <w:t>lasso.fit</w:t>
+      </w:r>
+      <w:proofErr w:type="spellEnd"/>
+      <w:r>
+        <w:rPr>
+          <w:lang w:val="en-GB"/>
+        </w:rPr>
+        <w:t>(</w:t>
+      </w:r>
+      <w:proofErr w:type="spellStart"/>
+      <w:proofErr w:type="gramEnd"/>
+      <w:r>
+        <w:rPr>
+          <w:lang w:val="en-GB"/>
+        </w:rPr>
+        <w:t>X_train</w:t>
+      </w:r>
+      <w:proofErr w:type="spellEnd"/>
+      <w:r>
+        <w:rPr>
+          <w:lang w:val="en-GB"/>
+        </w:rPr>
+        <w:t xml:space="preserve">, </w:t>
+      </w:r>
+      <w:proofErr w:type="spellStart"/>
+      <w:r>
+        <w:rPr>
+          <w:lang w:val="en-GB"/>
+        </w:rPr>
+        <w:t>y_train</w:t>
+      </w:r>
+      <w:proofErr w:type="spellEnd"/>
+      <w:r>
+        <w:rPr>
+          <w:lang w:val="en-GB"/>
+        </w:rPr>
+        <w:t>)</w:t>
+      </w:r>
+    </w:p>
+    <w:p>
+      <w:pPr>
+        <w:pStyle w:val="Textprogramovhokdu"/>
+        <w:rPr>
+          <w:lang w:val="en-GB"/>
+        </w:rPr>
+      </w:pPr>
+    </w:p>
+    <w:p>
+      <w:pPr>
+        <w:pStyle w:val="Textprogramovhokdu"/>
+        <w:rPr>
+          <w:lang w:val="en-GB"/>
+        </w:rPr>
+      </w:pPr>
+      <w:r>
+        <w:rPr>
+          <w:lang w:val="en-GB"/>
+        </w:rPr>
+        <w:t># Predict the test set labels '</w:t>
+      </w:r>
+      <w:proofErr w:type="spellStart"/>
+      <w:r>
+        <w:rPr>
+          <w:lang w:val="en-GB"/>
+        </w:rPr>
+        <w:t>y_pred</w:t>
+      </w:r>
+      <w:proofErr w:type="spellEnd"/>
+      <w:r>
+        <w:rPr>
+          <w:lang w:val="en-GB"/>
+        </w:rPr>
+        <w:t>'</w:t>
+      </w:r>
+    </w:p>
+    <w:p>
+      <w:pPr>
+        <w:pStyle w:val="Textprogramovhokdu"/>
+        <w:rPr>
+          <w:lang w:val="en-GB"/>
+        </w:rPr>
+      </w:pPr>
+      <w:proofErr w:type="spellStart"/>
+      <w:r>
+        <w:rPr>
+          <w:lang w:val="en-GB"/>
+        </w:rPr>
+        <w:t>y_pred_LAR</w:t>
+      </w:r>
+      <w:proofErr w:type="spellEnd"/>
+      <w:r>
+        <w:rPr>
+          <w:lang w:val="en-GB"/>
+        </w:rPr>
+        <w:t xml:space="preserve"> = </w:t>
+      </w:r>
+      <w:proofErr w:type="spellStart"/>
+      <w:proofErr w:type="gramStart"/>
+      <w:r>
+        <w:rPr>
+          <w:lang w:val="en-GB"/>
+        </w:rPr>
+        <w:t>lasso.predict</w:t>
+      </w:r>
+      <w:proofErr w:type="spellEnd"/>
+      <w:proofErr w:type="gramEnd"/>
+      <w:r>
+        <w:rPr>
+          <w:lang w:val="en-GB"/>
+        </w:rPr>
+        <w:t>(</w:t>
+      </w:r>
+      <w:proofErr w:type="spellStart"/>
+      <w:r>
+        <w:rPr>
+          <w:lang w:val="en-GB"/>
+        </w:rPr>
+        <w:t>X_valid</w:t>
+      </w:r>
+      <w:proofErr w:type="spellEnd"/>
+      <w:r>
+        <w:rPr>
+          <w:lang w:val="en-GB"/>
+        </w:rPr>
+        <w:t>)</w:t>
+      </w:r>
+    </w:p>
+    <w:p>
+      <w:pPr>
+        <w:pStyle w:val="Textprogramovhokdu"/>
+        <w:rPr>
+          <w:lang w:val="en-GB"/>
+        </w:rPr>
+      </w:pPr>
+    </w:p>
+    <w:p>
+      <w:pPr>
+        <w:pStyle w:val="Textprogramovhokdu"/>
+        <w:rPr>
+          <w:lang w:val="en-GB"/>
+        </w:rPr>
+      </w:pPr>
+      <w:r>
+        <w:rPr>
+          <w:lang w:val="en-GB"/>
+        </w:rPr>
+        <w:t># Evaluating the model on validation dataset</w:t>
+      </w:r>
+    </w:p>
+    <w:p>
+      <w:pPr>
+        <w:pStyle w:val="Textprogramovhokdu"/>
+        <w:rPr>
+          <w:lang w:val="en-GB"/>
+        </w:rPr>
+      </w:pPr>
+      <w:proofErr w:type="spellStart"/>
+      <w:r>
+        <w:rPr>
+          <w:lang w:val="en-GB"/>
+        </w:rPr>
+        <w:t>mse</w:t>
+      </w:r>
+      <w:proofErr w:type="spellEnd"/>
+      <w:r>
+        <w:rPr>
+          <w:lang w:val="en-GB"/>
+        </w:rPr>
+        <w:t xml:space="preserve"> = </w:t>
+      </w:r>
+      <w:proofErr w:type="spellStart"/>
+      <w:r>
+        <w:rPr>
+          <w:lang w:val="en-GB"/>
+        </w:rPr>
+        <w:t>mean_squared_</w:t>
+      </w:r>
+      <w:proofErr w:type="gramStart"/>
+      <w:r>
+        <w:rPr>
+          <w:lang w:val="en-GB"/>
+        </w:rPr>
+        <w:t>error</w:t>
+      </w:r>
+      <w:proofErr w:type="spellEnd"/>
+      <w:r>
+        <w:rPr>
+          <w:lang w:val="en-GB"/>
+        </w:rPr>
+        <w:t>(</w:t>
+      </w:r>
+      <w:proofErr w:type="spellStart"/>
+      <w:proofErr w:type="gramEnd"/>
+      <w:r>
+        <w:rPr>
+          <w:lang w:val="en-GB"/>
+        </w:rPr>
+        <w:t>y_valid</w:t>
+      </w:r>
+      <w:proofErr w:type="spellEnd"/>
+      <w:r>
+        <w:rPr>
+          <w:lang w:val="en-GB"/>
+        </w:rPr>
+        <w:t xml:space="preserve">, </w:t>
+      </w:r>
+      <w:proofErr w:type="spellStart"/>
+      <w:r>
+        <w:rPr>
+          <w:lang w:val="en-GB"/>
+        </w:rPr>
+        <w:t>y_pred_LAR</w:t>
+      </w:r>
+      <w:proofErr w:type="spellEnd"/>
+      <w:r>
+        <w:rPr>
+          <w:lang w:val="en-GB"/>
+        </w:rPr>
+        <w:t>)</w:t>
+      </w:r>
+    </w:p>
+    <w:p>
+      <w:pPr>
+        <w:pStyle w:val="Textprogramovhokdu"/>
+        <w:rPr>
+          <w:lang w:val="en-GB"/>
+        </w:rPr>
+      </w:pPr>
+      <w:proofErr w:type="spellStart"/>
+      <w:r>
+        <w:rPr>
+          <w:lang w:val="en-GB"/>
+        </w:rPr>
+        <w:t>rmse_LAR</w:t>
+      </w:r>
+      <w:proofErr w:type="spellEnd"/>
+      <w:r>
+        <w:rPr>
+          <w:lang w:val="en-GB"/>
+        </w:rPr>
+        <w:t xml:space="preserve"> = </w:t>
+      </w:r>
+      <w:proofErr w:type="spellStart"/>
+      <w:r>
+        <w:rPr>
+          <w:lang w:val="en-GB"/>
+        </w:rPr>
+        <w:t>mse</w:t>
+      </w:r>
+      <w:proofErr w:type="spellEnd"/>
+      <w:r>
+        <w:rPr>
+          <w:lang w:val="en-GB"/>
+        </w:rPr>
+        <w:t>**(1/2)</w:t>
+      </w:r>
+    </w:p>
+    <w:p>
+      <w:pPr>
+        <w:pStyle w:val="Textprogramovhokdu"/>
+        <w:rPr>
+          <w:lang w:val="en-GB"/>
+        </w:rPr>
+      </w:pPr>
+    </w:p>
+    <w:p>
+      <w:pPr>
+        <w:pStyle w:val="Textprogramovhokdu"/>
+        <w:rPr>
+          <w:lang w:val="en-GB"/>
+        </w:rPr>
+      </w:pPr>
+    </w:p>
+    <w:p>
+      <w:pPr>
+        <w:pStyle w:val="Textprogramovhokdu"/>
+        <w:rPr>
+          <w:lang w:val="en-GB"/>
+        </w:rPr>
+      </w:pPr>
+      <w:r>
+        <w:rPr>
+          <w:lang w:val="en-GB"/>
+        </w:rPr>
+        <w:t># Print the results</w:t>
+      </w:r>
+    </w:p>
+    <w:p>
+      <w:pPr>
+        <w:pStyle w:val="Textprogramovhokdu"/>
+        <w:rPr>
+          <w:lang w:val="en-GB"/>
+        </w:rPr>
+      </w:pPr>
+      <w:proofErr w:type="gramStart"/>
+      <w:r>
+        <w:rPr>
+          <w:lang w:val="en-GB"/>
+        </w:rPr>
+        <w:t>print(</w:t>
+      </w:r>
+      <w:proofErr w:type="gramEnd"/>
+      <w:r>
+        <w:rPr>
+          <w:lang w:val="en-GB"/>
+        </w:rPr>
+        <w:t xml:space="preserve">"Intercept:", </w:t>
+      </w:r>
+      <w:proofErr w:type="spellStart"/>
+      <w:r>
+        <w:rPr>
+          <w:lang w:val="en-GB"/>
+        </w:rPr>
+        <w:t>lasso.intercept</w:t>
+      </w:r>
+      <w:proofErr w:type="spellEnd"/>
+      <w:r>
+        <w:rPr>
+          <w:lang w:val="en-GB"/>
+        </w:rPr>
+        <w:t>_)</w:t>
+      </w:r>
+    </w:p>
+    <w:p>
+      <w:pPr>
+        <w:pStyle w:val="Textprogramovhokdu"/>
+        <w:rPr>
+          <w:lang w:val="en-GB"/>
+        </w:rPr>
+      </w:pPr>
+      <w:proofErr w:type="gramStart"/>
+      <w:r>
+        <w:rPr>
+          <w:lang w:val="en-GB"/>
+        </w:rPr>
+        <w:t>print(</w:t>
+      </w:r>
+      <w:proofErr w:type="gramEnd"/>
+      <w:r>
+        <w:rPr>
+          <w:lang w:val="en-GB"/>
+        </w:rPr>
+        <w:t xml:space="preserve">"Coefficients:", </w:t>
+      </w:r>
+      <w:proofErr w:type="spellStart"/>
+      <w:r>
+        <w:rPr>
+          <w:lang w:val="en-GB"/>
+        </w:rPr>
+        <w:t>lasso.coef</w:t>
+      </w:r>
+      <w:proofErr w:type="spellEnd"/>
+      <w:r>
+        <w:rPr>
+          <w:lang w:val="en-GB"/>
+        </w:rPr>
+        <w:t>_)</w:t>
+      </w:r>
+    </w:p>
+    <w:p>
+      <w:pPr>
+        <w:pStyle w:val="Textprogramovhokdu"/>
+        <w:rPr>
+          <w:lang w:val="en-GB"/>
+        </w:rPr>
+      </w:pPr>
+      <w:proofErr w:type="gramStart"/>
+      <w:r>
+        <w:rPr>
+          <w:lang w:val="en-GB"/>
+        </w:rPr>
+        <w:t>print(</w:t>
+      </w:r>
+      <w:proofErr w:type="gramEnd"/>
+      <w:r>
+        <w:rPr>
+          <w:lang w:val="en-GB"/>
+        </w:rPr>
+        <w:t xml:space="preserve">"Mean Squared Error:", </w:t>
+      </w:r>
+      <w:proofErr w:type="spellStart"/>
+      <w:r>
+        <w:rPr>
+          <w:lang w:val="en-GB"/>
+        </w:rPr>
+        <w:t>mse</w:t>
+      </w:r>
+      <w:proofErr w:type="spellEnd"/>
+      <w:r>
+        <w:rPr>
+          <w:lang w:val="en-GB"/>
+        </w:rPr>
+        <w:t xml:space="preserve">)  </w:t>
+      </w:r>
+    </w:p>
+    <w:p>
+      <w:pPr>
+        <w:pStyle w:val="Textprogramovhokdu"/>
+        <w:rPr>
+          <w:lang w:val="en-GB"/>
+        </w:rPr>
+      </w:pPr>
+      <w:proofErr w:type="gramStart"/>
+      <w:r>
+        <w:rPr>
+          <w:lang w:val="en-GB"/>
+        </w:rPr>
+        <w:t>print(</w:t>
+      </w:r>
+      <w:proofErr w:type="gramEnd"/>
+      <w:r>
+        <w:rPr>
+          <w:lang w:val="en-GB"/>
+        </w:rPr>
+        <w:t xml:space="preserve">"Root Mean Squared Error:", </w:t>
+      </w:r>
+      <w:proofErr w:type="spellStart"/>
+      <w:r>
+        <w:rPr>
+          <w:lang w:val="en-GB"/>
+        </w:rPr>
+        <w:t>rmse_LAR</w:t>
+      </w:r>
+      <w:proofErr w:type="spellEnd"/>
+      <w:r>
+        <w:rPr>
+          <w:lang w:val="en-GB"/>
+        </w:rPr>
+        <w:t>)</w:t>
+      </w:r>
+    </w:p>
+    <w:p>
+      <w:pPr>
+        <w:pStyle w:val="Nadpis2"/>
+        <w:rPr>
+          <w:lang w:val="en-GB"/>
+        </w:rPr>
+      </w:pPr>
+      <w:r>
+        <w:rPr>
+          <w:lang w:val="en-GB"/>
+        </w:rPr>
+        <w:t xml:space="preserve">Random forest </w:t>
+      </w:r>
+    </w:p>
+    <w:p>
+      <w:pPr>
+        <w:pStyle w:val="Nadpis2"/>
+        <w:rPr>
+          <w:lang w:val="en-GB"/>
+        </w:rPr>
+      </w:pPr>
+      <w:r>
+        <w:rPr>
+          <w:lang w:val="en-GB"/>
+        </w:rPr>
+        <w:t>XG Boost</w:t>
+      </w:r>
+    </w:p>
+    <w:p>
+      <w:pPr>
+        <w:rPr>
+          <w:lang w:val="en-GB"/>
+        </w:rPr>
+      </w:pPr>
     </w:p>
     <w:p>
       <w:pPr>
@@ -45225,7 +47799,7 @@
       <w:commentRangeEnd w:id="9"/>
       <w:r>
         <w:rPr>
-          <w:rStyle w:val="CommentReference"/>
+          <w:rStyle w:val="Odkaznakoment"/>
           <w:lang w:val="en-GB"/>
         </w:rPr>
         <w:commentReference w:id="9"/>
@@ -45233,7 +47807,7 @@
       <w:commentRangeEnd w:id="10"/>
       <w:r>
         <w:rPr>
-          <w:rStyle w:val="CommentReference"/>
+          <w:rStyle w:val="Odkaznakoment"/>
           <w:lang w:val="en-GB"/>
         </w:rPr>
         <w:commentReference w:id="10"/>
@@ -45241,7 +47815,7 @@
       <w:commentRangeEnd w:id="11"/>
       <w:r>
         <w:rPr>
-          <w:rStyle w:val="CommentReference"/>
+          <w:rStyle w:val="Odkaznakoment"/>
           <w:lang w:val="en-GB"/>
         </w:rPr>
         <w:commentReference w:id="11"/>
@@ -45249,7 +47823,7 @@
       <w:commentRangeEnd w:id="12"/>
       <w:r>
         <w:rPr>
-          <w:rStyle w:val="CommentReference"/>
+          <w:rStyle w:val="Odkaznakoment"/>
           <w:lang w:val="en-GB"/>
         </w:rPr>
         <w:commentReference w:id="12"/>
@@ -45273,7 +47847,7 @@
       <w:proofErr w:type="spellEnd"/>
       <w:r>
         <w:rPr>
-          <w:rStyle w:val="CommentReference"/>
+          <w:rStyle w:val="Odkaznakoment"/>
           <w:lang w:val="en-GB"/>
         </w:rPr>
         <w:commentReference w:id="13"/>
@@ -45297,6 +47871,7 @@
           <w:rFonts w:ascii="Arial" w:eastAsia="Arial" w:hAnsi="Arial" w:cs="Arial"/>
           <w:lang w:val="en-GB"/>
         </w:rPr>
+        <w:lastRenderedPageBreak/>
         <w:t xml:space="preserve">Model limitations and </w:t>
       </w:r>
       <w:proofErr w:type="gramStart"/>
@@ -45378,7 +47953,17 @@
     </w:p>
     <w:p>
       <w:pPr>
-        <w:pStyle w:val="Heading1"/>
+        <w:spacing w:after="0" w:line="276" w:lineRule="auto"/>
+        <w:jc w:val="left"/>
+        <w:rPr>
+          <w:rFonts w:ascii="Arial" w:eastAsia="Arial" w:hAnsi="Arial" w:cs="Arial"/>
+          <w:lang w:val="en-GB"/>
+        </w:rPr>
+      </w:pPr>
+    </w:p>
+    <w:p>
+      <w:pPr>
+        <w:pStyle w:val="Nadpis1"/>
         <w:rPr>
           <w:rFonts w:eastAsia="Arial"/>
           <w:lang w:val="en-GB"/>
@@ -45391,18 +47976,92 @@
           <w:lang w:val="en-GB"/>
         </w:rPr>
         <w:lastRenderedPageBreak/>
-        <w:t xml:space="preserve">Model </w:t>
-      </w:r>
-      <w:proofErr w:type="gramStart"/>
-      <w:r>
-        <w:rPr>
-          <w:rFonts w:eastAsia="Arial"/>
-          <w:lang w:val="en-GB"/>
-        </w:rPr>
-        <w:t>interpretation</w:t>
+        <w:t>Model interpretation</w:t>
       </w:r>
       <w:bookmarkEnd w:id="14"/>
-      <w:proofErr w:type="gramEnd"/>
+    </w:p>
+    <w:p>
+      <w:pPr>
+        <w:rPr>
+          <w:lang w:val="en-GB"/>
+        </w:rPr>
+      </w:pPr>
+      <w:r>
+        <w:rPr>
+          <w:lang w:val="en-GB"/>
+        </w:rPr>
+        <w:t>In the following section, the interpretations of the individual trained models and the presentation of their results are presented.</w:t>
+      </w:r>
+    </w:p>
+    <w:p>
+      <w:pPr>
+        <w:pStyle w:val="Nadpis2"/>
+        <w:rPr>
+          <w:lang w:val="en-GB"/>
+        </w:rPr>
+      </w:pPr>
+      <w:r>
+        <w:rPr>
+          <w:lang w:val="en-GB"/>
+        </w:rPr>
+        <w:t>Linear regression</w:t>
+      </w:r>
+    </w:p>
+    <w:p>
+      <w:pPr>
+        <w:rPr>
+          <w:lang w:val="en-GB"/>
+        </w:rPr>
+      </w:pPr>
+    </w:p>
+    <w:p>
+      <w:pPr>
+        <w:pStyle w:val="Nadpis2"/>
+        <w:rPr>
+          <w:lang w:val="en-GB"/>
+        </w:rPr>
+      </w:pPr>
+      <w:r>
+        <w:rPr>
+          <w:lang w:val="en-GB"/>
+        </w:rPr>
+        <w:t>Lasso regression</w:t>
+      </w:r>
+    </w:p>
+    <w:p>
+      <w:pPr>
+        <w:pStyle w:val="Nadpis2"/>
+        <w:rPr>
+          <w:lang w:val="en-GB"/>
+        </w:rPr>
+      </w:pPr>
+      <w:r>
+        <w:rPr>
+          <w:lang w:val="en-GB"/>
+        </w:rPr>
+        <w:t>Random forest</w:t>
+      </w:r>
+    </w:p>
+    <w:p>
+      <w:pPr>
+        <w:pStyle w:val="Nadpis2"/>
+        <w:rPr>
+          <w:lang w:val="en-GB"/>
+        </w:rPr>
+      </w:pPr>
+      <w:r>
+        <w:rPr>
+          <w:lang w:val="en-GB"/>
+        </w:rPr>
+        <w:t>XG Boost</w:t>
+      </w:r>
+    </w:p>
+    <w:p>
+      <w:pPr>
+        <w:rPr>
+          <w:lang w:val="en-GB"/>
+        </w:rPr>
+      </w:pPr>
     </w:p>
     <w:p>
       <w:pPr>
@@ -45452,7 +48111,7 @@
     </w:p>
     <w:p>
       <w:pPr>
-        <w:pStyle w:val="Heading1"/>
+        <w:pStyle w:val="Nadpis1"/>
         <w:rPr>
           <w:rFonts w:eastAsia="Arial"/>
           <w:lang w:val="en-GB"/>
@@ -45571,12 +48230,12 @@
   <w:comment w:id="0" w:author="Jana Štolcová" w:date="2024-04-22T00:04:00Z" w:initials="JŠ">
     <w:p>
       <w:pPr>
-        <w:pStyle w:val="CommentText"/>
+        <w:pStyle w:val="Textkomente"/>
         <w:jc w:val="left"/>
       </w:pPr>
       <w:r>
         <w:rPr>
-          <w:rStyle w:val="CommentReference"/>
+          <w:rStyle w:val="Odkaznakoment"/>
         </w:rPr>
         <w:annotationRef/>
       </w:r>
@@ -45586,7 +48245,7 @@
       <w:hyperlink r:id="rId1" w:history="1">
         <w:r>
           <w:rPr>
-            <w:rStyle w:val="Hyperlink"/>
+            <w:rStyle w:val="Hypertextovodkaz"/>
           </w:rPr>
           <w:t>https://www.canva.com/design/DAGDE4t_ST4/O6psksgoY-hS_q0jpDsjcA/edit?utm_content=DAGDE4t_ST4&amp;utm_campaign=designshare&amp;utm_medium=link2&amp;utm_source=sharebutton</w:t>
         </w:r>
@@ -45596,13 +48255,13 @@
   <w:comment w:id="2" w:author="Jana Štolcová" w:date="2024-04-22T10:58:00Z" w:initials="JŠ">
     <w:p>
       <w:pPr>
-        <w:pStyle w:val="CommentText"/>
+        <w:pStyle w:val="Textkomente"/>
         <w:bidi/>
         <w:jc w:val="right"/>
       </w:pPr>
       <w:r>
         <w:rPr>
-          <w:rStyle w:val="CommentReference"/>
+          <w:rStyle w:val="Odkaznakoment"/>
         </w:rPr>
         <w:annotationRef/>
       </w:r>
@@ -45615,7 +48274,7 @@
     </w:p>
     <w:p>
       <w:pPr>
-        <w:pStyle w:val="CommentText"/>
+        <w:pStyle w:val="Textkomente"/>
         <w:bidi/>
         <w:jc w:val="right"/>
       </w:pPr>
@@ -45628,7 +48287,7 @@
     </w:p>
     <w:p>
       <w:pPr>
-        <w:pStyle w:val="CommentText"/>
+        <w:pStyle w:val="Textkomente"/>
         <w:bidi/>
         <w:jc w:val="right"/>
       </w:pPr>
@@ -45641,7 +48300,7 @@
     </w:p>
     <w:p>
       <w:pPr>
-        <w:pStyle w:val="CommentText"/>
+        <w:pStyle w:val="Textkomente"/>
         <w:bidi/>
         <w:jc w:val="right"/>
       </w:pPr>
@@ -45656,12 +48315,12 @@
   <w:comment w:id="3" w:author="Jana Štolcová" w:date="2024-04-23T21:57:00Z" w:initials="JŠ">
     <w:p>
       <w:pPr>
-        <w:pStyle w:val="CommentText"/>
+        <w:pStyle w:val="Textkomente"/>
         <w:jc w:val="left"/>
       </w:pPr>
       <w:r>
         <w:rPr>
-          <w:rStyle w:val="CommentReference"/>
+          <w:rStyle w:val="Odkaznakoment"/>
         </w:rPr>
         <w:annotationRef/>
       </w:r>
@@ -45673,12 +48332,12 @@
   <w:comment w:id="5" w:author="Jana Štolcová" w:date="2024-04-22T10:58:00Z" w:initials="JŠ">
     <w:p>
       <w:pPr>
-        <w:pStyle w:val="CommentText"/>
+        <w:pStyle w:val="Textkomente"/>
         <w:jc w:val="left"/>
       </w:pPr>
       <w:r>
         <w:rPr>
-          <w:rStyle w:val="CommentReference"/>
+          <w:rStyle w:val="Odkaznakoment"/>
         </w:rPr>
         <w:annotationRef/>
       </w:r>
@@ -45693,7 +48352,7 @@
   <w:comment w:id="7" w:author="Jana Štolcová" w:date="2024-04-22T10:59:00Z" w:initials="JŠ">
     <w:p>
       <w:pPr>
-        <w:pStyle w:val="CommentText"/>
+        <w:pStyle w:val="Textkomente"/>
         <w:numPr>
           <w:ilvl w:val="1"/>
           <w:numId w:val="32"/>
@@ -45702,7 +48361,7 @@
       </w:pPr>
       <w:r>
         <w:rPr>
-          <w:rStyle w:val="CommentReference"/>
+          <w:rStyle w:val="Odkaznakoment"/>
         </w:rPr>
         <w:annotationRef/>
       </w:r>
@@ -45715,7 +48374,7 @@
     </w:p>
     <w:p>
       <w:pPr>
-        <w:pStyle w:val="CommentText"/>
+        <w:pStyle w:val="Textkomente"/>
         <w:numPr>
           <w:ilvl w:val="1"/>
           <w:numId w:val="32"/>
@@ -45733,11 +48392,11 @@
   <w:comment w:id="9" w:author="Jana Štolcová" w:date="2024-03-25T10:18:00Z" w:initials="JŠ">
     <w:p>
       <w:pPr>
-        <w:pStyle w:val="CommentText"/>
+        <w:pStyle w:val="Textkomente"/>
       </w:pPr>
       <w:r>
         <w:rPr>
-          <w:rStyle w:val="CommentReference"/>
+          <w:rStyle w:val="Odkaznakoment"/>
         </w:rPr>
         <w:annotationRef/>
       </w:r>
@@ -45749,11 +48408,11 @@
   <w:comment w:id="10" w:author="Jana Štolcová" w:date="2024-03-25T10:21:00Z" w:initials="JŠ">
     <w:p>
       <w:pPr>
-        <w:pStyle w:val="CommentText"/>
+        <w:pStyle w:val="Textkomente"/>
       </w:pPr>
       <w:r>
         <w:rPr>
-          <w:rStyle w:val="CommentReference"/>
+          <w:rStyle w:val="Odkaznakoment"/>
         </w:rPr>
         <w:annotationRef/>
       </w:r>
@@ -45765,11 +48424,11 @@
   <w:comment w:id="11" w:author="Jana Štolcová" w:date="2024-03-25T10:30:00Z" w:initials="JŠ">
     <w:p>
       <w:pPr>
-        <w:pStyle w:val="CommentText"/>
+        <w:pStyle w:val="Textkomente"/>
       </w:pPr>
       <w:r>
         <w:rPr>
-          <w:rStyle w:val="CommentReference"/>
+          <w:rStyle w:val="Odkaznakoment"/>
         </w:rPr>
         <w:annotationRef/>
       </w:r>
@@ -45781,11 +48440,11 @@
   <w:comment w:id="12" w:author="Jana Štolcová" w:date="2024-03-25T10:32:00Z" w:initials="JŠ">
     <w:p>
       <w:pPr>
-        <w:pStyle w:val="CommentText"/>
+        <w:pStyle w:val="Textkomente"/>
       </w:pPr>
       <w:r>
         <w:rPr>
-          <w:rStyle w:val="CommentReference"/>
+          <w:rStyle w:val="Odkaznakoment"/>
         </w:rPr>
         <w:annotationRef/>
       </w:r>
@@ -45797,11 +48456,11 @@
   <w:comment w:id="13" w:author="Jana Štolcová" w:date="2024-03-26T10:27:00Z" w:initials="JŠ">
     <w:p>
       <w:pPr>
-        <w:pStyle w:val="CommentText"/>
+        <w:pStyle w:val="Textkomente"/>
       </w:pPr>
       <w:r>
         <w:rPr>
-          <w:rStyle w:val="CommentReference"/>
+          <w:rStyle w:val="Odkaznakoment"/>
         </w:rPr>
         <w:annotationRef/>
       </w:r>
@@ -45889,7 +48548,7 @@
 <w:ftr xmlns:wpc="http://schemas.microsoft.com/office/word/2010/wordprocessingCanvas" xmlns:cx="http://schemas.microsoft.com/office/drawing/2014/chartex" xmlns:cx1="http://schemas.microsoft.com/office/drawing/2015/9/8/chartex" xmlns:cx2="http://schemas.microsoft.com/office/drawing/2015/10/21/chartex" xmlns:cx3="http://schemas.microsoft.com/office/drawing/2016/5/9/chartex" xmlns:cx4="http://schemas.microsoft.com/office/drawing/2016/5/10/chartex" xmlns:cx5="http://schemas.microsoft.com/office/drawing/2016/5/11/chartex" xmlns:cx6="http://schemas.microsoft.com/office/drawing/2016/5/12/chartex" xmlns:cx7="http://schemas.microsoft.com/office/drawing/2016/5/13/chartex" xmlns:cx8="http://schemas.microsoft.com/office/drawing/2016/5/14/chartex" xmlns:mc="http://schemas.openxmlformats.org/markup-compatibility/2006" xmlns:aink="http://schemas.microsoft.com/office/drawing/2016/ink" xmlns:am3d="http://schemas.microsoft.com/office/drawing/2017/model3d" xmlns:o="urn:schemas-microsoft-com:office:office" xmlns:oel="http://schemas.microsoft.com/office/2019/extlst" xmlns:r="http://schemas.openxmlformats.org/officeDocument/2006/relationships" xmlns:m="http://schemas.openxmlformats.org/officeDocument/2006/math" xmlns:v="urn:schemas-microsoft-com:vml" xmlns:wp14="http://schemas.microsoft.com/office/word/2010/wordprocessingDrawing" xmlns:wp="http://schemas.openxmlformats.org/drawingml/2006/wordprocessingDrawing" xmlns:w10="urn:schemas-microsoft-com:office:word" xmlns:w="http://schemas.openxmlformats.org/wordprocessingml/2006/main" xmlns:w14="http://schemas.microsoft.com/office/word/2010/wordml" xmlns:w15="http://schemas.microsoft.com/office/word/2012/wordml" xmlns:w16cex="http://schemas.microsoft.com/office/word/2018/wordml/cex" xmlns:w16cid="http://schemas.microsoft.com/office/word/2016/wordml/cid" xmlns:w16="http://schemas.microsoft.com/office/word/2018/wordml" xmlns:w16du="http://schemas.microsoft.com/office/word/2023/wordml/word16du" xmlns:w16sdtdh="http://schemas.microsoft.com/office/word/2020/wordml/sdtdatahash" xmlns:w16se="http://schemas.microsoft.com/office/word/2015/wordml/symex" xmlns:wpg="http://schemas.microsoft.com/office/word/2010/wordprocessingGroup" xmlns:wpi="http://schemas.microsoft.com/office/word/2010/wordprocessingInk" xmlns:wne="http://schemas.microsoft.com/office/word/2006/wordml" xmlns:wps="http://schemas.microsoft.com/office/word/2010/wordprocessingShape" mc:Ignorable="w14 w15 w16se w16cid w16 w16cex w16sdtdh w16du wp14">
   <w:p>
     <w:pPr>
-      <w:pStyle w:val="Footer"/>
+      <w:pStyle w:val="Zpat"/>
       <w:jc w:val="center"/>
     </w:pPr>
   </w:p>
@@ -45909,7 +48568,7 @@
     <w:sdtContent>
       <w:p>
         <w:pPr>
-          <w:pStyle w:val="Footer"/>
+          <w:pStyle w:val="Zpat"/>
           <w:jc w:val="center"/>
         </w:pPr>
       </w:p>
@@ -45922,7 +48581,7 @@
 <w:ftr xmlns:wpc="http://schemas.microsoft.com/office/word/2010/wordprocessingCanvas" xmlns:cx="http://schemas.microsoft.com/office/drawing/2014/chartex" xmlns:cx1="http://schemas.microsoft.com/office/drawing/2015/9/8/chartex" xmlns:cx2="http://schemas.microsoft.com/office/drawing/2015/10/21/chartex" xmlns:cx3="http://schemas.microsoft.com/office/drawing/2016/5/9/chartex" xmlns:cx4="http://schemas.microsoft.com/office/drawing/2016/5/10/chartex" xmlns:cx5="http://schemas.microsoft.com/office/drawing/2016/5/11/chartex" xmlns:cx6="http://schemas.microsoft.com/office/drawing/2016/5/12/chartex" xmlns:cx7="http://schemas.microsoft.com/office/drawing/2016/5/13/chartex" xmlns:cx8="http://schemas.microsoft.com/office/drawing/2016/5/14/chartex" xmlns:mc="http://schemas.openxmlformats.org/markup-compatibility/2006" xmlns:aink="http://schemas.microsoft.com/office/drawing/2016/ink" xmlns:am3d="http://schemas.microsoft.com/office/drawing/2017/model3d" xmlns:o="urn:schemas-microsoft-com:office:office" xmlns:oel="http://schemas.microsoft.com/office/2019/extlst" xmlns:r="http://schemas.openxmlformats.org/officeDocument/2006/relationships" xmlns:m="http://schemas.openxmlformats.org/officeDocument/2006/math" xmlns:v="urn:schemas-microsoft-com:vml" xmlns:wp14="http://schemas.microsoft.com/office/word/2010/wordprocessingDrawing" xmlns:wp="http://schemas.openxmlformats.org/drawingml/2006/wordprocessingDrawing" xmlns:w10="urn:schemas-microsoft-com:office:word" xmlns:w="http://schemas.openxmlformats.org/wordprocessingml/2006/main" xmlns:w14="http://schemas.microsoft.com/office/word/2010/wordml" xmlns:w15="http://schemas.microsoft.com/office/word/2012/wordml" xmlns:w16cex="http://schemas.microsoft.com/office/word/2018/wordml/cex" xmlns:w16cid="http://schemas.microsoft.com/office/word/2016/wordml/cid" xmlns:w16="http://schemas.microsoft.com/office/word/2018/wordml" xmlns:w16du="http://schemas.microsoft.com/office/word/2023/wordml/word16du" xmlns:w16sdtdh="http://schemas.microsoft.com/office/word/2020/wordml/sdtdatahash" xmlns:w16se="http://schemas.microsoft.com/office/word/2015/wordml/symex" xmlns:wpg="http://schemas.microsoft.com/office/word/2010/wordprocessingGroup" xmlns:wpi="http://schemas.microsoft.com/office/word/2010/wordprocessingInk" xmlns:wne="http://schemas.microsoft.com/office/word/2006/wordml" xmlns:wps="http://schemas.microsoft.com/office/word/2010/wordprocessingShape" mc:Ignorable="w14 w15 w16se w16cid w16 w16cex w16sdtdh w16du wp14">
   <w:p>
     <w:pPr>
-      <w:pStyle w:val="Footer"/>
+      <w:pStyle w:val="Zpat"/>
       <w:jc w:val="center"/>
     </w:pPr>
   </w:p>
@@ -45942,7 +48601,7 @@
     <w:sdtContent>
       <w:p>
         <w:pPr>
-          <w:pStyle w:val="Footer"/>
+          <w:pStyle w:val="Zpat"/>
           <w:jc w:val="center"/>
         </w:pPr>
         <w:r>
@@ -45982,7 +48641,7 @@
     <w:sdtContent>
       <w:p>
         <w:pPr>
-          <w:pStyle w:val="Footer"/>
+          <w:pStyle w:val="Zpat"/>
           <w:jc w:val="center"/>
         </w:pPr>
         <w:r>
@@ -48027,7 +50686,7 @@
     <w:lvl w:ilvl="0">
       <w:start w:val="1"/>
       <w:numFmt w:val="decimal"/>
-      <w:pStyle w:val="Heading1"/>
+      <w:pStyle w:val="Nadpis1"/>
       <w:suff w:val="space"/>
       <w:lvlText w:val="%1"/>
       <w:lvlJc w:val="left"/>
@@ -48041,7 +50700,7 @@
     <w:lvl w:ilvl="1">
       <w:start w:val="1"/>
       <w:numFmt w:val="decimal"/>
-      <w:pStyle w:val="Heading2"/>
+      <w:pStyle w:val="Nadpis2"/>
       <w:suff w:val="space"/>
       <w:lvlText w:val="%1.%2"/>
       <w:lvlJc w:val="left"/>
@@ -48055,7 +50714,7 @@
     <w:lvl w:ilvl="2">
       <w:start w:val="1"/>
       <w:numFmt w:val="decimal"/>
-      <w:pStyle w:val="Heading3"/>
+      <w:pStyle w:val="Nadpis3"/>
       <w:suff w:val="space"/>
       <w:lvlText w:val="%1.%2.%3"/>
       <w:lvlJc w:val="left"/>
@@ -48989,7 +51648,7 @@
     <w:lsdException w:name="Unresolved Mention" w:semiHidden="1" w:unhideWhenUsed="1"/>
     <w:lsdException w:name="Smart Link" w:semiHidden="1" w:unhideWhenUsed="1"/>
   </w:latentStyles>
-  <w:style w:type="paragraph" w:default="1" w:styleId="Normal">
+  <w:style w:type="paragraph" w:default="1" w:styleId="Normln">
     <w:name w:val="Normal"/>
     <w:aliases w:val="Běžný odstavec"/>
     <w:qFormat/>
@@ -49002,12 +51661,12 @@
       <w14:numForm w14:val="lining"/>
     </w:rPr>
   </w:style>
-  <w:style w:type="paragraph" w:styleId="Heading1">
+  <w:style w:type="paragraph" w:styleId="Nadpis1">
     <w:name w:val="heading 1"/>
     <w:aliases w:val="Nadpis 1 číslovaný"/>
-    <w:basedOn w:val="Normal"/>
-    <w:next w:val="Normal"/>
-    <w:link w:val="Heading1Char"/>
+    <w:basedOn w:val="Normln"/>
+    <w:next w:val="Normln"/>
+    <w:link w:val="Nadpis1Char"/>
     <w:uiPriority w:val="3"/>
     <w:qFormat/>
     <w:rsid w:val="00FB48A7"/>
@@ -49029,12 +51688,12 @@
       <w:szCs w:val="40"/>
     </w:rPr>
   </w:style>
-  <w:style w:type="paragraph" w:styleId="Heading2">
+  <w:style w:type="paragraph" w:styleId="Nadpis2">
     <w:name w:val="heading 2"/>
     <w:aliases w:val="Nadpis 2 číslovaný"/>
-    <w:basedOn w:val="Heading1"/>
-    <w:next w:val="Normal"/>
-    <w:link w:val="Heading2Char"/>
+    <w:basedOn w:val="Nadpis1"/>
+    <w:next w:val="Normln"/>
+    <w:link w:val="Nadpis2Char"/>
     <w:uiPriority w:val="3"/>
     <w:qFormat/>
     <w:rsid w:val="00FB48A7"/>
@@ -49051,12 +51710,12 @@
       <w:szCs w:val="28"/>
     </w:rPr>
   </w:style>
-  <w:style w:type="paragraph" w:styleId="Heading3">
+  <w:style w:type="paragraph" w:styleId="Nadpis3">
     <w:name w:val="heading 3"/>
     <w:aliases w:val="Nadpis 3 číslovaný"/>
-    <w:basedOn w:val="Heading2"/>
-    <w:next w:val="Normal"/>
-    <w:link w:val="Heading3Char"/>
+    <w:basedOn w:val="Nadpis2"/>
+    <w:next w:val="Normln"/>
+    <w:link w:val="Nadpis3Char"/>
     <w:uiPriority w:val="3"/>
     <w:qFormat/>
     <w:rsid w:val="00FB48A7"/>
@@ -49071,11 +51730,11 @@
       <w:sz w:val="24"/>
     </w:rPr>
   </w:style>
-  <w:style w:type="paragraph" w:styleId="Heading4">
+  <w:style w:type="paragraph" w:styleId="Nadpis4">
     <w:name w:val="heading 4"/>
-    <w:basedOn w:val="Heading3"/>
-    <w:next w:val="Normal"/>
-    <w:link w:val="Heading4Char"/>
+    <w:basedOn w:val="Nadpis3"/>
+    <w:next w:val="Normln"/>
+    <w:link w:val="Nadpis4Char"/>
     <w:uiPriority w:val="3"/>
     <w:qFormat/>
     <w:rsid w:val="00E6723E"/>
@@ -49091,13 +51750,12 @@
       <w:sz w:val="22"/>
     </w:rPr>
   </w:style>
-  <w:style w:type="character" w:default="1" w:styleId="DefaultParagraphFont">
+  <w:style w:type="character" w:default="1" w:styleId="Standardnpsmoodstavce">
     <w:name w:val="Default Paragraph Font"/>
     <w:uiPriority w:val="1"/>
-    <w:semiHidden/>
     <w:unhideWhenUsed/>
   </w:style>
-  <w:style w:type="table" w:default="1" w:styleId="TableNormal">
+  <w:style w:type="table" w:default="1" w:styleId="Normlntabulka">
     <w:name w:val="Normal Table"/>
     <w:uiPriority w:val="99"/>
     <w:semiHidden/>
@@ -49112,17 +51770,17 @@
       </w:tblCellMar>
     </w:tblPr>
   </w:style>
-  <w:style w:type="numbering" w:default="1" w:styleId="NoList">
+  <w:style w:type="numbering" w:default="1" w:styleId="Bezseznamu">
     <w:name w:val="No List"/>
     <w:uiPriority w:val="99"/>
     <w:semiHidden/>
     <w:unhideWhenUsed/>
   </w:style>
-  <w:style w:type="character" w:customStyle="1" w:styleId="Heading1Char">
-    <w:name w:val="Heading 1 Char"/>
+  <w:style w:type="character" w:customStyle="1" w:styleId="Nadpis1Char">
+    <w:name w:val="Nadpis 1 Char"/>
     <w:aliases w:val="Nadpis 1 číslovaný Char"/>
-    <w:basedOn w:val="DefaultParagraphFont"/>
-    <w:link w:val="Heading1"/>
+    <w:basedOn w:val="Standardnpsmoodstavce"/>
+    <w:link w:val="Nadpis1"/>
     <w:uiPriority w:val="3"/>
     <w:rsid w:val="00FF33A0"/>
     <w:rPr>
@@ -49132,9 +51790,9 @@
       <w:szCs w:val="40"/>
     </w:rPr>
   </w:style>
-  <w:style w:type="paragraph" w:styleId="ListParagraph">
+  <w:style w:type="paragraph" w:styleId="Odstavecseseznamem">
     <w:name w:val="List Paragraph"/>
-    <w:basedOn w:val="Normal"/>
+    <w:basedOn w:val="Normln"/>
     <w:uiPriority w:val="34"/>
     <w:qFormat/>
     <w:rsid w:val="00EF03CF"/>
@@ -49143,11 +51801,11 @@
       <w:contextualSpacing/>
     </w:pPr>
   </w:style>
-  <w:style w:type="character" w:customStyle="1" w:styleId="Heading2Char">
-    <w:name w:val="Heading 2 Char"/>
+  <w:style w:type="character" w:customStyle="1" w:styleId="Nadpis2Char">
+    <w:name w:val="Nadpis 2 Char"/>
     <w:aliases w:val="Nadpis 2 číslovaný Char"/>
-    <w:basedOn w:val="DefaultParagraphFont"/>
-    <w:link w:val="Heading2"/>
+    <w:basedOn w:val="Standardnpsmoodstavce"/>
+    <w:link w:val="Nadpis2"/>
     <w:uiPriority w:val="3"/>
     <w:rsid w:val="00FF33A0"/>
     <w:rPr>
@@ -49157,11 +51815,11 @@
       <w:szCs w:val="28"/>
     </w:rPr>
   </w:style>
-  <w:style w:type="character" w:customStyle="1" w:styleId="Heading3Char">
-    <w:name w:val="Heading 3 Char"/>
+  <w:style w:type="character" w:customStyle="1" w:styleId="Nadpis3Char">
+    <w:name w:val="Nadpis 3 Char"/>
     <w:aliases w:val="Nadpis 3 číslovaný Char"/>
-    <w:basedOn w:val="DefaultParagraphFont"/>
-    <w:link w:val="Heading3"/>
+    <w:basedOn w:val="Standardnpsmoodstavce"/>
+    <w:link w:val="Nadpis3"/>
     <w:uiPriority w:val="3"/>
     <w:rsid w:val="00FF33A0"/>
     <w:rPr>
@@ -49171,10 +51829,10 @@
       <w:szCs w:val="28"/>
     </w:rPr>
   </w:style>
-  <w:style w:type="character" w:customStyle="1" w:styleId="Heading4Char">
-    <w:name w:val="Heading 4 Char"/>
-    <w:basedOn w:val="DefaultParagraphFont"/>
-    <w:link w:val="Heading4"/>
+  <w:style w:type="character" w:customStyle="1" w:styleId="Nadpis4Char">
+    <w:name w:val="Nadpis 4 Char"/>
+    <w:basedOn w:val="Standardnpsmoodstavce"/>
+    <w:link w:val="Nadpis4"/>
     <w:uiPriority w:val="3"/>
     <w:rsid w:val="00FF33A0"/>
     <w:rPr>
@@ -49185,8 +51843,8 @@
   </w:style>
   <w:style w:type="paragraph" w:customStyle="1" w:styleId="Nadpis1neslovan">
     <w:name w:val="Nadpis 1 nečíslovaný"/>
-    <w:basedOn w:val="Heading1"/>
-    <w:next w:val="Normal"/>
+    <w:basedOn w:val="Nadpis1"/>
+    <w:next w:val="Normln"/>
     <w:link w:val="Nadpis1neslovanChar"/>
     <w:uiPriority w:val="4"/>
     <w:qFormat/>
@@ -49199,8 +51857,8 @@
   </w:style>
   <w:style w:type="paragraph" w:customStyle="1" w:styleId="Nadpis2neslovan">
     <w:name w:val="Nadpis 2 nečíslovaný"/>
-    <w:basedOn w:val="Heading2"/>
-    <w:next w:val="Normal"/>
+    <w:basedOn w:val="Nadpis2"/>
+    <w:next w:val="Normln"/>
     <w:link w:val="Nadpis2neslovanChar"/>
     <w:uiPriority w:val="4"/>
     <w:unhideWhenUsed/>
@@ -49214,7 +51872,7 @@
   </w:style>
   <w:style w:type="character" w:customStyle="1" w:styleId="Nadpis1neslovanChar">
     <w:name w:val="Nadpis 1 nečíslovaný Char"/>
-    <w:basedOn w:val="Heading1Char"/>
+    <w:basedOn w:val="Nadpis1Char"/>
     <w:link w:val="Nadpis1neslovan"/>
     <w:uiPriority w:val="4"/>
     <w:rsid w:val="003C7DB4"/>
@@ -49228,7 +51886,7 @@
   </w:style>
   <w:style w:type="character" w:customStyle="1" w:styleId="Nadpis2neslovanChar">
     <w:name w:val="Nadpis 2 nečíslovaný Char"/>
-    <w:basedOn w:val="Heading2Char"/>
+    <w:basedOn w:val="Nadpis2Char"/>
     <w:link w:val="Nadpis2neslovan"/>
     <w:uiPriority w:val="4"/>
     <w:rsid w:val="003C7DB4"/>
@@ -49240,11 +51898,11 @@
       <w14:numForm w14:val="lining"/>
     </w:rPr>
   </w:style>
-  <w:style w:type="paragraph" w:styleId="TOCHeading">
+  <w:style w:type="paragraph" w:styleId="Nadpisobsahu">
     <w:name w:val="TOC Heading"/>
     <w:basedOn w:val="Nadpis2neslovan"/>
-    <w:next w:val="Normal"/>
-    <w:link w:val="TOCHeadingChar"/>
+    <w:next w:val="Normln"/>
+    <w:link w:val="NadpisobsahuChar"/>
     <w:uiPriority w:val="39"/>
     <w:unhideWhenUsed/>
     <w:qFormat/>
@@ -49259,10 +51917,10 @@
       <w:lang w:eastAsia="cs-CZ"/>
     </w:rPr>
   </w:style>
-  <w:style w:type="paragraph" w:styleId="TOC1">
+  <w:style w:type="paragraph" w:styleId="Obsah1">
     <w:name w:val="toc 1"/>
-    <w:basedOn w:val="Normal"/>
-    <w:next w:val="Normal"/>
+    <w:basedOn w:val="Normln"/>
+    <w:next w:val="Normln"/>
     <w:autoRedefine/>
     <w:uiPriority w:val="39"/>
     <w:unhideWhenUsed/>
@@ -49271,10 +51929,10 @@
       <w:spacing w:after="100"/>
     </w:pPr>
   </w:style>
-  <w:style w:type="paragraph" w:styleId="TOC2">
+  <w:style w:type="paragraph" w:styleId="Obsah2">
     <w:name w:val="toc 2"/>
-    <w:basedOn w:val="Normal"/>
-    <w:next w:val="Normal"/>
+    <w:basedOn w:val="Normln"/>
+    <w:next w:val="Normln"/>
     <w:autoRedefine/>
     <w:uiPriority w:val="39"/>
     <w:unhideWhenUsed/>
@@ -49284,10 +51942,10 @@
       <w:ind w:left="220"/>
     </w:pPr>
   </w:style>
-  <w:style w:type="paragraph" w:styleId="TOC3">
+  <w:style w:type="paragraph" w:styleId="Obsah3">
     <w:name w:val="toc 3"/>
-    <w:basedOn w:val="Normal"/>
-    <w:next w:val="Normal"/>
+    <w:basedOn w:val="Normln"/>
+    <w:next w:val="Normln"/>
     <w:autoRedefine/>
     <w:uiPriority w:val="39"/>
     <w:unhideWhenUsed/>
@@ -49297,9 +51955,9 @@
       <w:ind w:left="440"/>
     </w:pPr>
   </w:style>
-  <w:style w:type="character" w:styleId="Hyperlink">
+  <w:style w:type="character" w:styleId="Hypertextovodkaz">
     <w:name w:val="Hyperlink"/>
-    <w:basedOn w:val="DefaultParagraphFont"/>
+    <w:basedOn w:val="Standardnpsmoodstavce"/>
     <w:uiPriority w:val="99"/>
     <w:unhideWhenUsed/>
     <w:rsid w:val="00D9373F"/>
@@ -49311,7 +51969,7 @@
   <w:style w:type="paragraph" w:customStyle="1" w:styleId="Nadpis2plohy">
     <w:name w:val="Nadpis 2 přílohy"/>
     <w:basedOn w:val="Nadpis2neslovan"/>
-    <w:next w:val="Normal"/>
+    <w:next w:val="Normln"/>
     <w:link w:val="Nadpis2plohyChar"/>
     <w:uiPriority w:val="4"/>
     <w:qFormat/>
@@ -49325,8 +51983,8 @@
   </w:style>
   <w:style w:type="paragraph" w:customStyle="1" w:styleId="Nadpisnzvyjin">
     <w:name w:val="Nadpis &quot;názvy jiné&quot;"/>
-    <w:basedOn w:val="Normal"/>
-    <w:next w:val="Normal"/>
+    <w:basedOn w:val="Normln"/>
+    <w:next w:val="Normln"/>
     <w:link w:val="NadpisnzvyjinChar"/>
     <w:uiPriority w:val="5"/>
     <w:qFormat/>
@@ -49358,8 +52016,8 @@
   </w:style>
   <w:style w:type="paragraph" w:customStyle="1" w:styleId="Klovslova">
     <w:name w:val="Klíčová slova"/>
-    <w:basedOn w:val="Normal"/>
-    <w:next w:val="Normal"/>
+    <w:basedOn w:val="Normln"/>
+    <w:next w:val="Normln"/>
     <w:link w:val="KlovslovaChar"/>
     <w:uiPriority w:val="6"/>
     <w:qFormat/>
@@ -49374,10 +52032,10 @@
       <w:sz w:val="28"/>
     </w:rPr>
   </w:style>
-  <w:style w:type="character" w:customStyle="1" w:styleId="TOCHeadingChar">
-    <w:name w:val="TOC Heading Char"/>
+  <w:style w:type="character" w:customStyle="1" w:styleId="NadpisobsahuChar">
+    <w:name w:val="Nadpis obsahu Char"/>
     <w:basedOn w:val="Nadpis1neslovanChar"/>
-    <w:link w:val="TOCHeading"/>
+    <w:link w:val="Nadpisobsahu"/>
     <w:uiPriority w:val="39"/>
     <w:rsid w:val="00D12A51"/>
     <w:rPr>
@@ -49391,7 +52049,7 @@
   </w:style>
   <w:style w:type="character" w:customStyle="1" w:styleId="NadpisnzvyjinChar">
     <w:name w:val="Nadpis &quot;názvy jiné&quot; Char"/>
-    <w:basedOn w:val="TOCHeadingChar"/>
+    <w:basedOn w:val="NadpisobsahuChar"/>
     <w:link w:val="Nadpisnzvyjin"/>
     <w:uiPriority w:val="5"/>
     <w:rsid w:val="00FF33A0"/>
@@ -49406,8 +52064,8 @@
   </w:style>
   <w:style w:type="paragraph" w:customStyle="1" w:styleId="Vysokkola">
     <w:name w:val="Vysoká škola"/>
-    <w:basedOn w:val="Normal"/>
-    <w:next w:val="Normal"/>
+    <w:basedOn w:val="Normln"/>
+    <w:next w:val="Normln"/>
     <w:link w:val="VysokkolaChar"/>
     <w:uiPriority w:val="6"/>
     <w:semiHidden/>
@@ -49440,8 +52098,8 @@
   </w:style>
   <w:style w:type="paragraph" w:customStyle="1" w:styleId="Fakulta">
     <w:name w:val="Fakulta"/>
-    <w:basedOn w:val="Normal"/>
-    <w:next w:val="Normal"/>
+    <w:basedOn w:val="Normln"/>
+    <w:next w:val="Normln"/>
     <w:link w:val="FakultaChar"/>
     <w:uiPriority w:val="6"/>
     <w:semiHidden/>
@@ -49458,7 +52116,7 @@
   </w:style>
   <w:style w:type="character" w:customStyle="1" w:styleId="VysokkolaChar">
     <w:name w:val="Vysoká škola Char"/>
-    <w:basedOn w:val="DefaultParagraphFont"/>
+    <w:basedOn w:val="Standardnpsmoodstavce"/>
     <w:link w:val="Vysokkola"/>
     <w:uiPriority w:val="6"/>
     <w:semiHidden/>
@@ -49472,8 +52130,8 @@
   </w:style>
   <w:style w:type="paragraph" w:customStyle="1" w:styleId="NzevBP">
     <w:name w:val="Název BP"/>
-    <w:basedOn w:val="Normal"/>
-    <w:next w:val="Normal"/>
+    <w:basedOn w:val="Normln"/>
+    <w:next w:val="Normln"/>
     <w:link w:val="NzevBPChar"/>
     <w:uiPriority w:val="6"/>
     <w:semiHidden/>
@@ -49491,7 +52149,7 @@
   </w:style>
   <w:style w:type="character" w:customStyle="1" w:styleId="FakultaChar">
     <w:name w:val="Fakulta Char"/>
-    <w:basedOn w:val="DefaultParagraphFont"/>
+    <w:basedOn w:val="Standardnpsmoodstavce"/>
     <w:link w:val="Fakulta"/>
     <w:uiPriority w:val="6"/>
     <w:semiHidden/>
@@ -49504,8 +52162,8 @@
   </w:style>
   <w:style w:type="paragraph" w:customStyle="1" w:styleId="TypprceBP">
     <w:name w:val="Typ práce (BP)"/>
-    <w:basedOn w:val="Normal"/>
-    <w:next w:val="Normal"/>
+    <w:basedOn w:val="Normln"/>
+    <w:next w:val="Normln"/>
     <w:link w:val="TypprceBPChar"/>
     <w:uiPriority w:val="6"/>
     <w:semiHidden/>
@@ -49523,7 +52181,7 @@
   </w:style>
   <w:style w:type="character" w:customStyle="1" w:styleId="NzevBPChar">
     <w:name w:val="Název BP Char"/>
-    <w:basedOn w:val="DefaultParagraphFont"/>
+    <w:basedOn w:val="Standardnpsmoodstavce"/>
     <w:link w:val="NzevBP"/>
     <w:uiPriority w:val="6"/>
     <w:semiHidden/>
@@ -49537,8 +52195,8 @@
   </w:style>
   <w:style w:type="paragraph" w:customStyle="1" w:styleId="Studijnprogram">
     <w:name w:val="Studijní program"/>
-    <w:basedOn w:val="Normal"/>
-    <w:next w:val="Normal"/>
+    <w:basedOn w:val="Normln"/>
+    <w:next w:val="Normln"/>
     <w:link w:val="StudijnprogramChar"/>
     <w:uiPriority w:val="6"/>
     <w:semiHidden/>
@@ -49554,7 +52212,7 @@
   </w:style>
   <w:style w:type="character" w:customStyle="1" w:styleId="TypprceBPChar">
     <w:name w:val="Typ práce (BP) Char"/>
-    <w:basedOn w:val="DefaultParagraphFont"/>
+    <w:basedOn w:val="Standardnpsmoodstavce"/>
     <w:link w:val="TypprceBP"/>
     <w:uiPriority w:val="6"/>
     <w:semiHidden/>
@@ -49568,8 +52226,8 @@
   </w:style>
   <w:style w:type="paragraph" w:customStyle="1" w:styleId="Autor">
     <w:name w:val="Autor"/>
-    <w:basedOn w:val="Normal"/>
-    <w:next w:val="Normal"/>
+    <w:basedOn w:val="Normln"/>
+    <w:next w:val="Normln"/>
     <w:link w:val="AutorChar"/>
     <w:uiPriority w:val="6"/>
     <w:semiHidden/>
@@ -49584,7 +52242,7 @@
   </w:style>
   <w:style w:type="character" w:customStyle="1" w:styleId="StudijnprogramChar">
     <w:name w:val="Studijní program Char"/>
-    <w:basedOn w:val="DefaultParagraphFont"/>
+    <w:basedOn w:val="Standardnpsmoodstavce"/>
     <w:link w:val="Studijnprogram"/>
     <w:uiPriority w:val="6"/>
     <w:semiHidden/>
@@ -49596,8 +52254,8 @@
   </w:style>
   <w:style w:type="paragraph" w:customStyle="1" w:styleId="VedoucBP">
     <w:name w:val="Vedoucí BP"/>
-    <w:basedOn w:val="Normal"/>
-    <w:next w:val="Normal"/>
+    <w:basedOn w:val="Normln"/>
+    <w:next w:val="Normln"/>
     <w:link w:val="VedoucBPChar"/>
     <w:uiPriority w:val="6"/>
     <w:semiHidden/>
@@ -49612,7 +52270,7 @@
   </w:style>
   <w:style w:type="character" w:customStyle="1" w:styleId="AutorChar">
     <w:name w:val="Autor Char"/>
-    <w:basedOn w:val="DefaultParagraphFont"/>
+    <w:basedOn w:val="Standardnpsmoodstavce"/>
     <w:link w:val="Autor"/>
     <w:uiPriority w:val="6"/>
     <w:semiHidden/>
@@ -49624,8 +52282,8 @@
   </w:style>
   <w:style w:type="paragraph" w:customStyle="1" w:styleId="Kdeakdyodevzdno">
     <w:name w:val="Kde a kdy odevzdáno"/>
-    <w:basedOn w:val="Normal"/>
-    <w:next w:val="Normal"/>
+    <w:basedOn w:val="Normln"/>
+    <w:next w:val="Normln"/>
     <w:link w:val="KdeakdyodevzdnoChar"/>
     <w:uiPriority w:val="6"/>
     <w:semiHidden/>
@@ -49640,7 +52298,7 @@
   </w:style>
   <w:style w:type="character" w:customStyle="1" w:styleId="VedoucBPChar">
     <w:name w:val="Vedoucí BP Char"/>
-    <w:basedOn w:val="DefaultParagraphFont"/>
+    <w:basedOn w:val="Standardnpsmoodstavce"/>
     <w:link w:val="VedoucBP"/>
     <w:uiPriority w:val="6"/>
     <w:semiHidden/>
@@ -49650,9 +52308,9 @@
       <w14:numForm w14:val="lining"/>
     </w:rPr>
   </w:style>
-  <w:style w:type="character" w:styleId="CommentReference">
+  <w:style w:type="character" w:styleId="Odkaznakoment">
     <w:name w:val="annotation reference"/>
-    <w:basedOn w:val="DefaultParagraphFont"/>
+    <w:basedOn w:val="Standardnpsmoodstavce"/>
     <w:uiPriority w:val="99"/>
     <w:semiHidden/>
     <w:unhideWhenUsed/>
@@ -49664,7 +52322,7 @@
   </w:style>
   <w:style w:type="character" w:customStyle="1" w:styleId="KdeakdyodevzdnoChar">
     <w:name w:val="Kde a kdy odevzdáno Char"/>
-    <w:basedOn w:val="DefaultParagraphFont"/>
+    <w:basedOn w:val="Standardnpsmoodstavce"/>
     <w:link w:val="Kdeakdyodevzdno"/>
     <w:uiPriority w:val="6"/>
     <w:semiHidden/>
@@ -49674,10 +52332,10 @@
       <w14:numForm w14:val="lining"/>
     </w:rPr>
   </w:style>
-  <w:style w:type="paragraph" w:styleId="CommentText">
+  <w:style w:type="paragraph" w:styleId="Textkomente">
     <w:name w:val="annotation text"/>
-    <w:basedOn w:val="Normal"/>
-    <w:link w:val="CommentTextChar"/>
+    <w:basedOn w:val="Normln"/>
+    <w:link w:val="TextkomenteChar"/>
     <w:uiPriority w:val="99"/>
     <w:unhideWhenUsed/>
     <w:rsid w:val="000117BB"/>
@@ -49689,10 +52347,10 @@
       <w:szCs w:val="20"/>
     </w:rPr>
   </w:style>
-  <w:style w:type="character" w:customStyle="1" w:styleId="CommentTextChar">
-    <w:name w:val="Comment Text Char"/>
-    <w:basedOn w:val="DefaultParagraphFont"/>
-    <w:link w:val="CommentText"/>
+  <w:style w:type="character" w:customStyle="1" w:styleId="TextkomenteChar">
+    <w:name w:val="Text komentáře Char"/>
+    <w:basedOn w:val="Standardnpsmoodstavce"/>
+    <w:link w:val="Textkomente"/>
     <w:uiPriority w:val="99"/>
     <w:rsid w:val="000117BB"/>
     <w:rPr>
@@ -49700,11 +52358,11 @@
       <w:szCs w:val="20"/>
     </w:rPr>
   </w:style>
-  <w:style w:type="paragraph" w:styleId="CommentSubject">
+  <w:style w:type="paragraph" w:styleId="Pedmtkomente">
     <w:name w:val="annotation subject"/>
-    <w:basedOn w:val="CommentText"/>
-    <w:next w:val="CommentText"/>
-    <w:link w:val="CommentSubjectChar"/>
+    <w:basedOn w:val="Textkomente"/>
+    <w:next w:val="Textkomente"/>
+    <w:link w:val="PedmtkomenteChar"/>
     <w:uiPriority w:val="99"/>
     <w:semiHidden/>
     <w:unhideWhenUsed/>
@@ -49714,10 +52372,10 @@
       <w:bCs/>
     </w:rPr>
   </w:style>
-  <w:style w:type="character" w:customStyle="1" w:styleId="CommentSubjectChar">
-    <w:name w:val="Comment Subject Char"/>
-    <w:basedOn w:val="CommentTextChar"/>
-    <w:link w:val="CommentSubject"/>
+  <w:style w:type="character" w:customStyle="1" w:styleId="PedmtkomenteChar">
+    <w:name w:val="Předmět komentáře Char"/>
+    <w:basedOn w:val="TextkomenteChar"/>
+    <w:link w:val="Pedmtkomente"/>
     <w:uiPriority w:val="99"/>
     <w:semiHidden/>
     <w:rsid w:val="000117BB"/>
@@ -49728,10 +52386,10 @@
       <w:szCs w:val="20"/>
     </w:rPr>
   </w:style>
-  <w:style w:type="paragraph" w:styleId="BalloonText">
+  <w:style w:type="paragraph" w:styleId="Textbubliny">
     <w:name w:val="Balloon Text"/>
-    <w:basedOn w:val="Normal"/>
-    <w:link w:val="BalloonTextChar"/>
+    <w:basedOn w:val="Normln"/>
+    <w:link w:val="TextbublinyChar"/>
     <w:uiPriority w:val="99"/>
     <w:semiHidden/>
     <w:unhideWhenUsed/>
@@ -49745,10 +52403,10 @@
       <w:szCs w:val="18"/>
     </w:rPr>
   </w:style>
-  <w:style w:type="character" w:customStyle="1" w:styleId="BalloonTextChar">
-    <w:name w:val="Balloon Text Char"/>
-    <w:basedOn w:val="DefaultParagraphFont"/>
-    <w:link w:val="BalloonText"/>
+  <w:style w:type="character" w:customStyle="1" w:styleId="TextbublinyChar">
+    <w:name w:val="Text bubliny Char"/>
+    <w:basedOn w:val="Standardnpsmoodstavce"/>
+    <w:link w:val="Textbubliny"/>
     <w:uiPriority w:val="99"/>
     <w:semiHidden/>
     <w:rsid w:val="000117BB"/>
@@ -49758,11 +52416,11 @@
       <w:szCs w:val="18"/>
     </w:rPr>
   </w:style>
-  <w:style w:type="paragraph" w:styleId="Quote">
+  <w:style w:type="paragraph" w:styleId="Citt">
     <w:name w:val="Quote"/>
-    <w:basedOn w:val="Normal"/>
-    <w:next w:val="Normal"/>
-    <w:link w:val="QuoteChar"/>
+    <w:basedOn w:val="Normln"/>
+    <w:next w:val="Normln"/>
+    <w:link w:val="CittChar"/>
     <w:uiPriority w:val="29"/>
     <w:qFormat/>
     <w:rsid w:val="00FF2AA4"/>
@@ -49772,10 +52430,10 @@
       <w:color w:val="404040" w:themeColor="text1" w:themeTint="BF"/>
     </w:rPr>
   </w:style>
-  <w:style w:type="character" w:customStyle="1" w:styleId="QuoteChar">
-    <w:name w:val="Quote Char"/>
-    <w:basedOn w:val="DefaultParagraphFont"/>
-    <w:link w:val="Quote"/>
+  <w:style w:type="character" w:customStyle="1" w:styleId="CittChar">
+    <w:name w:val="Citát Char"/>
+    <w:basedOn w:val="Standardnpsmoodstavce"/>
+    <w:link w:val="Citt"/>
     <w:uiPriority w:val="29"/>
     <w:rsid w:val="00FF2AA4"/>
     <w:rPr>
@@ -49785,10 +52443,10 @@
       <w14:numForm w14:val="lining"/>
     </w:rPr>
   </w:style>
-  <w:style w:type="paragraph" w:styleId="Caption">
+  <w:style w:type="paragraph" w:styleId="Titulek">
     <w:name w:val="caption"/>
-    <w:basedOn w:val="Normal"/>
-    <w:next w:val="Normal"/>
+    <w:basedOn w:val="Normln"/>
+    <w:next w:val="Normln"/>
     <w:uiPriority w:val="35"/>
     <w:unhideWhenUsed/>
     <w:qFormat/>
@@ -49802,10 +52460,10 @@
       <w:szCs w:val="18"/>
     </w:rPr>
   </w:style>
-  <w:style w:type="paragraph" w:styleId="TableofFigures">
+  <w:style w:type="paragraph" w:styleId="Seznamobrzk">
     <w:name w:val="table of figures"/>
-    <w:basedOn w:val="Normal"/>
-    <w:next w:val="Normal"/>
+    <w:basedOn w:val="Normln"/>
+    <w:next w:val="Normln"/>
     <w:uiPriority w:val="99"/>
     <w:unhideWhenUsed/>
     <w:rsid w:val="0002754A"/>
@@ -49813,9 +52471,9 @@
       <w:spacing w:after="0"/>
     </w:pPr>
   </w:style>
-  <w:style w:type="table" w:styleId="TableGrid">
+  <w:style w:type="table" w:styleId="Mkatabulky">
     <w:name w:val="Table Grid"/>
-    <w:basedOn w:val="TableNormal"/>
+    <w:basedOn w:val="Normlntabulka"/>
     <w:uiPriority w:val="39"/>
     <w:rsid w:val="000B3209"/>
     <w:pPr>
@@ -49832,9 +52490,9 @@
       </w:tblBorders>
     </w:tblPr>
   </w:style>
-  <w:style w:type="table" w:styleId="PlainTable5">
+  <w:style w:type="table" w:styleId="Prosttabulka5">
     <w:name w:val="Plain Table 5"/>
-    <w:basedOn w:val="TableNormal"/>
+    <w:basedOn w:val="Normlntabulka"/>
     <w:uiPriority w:val="45"/>
     <w:rsid w:val="000B3209"/>
     <w:pPr>
@@ -49954,7 +52612,7 @@
   </w:style>
   <w:style w:type="table" w:customStyle="1" w:styleId="Styl1">
     <w:name w:val="Styl1"/>
-    <w:basedOn w:val="TableClassic1"/>
+    <w:basedOn w:val="Klasicktabulka1"/>
     <w:uiPriority w:val="99"/>
     <w:rsid w:val="0091467F"/>
     <w:pPr>
@@ -50054,10 +52712,10 @@
       </w:tcPr>
     </w:tblStylePr>
   </w:style>
-  <w:style w:type="paragraph" w:styleId="HTMLPreformatted">
+  <w:style w:type="paragraph" w:styleId="FormtovanvHTML">
     <w:name w:val="HTML Preformatted"/>
-    <w:basedOn w:val="Normal"/>
-    <w:link w:val="HTMLPreformattedChar"/>
+    <w:basedOn w:val="Normln"/>
+    <w:link w:val="FormtovanvHTMLChar"/>
     <w:uiPriority w:val="99"/>
     <w:semiHidden/>
     <w:unhideWhenUsed/>
@@ -50092,10 +52750,10 @@
       <w14:numForm w14:val="default"/>
     </w:rPr>
   </w:style>
-  <w:style w:type="character" w:customStyle="1" w:styleId="HTMLPreformattedChar">
-    <w:name w:val="HTML Preformatted Char"/>
-    <w:basedOn w:val="DefaultParagraphFont"/>
-    <w:link w:val="HTMLPreformatted"/>
+  <w:style w:type="character" w:customStyle="1" w:styleId="FormtovanvHTMLChar">
+    <w:name w:val="Formátovaný v HTML Char"/>
+    <w:basedOn w:val="Standardnpsmoodstavce"/>
+    <w:link w:val="FormtovanvHTML"/>
     <w:uiPriority w:val="99"/>
     <w:semiHidden/>
     <w:rsid w:val="004004D1"/>
@@ -50106,9 +52764,9 @@
       <w:lang w:eastAsia="cs-CZ"/>
     </w:rPr>
   </w:style>
-  <w:style w:type="table" w:styleId="TableClassic1">
+  <w:style w:type="table" w:styleId="Klasicktabulka1">
     <w:name w:val="Table Classic 1"/>
-    <w:basedOn w:val="TableNormal"/>
+    <w:basedOn w:val="Normlntabulka"/>
     <w:uiPriority w:val="99"/>
     <w:semiHidden/>
     <w:unhideWhenUsed/>
@@ -50194,7 +52852,7 @@
   </w:style>
   <w:style w:type="paragraph" w:customStyle="1" w:styleId="Textprogramovhokdu">
     <w:name w:val="Text programového kódu"/>
-    <w:basedOn w:val="Normal"/>
+    <w:basedOn w:val="Normln"/>
     <w:link w:val="TextprogramovhokduChar"/>
     <w:uiPriority w:val="2"/>
     <w:qFormat/>
@@ -50232,7 +52890,7 @@
   </w:style>
   <w:style w:type="paragraph" w:customStyle="1" w:styleId="Textvtabulce">
     <w:name w:val="Text v tabulce"/>
-    <w:basedOn w:val="Normal"/>
+    <w:basedOn w:val="Normln"/>
     <w:link w:val="TextvtabulceChar"/>
     <w:uiPriority w:val="1"/>
     <w:qFormat/>
@@ -50247,7 +52905,7 @@
   </w:style>
   <w:style w:type="character" w:customStyle="1" w:styleId="TextprogramovhokduChar">
     <w:name w:val="Text programového kódu Char"/>
-    <w:basedOn w:val="DefaultParagraphFont"/>
+    <w:basedOn w:val="Standardnpsmoodstavce"/>
     <w:link w:val="Textprogramovhokdu"/>
     <w:uiPriority w:val="2"/>
     <w:rsid w:val="003C7DB4"/>
@@ -50259,10 +52917,10 @@
       <w:lang w:eastAsia="cs-CZ"/>
     </w:rPr>
   </w:style>
-  <w:style w:type="paragraph" w:styleId="Header">
+  <w:style w:type="paragraph" w:styleId="Zhlav">
     <w:name w:val="header"/>
-    <w:basedOn w:val="Normal"/>
-    <w:link w:val="HeaderChar"/>
+    <w:basedOn w:val="Normln"/>
+    <w:link w:val="ZhlavChar"/>
     <w:uiPriority w:val="99"/>
     <w:unhideWhenUsed/>
     <w:rsid w:val="00961262"/>
@@ -50276,7 +52934,7 @@
   </w:style>
   <w:style w:type="character" w:customStyle="1" w:styleId="TextvtabulceChar">
     <w:name w:val="Text v tabulce Char"/>
-    <w:basedOn w:val="DefaultParagraphFont"/>
+    <w:basedOn w:val="Standardnpsmoodstavce"/>
     <w:link w:val="Textvtabulce"/>
     <w:uiPriority w:val="1"/>
     <w:rsid w:val="0091467F"/>
@@ -50285,20 +52943,20 @@
       <w14:numForm w14:val="lining"/>
     </w:rPr>
   </w:style>
-  <w:style w:type="character" w:customStyle="1" w:styleId="HeaderChar">
-    <w:name w:val="Header Char"/>
-    <w:basedOn w:val="DefaultParagraphFont"/>
-    <w:link w:val="Header"/>
+  <w:style w:type="character" w:customStyle="1" w:styleId="ZhlavChar">
+    <w:name w:val="Záhlaví Char"/>
+    <w:basedOn w:val="Standardnpsmoodstavce"/>
+    <w:link w:val="Zhlav"/>
     <w:uiPriority w:val="99"/>
     <w:rsid w:val="00961262"/>
     <w:rPr>
       <w14:numForm w14:val="lining"/>
     </w:rPr>
   </w:style>
-  <w:style w:type="paragraph" w:styleId="Footer">
+  <w:style w:type="paragraph" w:styleId="Zpat">
     <w:name w:val="footer"/>
-    <w:basedOn w:val="Normal"/>
-    <w:link w:val="FooterChar"/>
+    <w:basedOn w:val="Normln"/>
+    <w:link w:val="ZpatChar"/>
     <w:uiPriority w:val="99"/>
     <w:unhideWhenUsed/>
     <w:rsid w:val="00961262"/>
@@ -50310,20 +52968,20 @@
       <w:spacing w:after="0" w:line="240" w:lineRule="auto"/>
     </w:pPr>
   </w:style>
-  <w:style w:type="character" w:customStyle="1" w:styleId="FooterChar">
-    <w:name w:val="Footer Char"/>
-    <w:basedOn w:val="DefaultParagraphFont"/>
-    <w:link w:val="Footer"/>
+  <w:style w:type="character" w:customStyle="1" w:styleId="ZpatChar">
+    <w:name w:val="Zápatí Char"/>
+    <w:basedOn w:val="Standardnpsmoodstavce"/>
+    <w:link w:val="Zpat"/>
     <w:uiPriority w:val="99"/>
     <w:rsid w:val="00961262"/>
     <w:rPr>
       <w14:numForm w14:val="lining"/>
     </w:rPr>
   </w:style>
-  <w:style w:type="paragraph" w:styleId="EndnoteText">
+  <w:style w:type="paragraph" w:styleId="Textvysvtlivek">
     <w:name w:val="endnote text"/>
-    <w:basedOn w:val="Normal"/>
-    <w:link w:val="EndnoteTextChar"/>
+    <w:basedOn w:val="Normln"/>
+    <w:link w:val="TextvysvtlivekChar"/>
     <w:uiPriority w:val="99"/>
     <w:semiHidden/>
     <w:unhideWhenUsed/>
@@ -50336,10 +52994,10 @@
       <w:szCs w:val="20"/>
     </w:rPr>
   </w:style>
-  <w:style w:type="character" w:customStyle="1" w:styleId="EndnoteTextChar">
-    <w:name w:val="Endnote Text Char"/>
-    <w:basedOn w:val="DefaultParagraphFont"/>
-    <w:link w:val="EndnoteText"/>
+  <w:style w:type="character" w:customStyle="1" w:styleId="TextvysvtlivekChar">
+    <w:name w:val="Text vysvětlivek Char"/>
+    <w:basedOn w:val="Standardnpsmoodstavce"/>
+    <w:link w:val="Textvysvtlivek"/>
     <w:uiPriority w:val="99"/>
     <w:semiHidden/>
     <w:rsid w:val="009F2957"/>
@@ -50349,9 +53007,9 @@
       <w14:numForm w14:val="lining"/>
     </w:rPr>
   </w:style>
-  <w:style w:type="character" w:styleId="EndnoteReference">
+  <w:style w:type="character" w:styleId="Odkaznavysvtlivky">
     <w:name w:val="endnote reference"/>
-    <w:basedOn w:val="DefaultParagraphFont"/>
+    <w:basedOn w:val="Standardnpsmoodstavce"/>
     <w:uiPriority w:val="99"/>
     <w:semiHidden/>
     <w:unhideWhenUsed/>
@@ -50360,9 +53018,9 @@
       <w:vertAlign w:val="superscript"/>
     </w:rPr>
   </w:style>
-  <w:style w:type="character" w:styleId="PlaceholderText">
+  <w:style w:type="character" w:styleId="Zstupntext">
     <w:name w:val="Placeholder Text"/>
-    <w:basedOn w:val="DefaultParagraphFont"/>
+    <w:basedOn w:val="Standardnpsmoodstavce"/>
     <w:uiPriority w:val="99"/>
     <w:semiHidden/>
     <w:rsid w:val="009F2957"/>
@@ -50370,9 +53028,9 @@
       <w:color w:val="808080"/>
     </w:rPr>
   </w:style>
-  <w:style w:type="paragraph" w:styleId="NoSpacing">
+  <w:style w:type="paragraph" w:styleId="Bezmezer">
     <w:name w:val="No Spacing"/>
-    <w:link w:val="NoSpacingChar"/>
+    <w:link w:val="BezmezerChar"/>
     <w:uiPriority w:val="1"/>
     <w:qFormat/>
     <w:rsid w:val="009F2957"/>
@@ -50384,10 +53042,10 @@
       <w:lang w:eastAsia="cs-CZ"/>
     </w:rPr>
   </w:style>
-  <w:style w:type="character" w:customStyle="1" w:styleId="NoSpacingChar">
-    <w:name w:val="No Spacing Char"/>
-    <w:basedOn w:val="DefaultParagraphFont"/>
-    <w:link w:val="NoSpacing"/>
+  <w:style w:type="character" w:customStyle="1" w:styleId="BezmezerChar">
+    <w:name w:val="Bez mezer Char"/>
+    <w:basedOn w:val="Standardnpsmoodstavce"/>
+    <w:link w:val="Bezmezer"/>
     <w:uiPriority w:val="1"/>
     <w:rsid w:val="003C7DB4"/>
     <w:rPr>
@@ -50395,10 +53053,10 @@
       <w:lang w:eastAsia="cs-CZ"/>
     </w:rPr>
   </w:style>
-  <w:style w:type="paragraph" w:styleId="Bibliography">
+  <w:style w:type="paragraph" w:styleId="Bibliografie">
     <w:name w:val="Bibliography"/>
-    <w:basedOn w:val="Normal"/>
-    <w:next w:val="Normal"/>
+    <w:basedOn w:val="Normln"/>
+    <w:next w:val="Normln"/>
     <w:uiPriority w:val="37"/>
     <w:unhideWhenUsed/>
     <w:rsid w:val="00E052FB"/>
@@ -50408,7 +53066,7 @@
   </w:style>
   <w:style w:type="character" w:customStyle="1" w:styleId="MTEquationSection">
     <w:name w:val="MTEquationSection"/>
-    <w:basedOn w:val="DefaultParagraphFont"/>
+    <w:basedOn w:val="Standardnpsmoodstavce"/>
     <w:rsid w:val="00766D98"/>
     <w:rPr>
       <w:rFonts w:ascii="Open Sans" w:hAnsi="Open Sans" w:cs="Open Sans"/>
@@ -50418,8 +53076,8 @@
   </w:style>
   <w:style w:type="paragraph" w:customStyle="1" w:styleId="MTDisplayEquation">
     <w:name w:val="MTDisplayEquation"/>
-    <w:basedOn w:val="Normal"/>
-    <w:next w:val="Normal"/>
+    <w:basedOn w:val="Normln"/>
+    <w:next w:val="Normln"/>
     <w:link w:val="MTDisplayEquationChar"/>
     <w:rsid w:val="00766D98"/>
     <w:pPr>
@@ -50431,16 +53089,16 @@
   </w:style>
   <w:style w:type="character" w:customStyle="1" w:styleId="MTDisplayEquationChar">
     <w:name w:val="MTDisplayEquation Char"/>
-    <w:basedOn w:val="DefaultParagraphFont"/>
+    <w:basedOn w:val="Standardnpsmoodstavce"/>
     <w:link w:val="MTDisplayEquation"/>
     <w:rsid w:val="00766D98"/>
     <w:rPr>
       <w14:numForm w14:val="lining"/>
     </w:rPr>
   </w:style>
-  <w:style w:type="character" w:styleId="Emphasis">
+  <w:style w:type="character" w:styleId="Zdraznn">
     <w:name w:val="Emphasis"/>
-    <w:basedOn w:val="DefaultParagraphFont"/>
+    <w:basedOn w:val="Standardnpsmoodstavce"/>
     <w:uiPriority w:val="20"/>
     <w:qFormat/>
     <w:rsid w:val="00C67132"/>
@@ -50451,7 +53109,7 @@
   </w:style>
   <w:style w:type="character" w:customStyle="1" w:styleId="Nevyeenzmnka1">
     <w:name w:val="Nevyřešená zmínka1"/>
-    <w:basedOn w:val="DefaultParagraphFont"/>
+    <w:basedOn w:val="Standardnpsmoodstavce"/>
     <w:uiPriority w:val="99"/>
     <w:semiHidden/>
     <w:unhideWhenUsed/>
@@ -50461,9 +53119,9 @@
       <w:shd w:val="clear" w:color="auto" w:fill="E1DFDD"/>
     </w:rPr>
   </w:style>
-  <w:style w:type="character" w:styleId="FollowedHyperlink">
+  <w:style w:type="character" w:styleId="Sledovanodkaz">
     <w:name w:val="FollowedHyperlink"/>
-    <w:basedOn w:val="DefaultParagraphFont"/>
+    <w:basedOn w:val="Standardnpsmoodstavce"/>
     <w:uiPriority w:val="99"/>
     <w:semiHidden/>
     <w:unhideWhenUsed/>
@@ -50473,9 +53131,9 @@
       <w:u w:val="single"/>
     </w:rPr>
   </w:style>
-  <w:style w:type="character" w:styleId="Strong">
+  <w:style w:type="character" w:styleId="Siln">
     <w:name w:val="Strong"/>
-    <w:basedOn w:val="DefaultParagraphFont"/>
+    <w:basedOn w:val="Standardnpsmoodstavce"/>
     <w:uiPriority w:val="22"/>
     <w:qFormat/>
     <w:rsid w:val="00CB3FD9"/>
@@ -50484,9 +53142,9 @@
       <w:bCs/>
     </w:rPr>
   </w:style>
-  <w:style w:type="table" w:styleId="TableGridLight">
+  <w:style w:type="table" w:styleId="Svtlmkatabulky">
     <w:name w:val="Grid Table Light"/>
-    <w:basedOn w:val="TableNormal"/>
+    <w:basedOn w:val="Normlntabulka"/>
     <w:uiPriority w:val="40"/>
     <w:rsid w:val="00006012"/>
     <w:pPr>
@@ -50503,7 +53161,7 @@
       </w:tblBorders>
     </w:tblPr>
   </w:style>
-  <w:style w:type="paragraph" w:styleId="Revision">
+  <w:style w:type="paragraph" w:styleId="Revize">
     <w:name w:val="Revision"/>
     <w:hidden/>
     <w:uiPriority w:val="99"/>
@@ -50516,9 +53174,9 @@
       <w14:numForm w14:val="lining"/>
     </w:rPr>
   </w:style>
-  <w:style w:type="character" w:styleId="UnresolvedMention">
+  <w:style w:type="character" w:styleId="Nevyeenzmnka">
     <w:name w:val="Unresolved Mention"/>
-    <w:basedOn w:val="DefaultParagraphFont"/>
+    <w:basedOn w:val="Standardnpsmoodstavce"/>
     <w:uiPriority w:val="99"/>
     <w:semiHidden/>
     <w:unhideWhenUsed/>
@@ -50744,12 +53402,119 @@
 </file>
 
 <file path=customXml/item2.xml><?xml version="1.0" encoding="utf-8"?>
-<?mso-contentType ?>
-<FormTemplates xmlns="http://schemas.microsoft.com/sharepoint/v3/contenttype/forms">
-  <Display>DocumentLibraryForm</Display>
-  <Edit>DocumentLibraryForm</Edit>
-  <New>DocumentLibraryForm</New>
-</FormTemplates>
+<b:Sources xmlns:b="http://schemas.openxmlformats.org/officeDocument/2006/bibliography" xmlns="http://schemas.openxmlformats.org/officeDocument/2006/bibliography" SelectedStyle="\HarvardAnglia2008OfficeOnline.xsl" StyleName="Harvard – Anglia" Version="2008">
+  <b:Source>
+    <b:Tag>JAB18</b:Tag>
+    <b:SourceType>ArticleInAPeriodical</b:SourceType>
+    <b:Guid>{0EE58AC8-E12E-4610-B1B8-B6435FF6AFFE}</b:Guid>
+    <b:Author>
+      <b:Author>
+        <b:NameList>
+          <b:Person>
+            <b:Last>Jablonský</b:Last>
+            <b:First>Josef</b:First>
+          </b:Person>
+        </b:NameList>
+      </b:Author>
+    </b:Author>
+    <b:Title>Ranking of countries in sporting events using two-stage data envelopment analysis models: a case of Summer Olympic Games 2016</b:Title>
+    <b:Year>2018</b:Year>
+    <b:StandardNumber>1613-9178</b:StandardNumber>
+    <b:PeriodicalTitle>Central European Journal of Operations Research</b:PeriodicalTitle>
+    <b:Issue>4</b:Issue>
+    <b:DOI>10.1007/s10100-018-0537-8</b:DOI>
+    <b:Pages>951--966</b:Pages>
+    <b:Volume>26</b:Volume>
+    <b:LCID>en-GB</b:LCID>
+    <b:RefOrder>2</b:RefOrder>
+  </b:Source>
+  <b:Source>
+    <b:Tag>HIN18</b:Tag>
+    <b:SourceType>Book</b:SourceType>
+    <b:Guid>{C412662D-3C26-48E4-B21C-6F52FFA9D31F}</b:Guid>
+    <b:Author>
+      <b:Author>
+        <b:NameList>
+          <b:Person>
+            <b:Last>Hindls</b:Last>
+            <b:First>Richard</b:First>
+          </b:Person>
+          <b:Person>
+            <b:Last>Arltová</b:Last>
+            <b:First>Markéta</b:First>
+          </b:Person>
+          <b:Person>
+            <b:Last>Hronová</b:Last>
+            <b:First>Stanislava</b:First>
+          </b:Person>
+          <b:Person>
+            <b:Last>Malá</b:Last>
+            <b:First>Ivana</b:First>
+          </b:Person>
+          <b:Person>
+            <b:Last>Marek</b:Last>
+            <b:First>Luboš</b:First>
+          </b:Person>
+          <b:Person>
+            <b:Last>Pecáková</b:Last>
+            <b:First>Iva</b:First>
+          </b:Person>
+          <b:Person>
+            <b:Last>Řezanková</b:Last>
+            <b:First>Hana</b:First>
+          </b:Person>
+        </b:NameList>
+      </b:Author>
+    </b:Author>
+    <b:Title>Statistika v ekonomii</b:Title>
+    <b:Year>2018</b:Year>
+    <b:City>Příbram</b:City>
+    <b:Publisher>Professional Publishing</b:Publisher>
+    <b:StandardNumber>978-80-88260-09-7</b:StandardNumber>
+    <b:Edition>1</b:Edition>
+    <b:LCID>en-GB</b:LCID>
+    <b:RefOrder>3</b:RefOrder>
+  </b:Source>
+  <b:Source>
+    <b:Tag>RAD18</b:Tag>
+    <b:SourceType>Book</b:SourceType>
+    <b:Guid>{D84DBA8A-3E13-481D-94C9-FED249649ADF}</b:Guid>
+    <b:Author>
+      <b:Author>
+        <b:NameList>
+          <b:Person>
+            <b:Last>Radváková</b:Last>
+            <b:First>Věra</b:First>
+          </b:Person>
+          <b:Person>
+            <b:Last>Löster</b:Last>
+            <b:First>Tomáš</b:First>
+          </b:Person>
+          <b:Person>
+            <b:Last>Mazouch</b:Last>
+            <b:First>Petr</b:First>
+          </b:Person>
+          <b:Person>
+            <b:Last>Sigmund</b:Last>
+            <b:First>Tomáš</b:First>
+          </b:Person>
+          <b:Person>
+            <b:Last>Vltavská</b:Last>
+            <b:First>Kristýna</b:First>
+          </b:Person>
+        </b:NameList>
+      </b:Author>
+    </b:Author>
+    <b:Title>Metody vědecké práce</b:Title>
+    <b:Year>2018</b:Year>
+    <b:City>Praha</b:City>
+    <b:Publisher>Oeconomica</b:Publisher>
+    <b:StandardNumber>ISBN 978-80-245-2249-4</b:StandardNumber>
+    <b:LCID>en-GB</b:LCID>
+    <b:Pages>134</b:Pages>
+    <b:RefOrder>1</b:RefOrder>
+  </b:Source>
+</b:Sources>
 </file>
 
 <file path=customXml/item3.xml><?xml version="1.0" encoding="utf-8"?>
@@ -50970,119 +53735,12 @@
 </file>
 
 <file path=customXml/item4.xml><?xml version="1.0" encoding="utf-8"?>
-<b:Sources xmlns:b="http://schemas.openxmlformats.org/officeDocument/2006/bibliography" xmlns="http://schemas.openxmlformats.org/officeDocument/2006/bibliography" SelectedStyle="\HarvardAnglia2008OfficeOnline.xsl" StyleName="Harvard – Anglia" Version="2008">
-  <b:Source>
-    <b:Tag>JAB18</b:Tag>
-    <b:SourceType>ArticleInAPeriodical</b:SourceType>
-    <b:Guid>{0EE58AC8-E12E-4610-B1B8-B6435FF6AFFE}</b:Guid>
-    <b:Author>
-      <b:Author>
-        <b:NameList>
-          <b:Person>
-            <b:Last>Jablonský</b:Last>
-            <b:First>Josef</b:First>
-          </b:Person>
-        </b:NameList>
-      </b:Author>
-    </b:Author>
-    <b:Title>Ranking of countries in sporting events using two-stage data envelopment analysis models: a case of Summer Olympic Games 2016</b:Title>
-    <b:Year>2018</b:Year>
-    <b:StandardNumber>1613-9178</b:StandardNumber>
-    <b:PeriodicalTitle>Central European Journal of Operations Research</b:PeriodicalTitle>
-    <b:Issue>4</b:Issue>
-    <b:DOI>10.1007/s10100-018-0537-8</b:DOI>
-    <b:Pages>951--966</b:Pages>
-    <b:Volume>26</b:Volume>
-    <b:LCID>en-GB</b:LCID>
-    <b:RefOrder>2</b:RefOrder>
-  </b:Source>
-  <b:Source>
-    <b:Tag>HIN18</b:Tag>
-    <b:SourceType>Book</b:SourceType>
-    <b:Guid>{C412662D-3C26-48E4-B21C-6F52FFA9D31F}</b:Guid>
-    <b:Author>
-      <b:Author>
-        <b:NameList>
-          <b:Person>
-            <b:Last>Hindls</b:Last>
-            <b:First>Richard</b:First>
-          </b:Person>
-          <b:Person>
-            <b:Last>Arltová</b:Last>
-            <b:First>Markéta</b:First>
-          </b:Person>
-          <b:Person>
-            <b:Last>Hronová</b:Last>
-            <b:First>Stanislava</b:First>
-          </b:Person>
-          <b:Person>
-            <b:Last>Malá</b:Last>
-            <b:First>Ivana</b:First>
-          </b:Person>
-          <b:Person>
-            <b:Last>Marek</b:Last>
-            <b:First>Luboš</b:First>
-          </b:Person>
-          <b:Person>
-            <b:Last>Pecáková</b:Last>
-            <b:First>Iva</b:First>
-          </b:Person>
-          <b:Person>
-            <b:Last>Řezanková</b:Last>
-            <b:First>Hana</b:First>
-          </b:Person>
-        </b:NameList>
-      </b:Author>
-    </b:Author>
-    <b:Title>Statistika v ekonomii</b:Title>
-    <b:Year>2018</b:Year>
-    <b:City>Příbram</b:City>
-    <b:Publisher>Professional Publishing</b:Publisher>
-    <b:StandardNumber>978-80-88260-09-7</b:StandardNumber>
-    <b:Edition>1</b:Edition>
-    <b:LCID>en-GB</b:LCID>
-    <b:RefOrder>3</b:RefOrder>
-  </b:Source>
-  <b:Source>
-    <b:Tag>RAD18</b:Tag>
-    <b:SourceType>Book</b:SourceType>
-    <b:Guid>{D84DBA8A-3E13-481D-94C9-FED249649ADF}</b:Guid>
-    <b:Author>
-      <b:Author>
-        <b:NameList>
-          <b:Person>
-            <b:Last>Radváková</b:Last>
-            <b:First>Věra</b:First>
-          </b:Person>
-          <b:Person>
-            <b:Last>Löster</b:Last>
-            <b:First>Tomáš</b:First>
-          </b:Person>
-          <b:Person>
-            <b:Last>Mazouch</b:Last>
-            <b:First>Petr</b:First>
-          </b:Person>
-          <b:Person>
-            <b:Last>Sigmund</b:Last>
-            <b:First>Tomáš</b:First>
-          </b:Person>
-          <b:Person>
-            <b:Last>Vltavská</b:Last>
-            <b:First>Kristýna</b:First>
-          </b:Person>
-        </b:NameList>
-      </b:Author>
-    </b:Author>
-    <b:Title>Metody vědecké práce</b:Title>
-    <b:Year>2018</b:Year>
-    <b:City>Praha</b:City>
-    <b:Publisher>Oeconomica</b:Publisher>
-    <b:StandardNumber>ISBN 978-80-245-2249-4</b:StandardNumber>
-    <b:LCID>en-GB</b:LCID>
-    <b:Pages>134</b:Pages>
-    <b:RefOrder>1</b:RefOrder>
-  </b:Source>
-</b:Sources>
+<?mso-contentType ?>
+<FormTemplates xmlns="http://schemas.microsoft.com/sharepoint/v3/contenttype/forms">
+  <Display>DocumentLibraryForm</Display>
+  <Edit>DocumentLibraryForm</Edit>
+  <New>DocumentLibraryForm</New>
+</FormTemplates>
 </file>
 
 <file path=customXml/itemProps1.xml><?xml version="1.0" encoding="utf-8"?>
@@ -51097,9 +53755,9 @@
 </file>
 
 <file path=customXml/itemProps2.xml><?xml version="1.0" encoding="utf-8"?>
-<ds:datastoreItem xmlns:ds="http://schemas.openxmlformats.org/officeDocument/2006/customXml" ds:itemID="{9CF582F8-2B80-48D2-A244-6BDE8B8B438D}">
+<ds:datastoreItem xmlns:ds="http://schemas.openxmlformats.org/officeDocument/2006/customXml" ds:itemID="{A054EDCC-0FCF-46A9-977C-47D78202EEE1}">
   <ds:schemaRefs>
-    <ds:schemaRef ds:uri="http://schemas.microsoft.com/sharepoint/v3/contenttype/forms"/>
+    <ds:schemaRef ds:uri="http://schemas.openxmlformats.org/officeDocument/2006/bibliography"/>
   </ds:schemaRefs>
 </ds:datastoreItem>
 </file>
@@ -51124,9 +53782,9 @@
 </file>
 
 <file path=customXml/itemProps4.xml><?xml version="1.0" encoding="utf-8"?>
-<ds:datastoreItem xmlns:ds="http://schemas.openxmlformats.org/officeDocument/2006/customXml" ds:itemID="{A054EDCC-0FCF-46A9-977C-47D78202EEE1}">
+<ds:datastoreItem xmlns:ds="http://schemas.openxmlformats.org/officeDocument/2006/customXml" ds:itemID="{9CF582F8-2B80-48D2-A244-6BDE8B8B438D}">
   <ds:schemaRefs>
-    <ds:schemaRef ds:uri="http://schemas.openxmlformats.org/officeDocument/2006/bibliography"/>
+    <ds:schemaRef ds:uri="http://schemas.microsoft.com/sharepoint/v3/contenttype/forms"/>
   </ds:schemaRefs>
 </ds:datastoreItem>
 </file>
</xml_diff>